<commit_message>
#6 Minor corrections to BES-IDS_proposal.docx
</commit_message>
<xml_diff>
--- a/documentation/data_interfaces/BES-IDS_proposal.docx
+++ b/documentation/data_interfaces/BES-IDS_proposal.docx
@@ -1,17 +1,17 @@
 
 <file path=word/document.xml><?xml version="1.0" encoding="utf-8"?>
-<w:document xmlns:wpc="http://schemas.microsoft.com/office/word/2010/wordprocessingCanvas" xmlns:mc="http://schemas.openxmlformats.org/markup-compatibility/2006" xmlns:o="urn:schemas-microsoft-com:office:office" xmlns:r="http://schemas.openxmlformats.org/officeDocument/2006/relationships" xmlns:m="http://schemas.openxmlformats.org/officeDocument/2006/math" xmlns:v="urn:schemas-microsoft-com:vml" xmlns:wp14="http://schemas.microsoft.com/office/word/2010/wordprocessingDrawing" xmlns:wp="http://schemas.openxmlformats.org/drawingml/2006/wordprocessingDrawing" xmlns:w10="urn:schemas-microsoft-com:office:word" xmlns:w="http://schemas.openxmlformats.org/wordprocessingml/2006/main" xmlns:w14="http://schemas.microsoft.com/office/word/2010/wordml" xmlns:w15="http://schemas.microsoft.com/office/word/2012/wordml" xmlns:wpg="http://schemas.microsoft.com/office/word/2010/wordprocessingGroup" xmlns:wpi="http://schemas.microsoft.com/office/word/2010/wordprocessingInk" xmlns:wne="http://schemas.microsoft.com/office/word/2006/wordml" xmlns:wps="http://schemas.microsoft.com/office/word/2010/wordprocessingShape" mc:Ignorable="w14 w15 wp14">
+<w:document xmlns:wpc="http://schemas.microsoft.com/office/word/2010/wordprocessingCanvas" xmlns:cx="http://schemas.microsoft.com/office/drawing/2014/chartex" xmlns:mc="http://schemas.openxmlformats.org/markup-compatibility/2006" xmlns:o="urn:schemas-microsoft-com:office:office" xmlns:r="http://schemas.openxmlformats.org/officeDocument/2006/relationships" xmlns:m="http://schemas.openxmlformats.org/officeDocument/2006/math" xmlns:v="urn:schemas-microsoft-com:vml" xmlns:wp14="http://schemas.microsoft.com/office/word/2010/wordprocessingDrawing" xmlns:wp="http://schemas.openxmlformats.org/drawingml/2006/wordprocessingDrawing" xmlns:w10="urn:schemas-microsoft-com:office:word" xmlns:w="http://schemas.openxmlformats.org/wordprocessingml/2006/main" xmlns:w14="http://schemas.microsoft.com/office/word/2010/wordml" xmlns:w15="http://schemas.microsoft.com/office/word/2012/wordml" xmlns:w16se="http://schemas.microsoft.com/office/word/2015/wordml/symex" xmlns:wpg="http://schemas.microsoft.com/office/word/2010/wordprocessingGroup" xmlns:wpi="http://schemas.microsoft.com/office/word/2010/wordprocessingInk" xmlns:wne="http://schemas.microsoft.com/office/word/2006/wordml" xmlns:wps="http://schemas.microsoft.com/office/word/2010/wordprocessingShape" mc:Ignorable="w14 w15 w16se wp14">
   <w:body>
     <w:p>
       <w:pPr>
         <w:jc w:val="both"/>
         <w:rPr>
-          <w:rStyle w:val="TitleChar"/>
-        </w:rPr>
-      </w:pPr>
-      <w:r>
-        <w:rPr>
-          <w:rStyle w:val="TitleChar"/>
+          <w:rStyle w:val="CmChar"/>
+        </w:rPr>
+      </w:pPr>
+      <w:r>
+        <w:rPr>
+          <w:rStyle w:val="CmChar"/>
         </w:rPr>
         <w:t>Proposal for the changes in IDS data structure to accommodate the fluctuation BES synthetic diagnostic</w:t>
       </w:r>
@@ -160,23 +160,32 @@
           <w:sz w:val="24"/>
           <w:szCs w:val="24"/>
         </w:rPr>
-        <w:t>Date: 15 May, 2017</w:t>
-      </w:r>
-    </w:p>
-    <w:p>
-      <w:pPr>
-        <w:jc w:val="both"/>
+        <w:t>Date: 18</w:t>
+      </w:r>
+      <w:r>
         <w:rPr>
           <w:rFonts w:ascii="Times New Roman" w:hAnsi="Times New Roman" w:cs="Times New Roman"/>
           <w:i/>
           <w:sz w:val="24"/>
           <w:szCs w:val="24"/>
         </w:rPr>
-      </w:pPr>
-    </w:p>
-    <w:p>
-      <w:pPr>
-        <w:pStyle w:val="Heading1"/>
+        <w:t xml:space="preserve"> May, 2017</w:t>
+      </w:r>
+    </w:p>
+    <w:p>
+      <w:pPr>
+        <w:jc w:val="both"/>
+        <w:rPr>
+          <w:rFonts w:ascii="Times New Roman" w:hAnsi="Times New Roman" w:cs="Times New Roman"/>
+          <w:i/>
+          <w:sz w:val="24"/>
+          <w:szCs w:val="24"/>
+        </w:rPr>
+      </w:pPr>
+    </w:p>
+    <w:p>
+      <w:pPr>
+        <w:pStyle w:val="Cmsor1"/>
       </w:pPr>
       <w:r>
         <w:t>Purpose of the proposal</w:t>
@@ -354,7 +363,7 @@
     </w:p>
     <w:p>
       <w:pPr>
-        <w:pStyle w:val="Heading1"/>
+        <w:pStyle w:val="Cmsor1"/>
       </w:pPr>
       <w:r>
         <w:t>General considerations</w:t>
@@ -391,7 +400,23 @@
           <w:sz w:val="24"/>
           <w:szCs w:val="24"/>
         </w:rPr>
-        <w:t xml:space="preserve"> fusion device. As the integrated modelling effort matures there will be a need to integrate a growing number of different synthetic diagnostic codes. These diagnostic systems typically share the physics</w:t>
+        <w:t xml:space="preserve"> fusion device. As the integrated modelling effort matures there will be a need to integrate a growing number of different synthetic diagnostic codes. These diagnostic systems typically share </w:t>
+      </w:r>
+      <w:r>
+        <w:rPr>
+          <w:rFonts w:ascii="Times New Roman" w:hAnsi="Times New Roman" w:cs="Times New Roman"/>
+          <w:sz w:val="24"/>
+          <w:szCs w:val="24"/>
+        </w:rPr>
+        <w:t>some sub-level</w:t>
+      </w:r>
+      <w:r>
+        <w:rPr>
+          <w:rFonts w:ascii="Times New Roman" w:hAnsi="Times New Roman" w:cs="Times New Roman"/>
+          <w:sz w:val="24"/>
+          <w:szCs w:val="24"/>
+        </w:rPr>
+        <w:t xml:space="preserve"> physics</w:t>
       </w:r>
       <w:r>
         <w:rPr>
@@ -407,31 +432,95 @@
           <w:sz w:val="24"/>
           <w:szCs w:val="24"/>
         </w:rPr>
-        <w:t xml:space="preserve"> with other diagnostic or auxiliary systems in some of sub-</w:t>
-      </w:r>
-      <w:r>
-        <w:rPr>
-          <w:rFonts w:ascii="Times New Roman" w:hAnsi="Times New Roman" w:cs="Times New Roman"/>
-          <w:sz w:val="24"/>
-          <w:szCs w:val="24"/>
-        </w:rPr>
-        <w:t>level</w:t>
-      </w:r>
-      <w:r>
-        <w:rPr>
-          <w:rFonts w:ascii="Times New Roman" w:hAnsi="Times New Roman" w:cs="Times New Roman"/>
-          <w:sz w:val="24"/>
-          <w:szCs w:val="24"/>
-        </w:rPr>
-        <w:t xml:space="preserve"> functioning</w:t>
-      </w:r>
-      <w:r>
-        <w:rPr>
-          <w:rFonts w:ascii="Times New Roman" w:hAnsi="Times New Roman" w:cs="Times New Roman"/>
-          <w:sz w:val="24"/>
-          <w:szCs w:val="24"/>
-        </w:rPr>
-        <w:t>. In order to avoid massive duplication of IDS sub-structures in the IDSs of different diagnostic systems we propose to identify key common components and design corresponding IDSs with general enough structure to accommodate the needs of every synthetic diagnostic using it.</w:t>
+        <w:t xml:space="preserve"> with </w:t>
+      </w:r>
+      <w:r>
+        <w:rPr>
+          <w:rFonts w:ascii="Times New Roman" w:hAnsi="Times New Roman" w:cs="Times New Roman"/>
+          <w:sz w:val="24"/>
+          <w:szCs w:val="24"/>
+        </w:rPr>
+        <w:t>one-another</w:t>
+      </w:r>
+      <w:r>
+        <w:rPr>
+          <w:rFonts w:ascii="Times New Roman" w:hAnsi="Times New Roman" w:cs="Times New Roman"/>
+          <w:sz w:val="24"/>
+          <w:szCs w:val="24"/>
+        </w:rPr>
+        <w:t xml:space="preserve"> </w:t>
+      </w:r>
+      <w:r>
+        <w:rPr>
+          <w:rFonts w:ascii="Times New Roman" w:hAnsi="Times New Roman" w:cs="Times New Roman"/>
+          <w:sz w:val="24"/>
+          <w:szCs w:val="24"/>
+        </w:rPr>
+        <w:t>and/or</w:t>
+      </w:r>
+      <w:r>
+        <w:rPr>
+          <w:rFonts w:ascii="Times New Roman" w:hAnsi="Times New Roman" w:cs="Times New Roman"/>
+          <w:sz w:val="24"/>
+          <w:szCs w:val="24"/>
+        </w:rPr>
+        <w:t xml:space="preserve"> </w:t>
+      </w:r>
+      <w:r>
+        <w:rPr>
+          <w:rFonts w:ascii="Times New Roman" w:hAnsi="Times New Roman" w:cs="Times New Roman"/>
+          <w:sz w:val="24"/>
+          <w:szCs w:val="24"/>
+        </w:rPr>
+        <w:t xml:space="preserve">with </w:t>
+      </w:r>
+      <w:r>
+        <w:rPr>
+          <w:rFonts w:ascii="Times New Roman" w:hAnsi="Times New Roman" w:cs="Times New Roman"/>
+          <w:sz w:val="24"/>
+          <w:szCs w:val="24"/>
+        </w:rPr>
+        <w:t>auxiliary systems</w:t>
+      </w:r>
+      <w:r>
+        <w:rPr>
+          <w:rFonts w:ascii="Times New Roman" w:hAnsi="Times New Roman" w:cs="Times New Roman"/>
+          <w:sz w:val="24"/>
+          <w:szCs w:val="24"/>
+        </w:rPr>
+        <w:t xml:space="preserve">. In order to avoid massive </w:t>
+      </w:r>
+      <w:r>
+        <w:rPr>
+          <w:rFonts w:ascii="Times New Roman" w:hAnsi="Times New Roman" w:cs="Times New Roman"/>
+          <w:sz w:val="24"/>
+          <w:szCs w:val="24"/>
+        </w:rPr>
+        <w:t>multiplication</w:t>
+      </w:r>
+      <w:r>
+        <w:rPr>
+          <w:rFonts w:ascii="Times New Roman" w:hAnsi="Times New Roman" w:cs="Times New Roman"/>
+          <w:sz w:val="24"/>
+          <w:szCs w:val="24"/>
+        </w:rPr>
+        <w:t xml:space="preserve"> of IDS sub-structures</w:t>
+      </w:r>
+      <w:r>
+        <w:rPr>
+          <w:rFonts w:ascii="Times New Roman" w:hAnsi="Times New Roman" w:cs="Times New Roman"/>
+          <w:sz w:val="24"/>
+          <w:szCs w:val="24"/>
+        </w:rPr>
+        <w:t>,</w:t>
+      </w:r>
+      <w:r>
+        <w:rPr>
+          <w:rFonts w:ascii="Times New Roman" w:hAnsi="Times New Roman" w:cs="Times New Roman"/>
+          <w:sz w:val="24"/>
+          <w:szCs w:val="24"/>
+        </w:rPr>
+        <w:t xml:space="preserve"> in the IDSs of different diagnostic systems we propose to identify key common components and design corresponding IDSs with general enough structure to accommodate the needs of every synthetic diagnostic using it.</w:t>
       </w:r>
     </w:p>
     <w:p>
@@ -454,7 +543,7 @@
     </w:p>
     <w:p>
       <w:pPr>
-        <w:pStyle w:val="ListParagraph"/>
+        <w:pStyle w:val="Listaszerbekezds"/>
         <w:numPr>
           <w:ilvl w:val="0"/>
           <w:numId w:val="15"/>
@@ -472,12 +561,20 @@
           <w:sz w:val="24"/>
           <w:szCs w:val="24"/>
         </w:rPr>
-        <w:t>A neutral beam IDS that is capable of describing all necessary aspects including fast temporal changes, like tilting or chopping the beam, and emissivity.</w:t>
-      </w:r>
-    </w:p>
-    <w:p>
-      <w:pPr>
-        <w:pStyle w:val="ListParagraph"/>
+        <w:t>A neutral beam IDS that is capable of describing all necessary aspects including fast temporal changes, like tilting or chopping the beam</w:t>
+      </w:r>
+      <w:r>
+        <w:rPr>
+          <w:rFonts w:ascii="Times New Roman" w:hAnsi="Times New Roman" w:cs="Times New Roman"/>
+          <w:sz w:val="24"/>
+          <w:szCs w:val="24"/>
+        </w:rPr>
+        <w:t>.</w:t>
+      </w:r>
+    </w:p>
+    <w:p>
+      <w:pPr>
+        <w:pStyle w:val="Listaszerbekezds"/>
         <w:numPr>
           <w:ilvl w:val="0"/>
           <w:numId w:val="15"/>
@@ -495,12 +592,28 @@
           <w:sz w:val="24"/>
           <w:szCs w:val="24"/>
         </w:rPr>
-        <w:t>An optical system IDS that is capable of describing the optical system in the required large detail.</w:t>
-      </w:r>
-    </w:p>
-    <w:p>
-      <w:pPr>
-        <w:pStyle w:val="ListParagraph"/>
+        <w:t xml:space="preserve">An optical system IDS that is capable of describing the optical system in the required </w:t>
+      </w:r>
+      <w:r>
+        <w:rPr>
+          <w:rFonts w:ascii="Times New Roman" w:hAnsi="Times New Roman" w:cs="Times New Roman"/>
+          <w:sz w:val="24"/>
+          <w:szCs w:val="24"/>
+        </w:rPr>
+        <w:t xml:space="preserve">considerable </w:t>
+      </w:r>
+      <w:r>
+        <w:rPr>
+          <w:rFonts w:ascii="Times New Roman" w:hAnsi="Times New Roman" w:cs="Times New Roman"/>
+          <w:sz w:val="24"/>
+          <w:szCs w:val="24"/>
+        </w:rPr>
+        <w:t>detail.</w:t>
+      </w:r>
+    </w:p>
+    <w:p>
+      <w:pPr>
+        <w:pStyle w:val="Listaszerbekezds"/>
         <w:numPr>
           <w:ilvl w:val="0"/>
           <w:numId w:val="15"/>
@@ -518,81 +631,116 @@
           <w:sz w:val="24"/>
           <w:szCs w:val="24"/>
         </w:rPr>
-        <w:t>An actual BES IDS that would serve solely as an output of the modelling and maybe the import of the actual measurement.</w:t>
-      </w:r>
-    </w:p>
-    <w:p>
-      <w:pPr>
-        <w:jc w:val="both"/>
-        <w:rPr>
-          <w:rFonts w:ascii="Times New Roman" w:hAnsi="Times New Roman" w:cs="Times New Roman"/>
-          <w:sz w:val="24"/>
-          <w:szCs w:val="24"/>
-        </w:rPr>
-      </w:pPr>
-    </w:p>
-    <w:p>
-      <w:pPr>
-        <w:jc w:val="both"/>
-        <w:rPr>
-          <w:rFonts w:ascii="Times New Roman" w:hAnsi="Times New Roman" w:cs="Times New Roman"/>
-          <w:sz w:val="24"/>
-          <w:szCs w:val="24"/>
-        </w:rPr>
-      </w:pPr>
-    </w:p>
-    <w:p>
-      <w:pPr>
-        <w:jc w:val="both"/>
-        <w:rPr>
-          <w:rFonts w:ascii="Times New Roman" w:hAnsi="Times New Roman" w:cs="Times New Roman"/>
-          <w:sz w:val="24"/>
-          <w:szCs w:val="24"/>
-        </w:rPr>
-      </w:pPr>
-    </w:p>
-    <w:p>
-      <w:pPr>
-        <w:jc w:val="both"/>
-        <w:rPr>
-          <w:rFonts w:ascii="Times New Roman" w:hAnsi="Times New Roman" w:cs="Times New Roman"/>
-          <w:sz w:val="24"/>
-          <w:szCs w:val="24"/>
-        </w:rPr>
-      </w:pPr>
-    </w:p>
-    <w:p>
-      <w:pPr>
-        <w:jc w:val="both"/>
-        <w:rPr>
-          <w:rFonts w:ascii="Times New Roman" w:hAnsi="Times New Roman" w:cs="Times New Roman"/>
-          <w:sz w:val="24"/>
-          <w:szCs w:val="24"/>
-        </w:rPr>
-      </w:pPr>
-    </w:p>
-    <w:p>
-      <w:pPr>
-        <w:pStyle w:val="Heading1"/>
+        <w:t>An actual BES IDS that wo</w:t>
+      </w:r>
+      <w:r>
+        <w:rPr>
+          <w:rFonts w:ascii="Times New Roman" w:hAnsi="Times New Roman" w:cs="Times New Roman"/>
+          <w:sz w:val="24"/>
+          <w:szCs w:val="24"/>
+        </w:rPr>
+        <w:t>uld serve solely as an output from</w:t>
+      </w:r>
+      <w:r>
+        <w:rPr>
+          <w:rFonts w:ascii="Times New Roman" w:hAnsi="Times New Roman" w:cs="Times New Roman"/>
+          <w:sz w:val="24"/>
+          <w:szCs w:val="24"/>
+        </w:rPr>
+        <w:t xml:space="preserve"> the modelling and maybe the </w:t>
+      </w:r>
+      <w:r>
+        <w:rPr>
+          <w:rFonts w:ascii="Times New Roman" w:hAnsi="Times New Roman" w:cs="Times New Roman"/>
+          <w:sz w:val="24"/>
+          <w:szCs w:val="24"/>
+        </w:rPr>
+        <w:t>storage</w:t>
+      </w:r>
+      <w:r>
+        <w:rPr>
+          <w:rFonts w:ascii="Times New Roman" w:hAnsi="Times New Roman" w:cs="Times New Roman"/>
+          <w:sz w:val="24"/>
+          <w:szCs w:val="24"/>
+        </w:rPr>
+        <w:t xml:space="preserve"> of the actual measurement.</w:t>
+      </w:r>
+    </w:p>
+    <w:p>
+      <w:pPr>
+        <w:jc w:val="both"/>
+        <w:rPr>
+          <w:rFonts w:ascii="Times New Roman" w:hAnsi="Times New Roman" w:cs="Times New Roman"/>
+          <w:sz w:val="24"/>
+          <w:szCs w:val="24"/>
+        </w:rPr>
+      </w:pPr>
+    </w:p>
+    <w:p>
+      <w:pPr>
+        <w:jc w:val="both"/>
+        <w:rPr>
+          <w:rFonts w:ascii="Times New Roman" w:hAnsi="Times New Roman" w:cs="Times New Roman"/>
+          <w:sz w:val="24"/>
+          <w:szCs w:val="24"/>
+        </w:rPr>
+      </w:pPr>
+    </w:p>
+    <w:p>
+      <w:pPr>
+        <w:jc w:val="both"/>
+        <w:rPr>
+          <w:rFonts w:ascii="Times New Roman" w:hAnsi="Times New Roman" w:cs="Times New Roman"/>
+          <w:sz w:val="24"/>
+          <w:szCs w:val="24"/>
+        </w:rPr>
+      </w:pPr>
+    </w:p>
+    <w:p>
+      <w:pPr>
+        <w:jc w:val="both"/>
+        <w:rPr>
+          <w:rFonts w:ascii="Times New Roman" w:hAnsi="Times New Roman" w:cs="Times New Roman"/>
+          <w:sz w:val="24"/>
+          <w:szCs w:val="24"/>
+        </w:rPr>
+      </w:pPr>
+    </w:p>
+    <w:p>
+      <w:pPr>
+        <w:jc w:val="both"/>
+        <w:rPr>
+          <w:rFonts w:ascii="Times New Roman" w:hAnsi="Times New Roman" w:cs="Times New Roman"/>
+          <w:sz w:val="24"/>
+          <w:szCs w:val="24"/>
+        </w:rPr>
+      </w:pPr>
+    </w:p>
+    <w:p>
+      <w:pPr>
+        <w:pStyle w:val="Cmsor1"/>
       </w:pPr>
       <w:r>
         <w:lastRenderedPageBreak/>
-        <w:t>Modifications deemed necessary to existing IDS:</w:t>
-      </w:r>
-    </w:p>
-    <w:p>
-      <w:pPr>
-        <w:jc w:val="both"/>
-        <w:rPr>
-          <w:rFonts w:ascii="Times New Roman" w:hAnsi="Times New Roman" w:cs="Times New Roman"/>
-          <w:sz w:val="24"/>
-          <w:szCs w:val="24"/>
-        </w:rPr>
-      </w:pPr>
-    </w:p>
-    <w:p>
-      <w:pPr>
-        <w:pStyle w:val="ListParagraph"/>
+        <w:t>Modifications d</w:t>
+      </w:r>
+      <w:r>
+        <w:t>eemed necessary to existing IDSs</w:t>
+      </w:r>
+    </w:p>
+    <w:p>
+      <w:pPr>
+        <w:jc w:val="both"/>
+        <w:rPr>
+          <w:rFonts w:ascii="Times New Roman" w:hAnsi="Times New Roman" w:cs="Times New Roman"/>
+          <w:sz w:val="24"/>
+          <w:szCs w:val="24"/>
+        </w:rPr>
+      </w:pPr>
+    </w:p>
+    <w:p>
+      <w:pPr>
+        <w:pStyle w:val="Listaszerbekezds"/>
         <w:numPr>
           <w:ilvl w:val="0"/>
           <w:numId w:val="16"/>
@@ -680,23 +828,33 @@
           <w:sz w:val="24"/>
           <w:szCs w:val="24"/>
         </w:rPr>
-        <w:t xml:space="preserve">Due to the repetitive nature of the tilting mechanism, the temporal dimension does not have to be </w:t>
-      </w:r>
-      <w:r>
-        <w:rPr>
-          <w:rFonts w:ascii="Times New Roman" w:hAnsi="Times New Roman" w:cs="Times New Roman"/>
-          <w:sz w:val="24"/>
-          <w:szCs w:val="24"/>
-        </w:rPr>
-        <w:t>homogeneous</w:t>
-      </w:r>
-      <w:r>
-        <w:rPr>
-          <w:rFonts w:ascii="Times New Roman" w:hAnsi="Times New Roman" w:cs="Times New Roman"/>
-          <w:sz w:val="24"/>
-          <w:szCs w:val="24"/>
-        </w:rPr>
-        <w:t>.</w:t>
+        <w:t xml:space="preserve">Due to the repetitive nature of the tilting </w:t>
+      </w:r>
+      <w:r>
+        <w:rPr>
+          <w:rFonts w:ascii="Times New Roman" w:hAnsi="Times New Roman" w:cs="Times New Roman"/>
+          <w:sz w:val="24"/>
+          <w:szCs w:val="24"/>
+        </w:rPr>
+        <w:t xml:space="preserve">and chopping scenarios, storing short time scale on-off times of </w:t>
+      </w:r>
+      <w:proofErr w:type="spellStart"/>
+      <w:r>
+        <w:rPr>
+          <w:rFonts w:ascii="Times New Roman" w:hAnsi="Times New Roman" w:cs="Times New Roman"/>
+          <w:sz w:val="24"/>
+          <w:szCs w:val="24"/>
+        </w:rPr>
+        <w:t>beamlets_goup</w:t>
+      </w:r>
+      <w:proofErr w:type="spellEnd"/>
+      <w:r>
+        <w:rPr>
+          <w:rFonts w:ascii="Times New Roman" w:hAnsi="Times New Roman" w:cs="Times New Roman"/>
+          <w:sz w:val="24"/>
+          <w:szCs w:val="24"/>
+        </w:rPr>
+        <w:t>-s would be sufficient.</w:t>
       </w:r>
     </w:p>
     <w:p>
@@ -712,7 +870,7 @@
     </w:p>
     <w:p>
       <w:pPr>
-        <w:pStyle w:val="ListParagraph"/>
+        <w:pStyle w:val="Listaszerbekezds"/>
         <w:numPr>
           <w:ilvl w:val="0"/>
           <w:numId w:val="16"/>
@@ -772,17 +930,17 @@
     </w:p>
     <w:p>
       <w:pPr>
-        <w:pStyle w:val="ListParagraph"/>
-        <w:rPr>
-          <w:rFonts w:ascii="Times New Roman" w:hAnsi="Times New Roman" w:cs="Times New Roman"/>
-          <w:sz w:val="24"/>
-          <w:szCs w:val="24"/>
-        </w:rPr>
-      </w:pPr>
-    </w:p>
-    <w:p>
-      <w:pPr>
-        <w:pStyle w:val="ListParagraph"/>
+        <w:pStyle w:val="Listaszerbekezds"/>
+        <w:rPr>
+          <w:rFonts w:ascii="Times New Roman" w:hAnsi="Times New Roman" w:cs="Times New Roman"/>
+          <w:sz w:val="24"/>
+          <w:szCs w:val="24"/>
+        </w:rPr>
+      </w:pPr>
+    </w:p>
+    <w:p>
+      <w:pPr>
+        <w:pStyle w:val="Listaszerbekezds"/>
         <w:numPr>
           <w:ilvl w:val="1"/>
           <w:numId w:val="16"/>
@@ -803,7 +961,16 @@
           <w:sz w:val="24"/>
           <w:szCs w:val="24"/>
         </w:rPr>
-        <w:t>lens_diameter</w:t>
+        <w:t>input_aperture</w:t>
+      </w:r>
+      <w:r>
+        <w:rPr>
+          <w:rFonts w:ascii="Times New Roman" w:hAnsi="Times New Roman" w:cs="Times New Roman"/>
+          <w:b/>
+          <w:sz w:val="24"/>
+          <w:szCs w:val="24"/>
+        </w:rPr>
+        <w:t>_diameter</w:t>
       </w:r>
       <w:proofErr w:type="spellEnd"/>
       <w:r>
@@ -812,20 +979,52 @@
           <w:sz w:val="24"/>
           <w:szCs w:val="24"/>
         </w:rPr>
-        <w:t xml:space="preserve"> [m] [float]: Value holding the diameter of the first element of the optical system.</w:t>
-      </w:r>
-      <w:r>
-        <w:rPr>
-          <w:rFonts w:ascii="Times New Roman" w:hAnsi="Times New Roman" w:cs="Times New Roman"/>
-          <w:sz w:val="24"/>
-          <w:szCs w:val="24"/>
-        </w:rPr>
-        <w:t xml:space="preserve"> Global parameter holding true for the entire observation system.</w:t>
-      </w:r>
-    </w:p>
-    <w:p>
-      <w:pPr>
-        <w:pStyle w:val="ListParagraph"/>
+        <w:t xml:space="preserve"> [m] [float]: Value holding the diameter of the </w:t>
+      </w:r>
+      <w:r>
+        <w:rPr>
+          <w:rFonts w:ascii="Times New Roman" w:hAnsi="Times New Roman" w:cs="Times New Roman"/>
+          <w:sz w:val="24"/>
+          <w:szCs w:val="24"/>
+        </w:rPr>
+        <w:t>effective diameter of the input aperture</w:t>
+      </w:r>
+      <w:r>
+        <w:rPr>
+          <w:rFonts w:ascii="Times New Roman" w:hAnsi="Times New Roman" w:cs="Times New Roman"/>
+          <w:sz w:val="24"/>
+          <w:szCs w:val="24"/>
+        </w:rPr>
+        <w:t xml:space="preserve"> of the optical system.</w:t>
+      </w:r>
+      <w:r>
+        <w:rPr>
+          <w:rFonts w:ascii="Times New Roman" w:hAnsi="Times New Roman" w:cs="Times New Roman"/>
+          <w:sz w:val="24"/>
+          <w:szCs w:val="24"/>
+        </w:rPr>
+        <w:t xml:space="preserve"> </w:t>
+      </w:r>
+      <w:r>
+        <w:rPr>
+          <w:rFonts w:ascii="Times New Roman" w:hAnsi="Times New Roman" w:cs="Times New Roman"/>
+          <w:sz w:val="24"/>
+          <w:szCs w:val="24"/>
+        </w:rPr>
+        <w:t>This defines a factor in light collection efficiency</w:t>
+      </w:r>
+      <w:r>
+        <w:rPr>
+          <w:rFonts w:ascii="Times New Roman" w:hAnsi="Times New Roman" w:cs="Times New Roman"/>
+          <w:sz w:val="24"/>
+          <w:szCs w:val="24"/>
+        </w:rPr>
+        <w:t>.</w:t>
+      </w:r>
+    </w:p>
+    <w:p>
+      <w:pPr>
+        <w:pStyle w:val="Listaszerbekezds"/>
         <w:numPr>
           <w:ilvl w:val="1"/>
           <w:numId w:val="16"/>
@@ -838,15 +1037,91 @@
           <w:szCs w:val="24"/>
         </w:rPr>
       </w:pPr>
+      <w:proofErr w:type="spellStart"/>
+      <w:r>
+        <w:rPr>
+          <w:rFonts w:ascii="Times New Roman" w:hAnsi="Times New Roman" w:cs="Times New Roman"/>
+          <w:b/>
+          <w:sz w:val="24"/>
+          <w:szCs w:val="24"/>
+        </w:rPr>
+        <w:t>sensitive_</w:t>
+      </w:r>
+      <w:r>
+        <w:rPr>
+          <w:rFonts w:ascii="Times New Roman" w:hAnsi="Times New Roman" w:cs="Times New Roman"/>
+          <w:b/>
+          <w:sz w:val="24"/>
+          <w:szCs w:val="24"/>
+        </w:rPr>
+        <w:t>region</w:t>
+      </w:r>
+      <w:proofErr w:type="spellEnd"/>
+      <w:r>
+        <w:rPr>
+          <w:rFonts w:ascii="Times New Roman" w:hAnsi="Times New Roman" w:cs="Times New Roman"/>
+          <w:sz w:val="24"/>
+          <w:szCs w:val="24"/>
+        </w:rPr>
+        <w:t xml:space="preserve"> (</w:t>
+      </w:r>
+      <w:r>
+        <w:rPr>
+          <w:rFonts w:ascii="Times New Roman" w:hAnsi="Times New Roman" w:cs="Times New Roman"/>
+          <w:sz w:val="24"/>
+          <w:szCs w:val="24"/>
+        </w:rPr>
+        <w:t>:</w:t>
+      </w:r>
+      <w:r>
+        <w:rPr>
+          <w:rFonts w:ascii="Times New Roman" w:hAnsi="Times New Roman" w:cs="Times New Roman"/>
+          <w:sz w:val="24"/>
+          <w:szCs w:val="24"/>
+        </w:rPr>
+        <w:t>)</w:t>
+      </w:r>
+      <w:r>
+        <w:rPr>
+          <w:rFonts w:ascii="Times New Roman" w:hAnsi="Times New Roman" w:cs="Times New Roman"/>
+          <w:sz w:val="24"/>
+          <w:szCs w:val="24"/>
+        </w:rPr>
+        <w:t xml:space="preserve"> Contains the </w:t>
+      </w:r>
+      <w:r>
+        <w:rPr>
+          <w:rFonts w:ascii="Times New Roman" w:hAnsi="Times New Roman" w:cs="Times New Roman"/>
+          <w:sz w:val="24"/>
+          <w:szCs w:val="24"/>
+        </w:rPr>
+        <w:t xml:space="preserve">description of </w:t>
+      </w:r>
+      <w:r>
+        <w:rPr>
+          <w:rFonts w:ascii="Times New Roman" w:hAnsi="Times New Roman" w:cs="Times New Roman"/>
+          <w:sz w:val="24"/>
+          <w:szCs w:val="24"/>
+        </w:rPr>
+        <w:t>the sensitive area for each detector pixel at the focal plane of the optical system. This is basically the image of the detector pixels on the focal plane. (</w:t>
+      </w:r>
+      <w:proofErr w:type="spellStart"/>
       <w:proofErr w:type="gramStart"/>
       <w:r>
         <w:rPr>
           <w:rFonts w:ascii="Times New Roman" w:hAnsi="Times New Roman" w:cs="Times New Roman"/>
-          <w:b/>
-          <w:sz w:val="24"/>
-          <w:szCs w:val="24"/>
-        </w:rPr>
-        <w:t>collimator</w:t>
+          <w:sz w:val="24"/>
+          <w:szCs w:val="24"/>
+        </w:rPr>
+        <w:t>los.</w:t>
+      </w:r>
+      <w:r>
+        <w:rPr>
+          <w:rFonts w:ascii="Times New Roman" w:hAnsi="Times New Roman" w:cs="Times New Roman"/>
+          <w:sz w:val="24"/>
+          <w:szCs w:val="24"/>
+        </w:rPr>
+        <w:t>second</w:t>
       </w:r>
       <w:proofErr w:type="gramEnd"/>
       <w:r>
@@ -855,52 +1130,39 @@
           <w:sz w:val="24"/>
           <w:szCs w:val="24"/>
         </w:rPr>
-        <w:t xml:space="preserve"> (</w:t>
-      </w:r>
-      <w:r>
-        <w:rPr>
-          <w:rFonts w:ascii="Times New Roman" w:hAnsi="Times New Roman" w:cs="Times New Roman"/>
-          <w:sz w:val="24"/>
-          <w:szCs w:val="24"/>
-        </w:rPr>
-        <w:t>:</w:t>
-      </w:r>
-      <w:r>
-        <w:rPr>
-          <w:rFonts w:ascii="Times New Roman" w:hAnsi="Times New Roman" w:cs="Times New Roman"/>
-          <w:sz w:val="24"/>
-          <w:szCs w:val="24"/>
-        </w:rPr>
-        <w:t>)</w:t>
-      </w:r>
-      <w:r>
-        <w:rPr>
-          <w:rFonts w:ascii="Times New Roman" w:hAnsi="Times New Roman" w:cs="Times New Roman"/>
-          <w:sz w:val="24"/>
-          <w:szCs w:val="24"/>
-        </w:rPr>
-        <w:t xml:space="preserve"> Contains the </w:t>
-      </w:r>
-      <w:r>
-        <w:rPr>
-          <w:rFonts w:ascii="Times New Roman" w:hAnsi="Times New Roman" w:cs="Times New Roman"/>
-          <w:sz w:val="24"/>
-          <w:szCs w:val="24"/>
-        </w:rPr>
-        <w:t>description of collimator used for the pinhole optics</w:t>
-      </w:r>
-      <w:r>
-        <w:rPr>
-          <w:rFonts w:ascii="Times New Roman" w:hAnsi="Times New Roman" w:cs="Times New Roman"/>
-          <w:sz w:val="24"/>
-          <w:szCs w:val="24"/>
-        </w:rPr>
-        <w:t>. Particular for each detector pixel or channel.</w:t>
-      </w:r>
-    </w:p>
-    <w:p>
-      <w:pPr>
-        <w:pStyle w:val="ListParagraph"/>
+        <w:t>_point</w:t>
+      </w:r>
+      <w:proofErr w:type="spellEnd"/>
+      <w:r>
+        <w:rPr>
+          <w:rFonts w:ascii="Times New Roman" w:hAnsi="Times New Roman" w:cs="Times New Roman"/>
+          <w:sz w:val="24"/>
+          <w:szCs w:val="24"/>
+        </w:rPr>
+        <w:t xml:space="preserve"> already can give the </w:t>
+      </w:r>
+      <w:proofErr w:type="spellStart"/>
+      <w:r>
+        <w:rPr>
+          <w:rFonts w:ascii="Times New Roman" w:hAnsi="Times New Roman" w:cs="Times New Roman"/>
+          <w:sz w:val="24"/>
+          <w:szCs w:val="24"/>
+        </w:rPr>
+        <w:t>centre</w:t>
+      </w:r>
+      <w:proofErr w:type="spellEnd"/>
+      <w:r>
+        <w:rPr>
+          <w:rFonts w:ascii="Times New Roman" w:hAnsi="Times New Roman" w:cs="Times New Roman"/>
+          <w:sz w:val="24"/>
+          <w:szCs w:val="24"/>
+        </w:rPr>
+        <w:t xml:space="preserve"> of the sensitive area)</w:t>
+      </w:r>
+    </w:p>
+    <w:p>
+      <w:pPr>
+        <w:pStyle w:val="Listaszerbekezds"/>
         <w:numPr>
           <w:ilvl w:val="2"/>
           <w:numId w:val="16"/>
@@ -913,7 +1175,6 @@
           <w:szCs w:val="24"/>
         </w:rPr>
       </w:pPr>
-      <w:proofErr w:type="gramStart"/>
       <w:r>
         <w:rPr>
           <w:rFonts w:ascii="Times New Roman" w:hAnsi="Times New Roman" w:cs="Times New Roman"/>
@@ -923,7 +1184,6 @@
         </w:rPr>
         <w:t>circular</w:t>
       </w:r>
-      <w:proofErr w:type="gramEnd"/>
       <w:r>
         <w:rPr>
           <w:rFonts w:ascii="Times New Roman" w:hAnsi="Times New Roman" w:cs="Times New Roman"/>
@@ -935,7 +1195,7 @@
     </w:p>
     <w:p>
       <w:pPr>
-        <w:pStyle w:val="ListParagraph"/>
+        <w:pStyle w:val="Listaszerbekezds"/>
         <w:numPr>
           <w:ilvl w:val="3"/>
           <w:numId w:val="16"/>
@@ -954,12 +1214,28 @@
           <w:sz w:val="24"/>
           <w:szCs w:val="24"/>
         </w:rPr>
-        <w:t>radius [m] [float]: For circular collimators holds the base are of the observation cone</w:t>
-      </w:r>
-    </w:p>
-    <w:p>
-      <w:pPr>
-        <w:pStyle w:val="ListParagraph"/>
+        <w:t xml:space="preserve">radius [m] [float]: For circular collimators holds the base </w:t>
+      </w:r>
+      <w:r>
+        <w:rPr>
+          <w:rFonts w:ascii="Times New Roman" w:hAnsi="Times New Roman" w:cs="Times New Roman"/>
+          <w:sz w:val="24"/>
+          <w:szCs w:val="24"/>
+        </w:rPr>
+        <w:t>radius</w:t>
+      </w:r>
+      <w:r>
+        <w:rPr>
+          <w:rFonts w:ascii="Times New Roman" w:hAnsi="Times New Roman" w:cs="Times New Roman"/>
+          <w:sz w:val="24"/>
+          <w:szCs w:val="24"/>
+        </w:rPr>
+        <w:t xml:space="preserve"> of the observation cone</w:t>
+      </w:r>
+    </w:p>
+    <w:p>
+      <w:pPr>
+        <w:pStyle w:val="Listaszerbekezds"/>
         <w:numPr>
           <w:ilvl w:val="3"/>
           <w:numId w:val="16"/>
@@ -988,12 +1264,20 @@
           <w:sz w:val="24"/>
           <w:szCs w:val="24"/>
         </w:rPr>
-        <w:t xml:space="preserve"> [-] [float]: Shapes the base cone of the  </w:t>
-      </w:r>
-    </w:p>
-    <w:p>
-      <w:pPr>
-        <w:pStyle w:val="ListParagraph"/>
+        <w:t xml:space="preserve"> [-] [flo</w:t>
+      </w:r>
+      <w:r>
+        <w:rPr>
+          <w:rFonts w:ascii="Times New Roman" w:hAnsi="Times New Roman" w:cs="Times New Roman"/>
+          <w:sz w:val="24"/>
+          <w:szCs w:val="24"/>
+        </w:rPr>
+        <w:t>at]: Shape the base cone due to non-centered optics</w:t>
+      </w:r>
+    </w:p>
+    <w:p>
+      <w:pPr>
+        <w:pStyle w:val="Listaszerbekezds"/>
         <w:numPr>
           <w:ilvl w:val="2"/>
           <w:numId w:val="16"/>
@@ -1006,7 +1290,6 @@
           <w:szCs w:val="24"/>
         </w:rPr>
       </w:pPr>
-      <w:proofErr w:type="gramStart"/>
       <w:r>
         <w:rPr>
           <w:rFonts w:ascii="Times New Roman" w:hAnsi="Times New Roman" w:cs="Times New Roman"/>
@@ -1024,7 +1307,6 @@
         </w:rPr>
         <w:t>r</w:t>
       </w:r>
-      <w:proofErr w:type="gramEnd"/>
       <w:r>
         <w:rPr>
           <w:rFonts w:ascii="Times New Roman" w:hAnsi="Times New Roman" w:cs="Times New Roman"/>
@@ -1060,7 +1342,7 @@
     </w:p>
     <w:p>
       <w:pPr>
-        <w:pStyle w:val="ListParagraph"/>
+        <w:pStyle w:val="Listaszerbekezds"/>
         <w:numPr>
           <w:ilvl w:val="3"/>
           <w:numId w:val="16"/>
@@ -1112,7 +1394,7 @@
     </w:p>
     <w:p>
       <w:pPr>
-        <w:pStyle w:val="ListParagraph"/>
+        <w:pStyle w:val="Listaszerbekezds"/>
         <w:numPr>
           <w:ilvl w:val="3"/>
           <w:numId w:val="16"/>
@@ -1164,7 +1446,7 @@
     </w:p>
     <w:p>
       <w:pPr>
-        <w:pStyle w:val="ListParagraph"/>
+        <w:pStyle w:val="Listaszerbekezds"/>
         <w:numPr>
           <w:ilvl w:val="3"/>
           <w:numId w:val="16"/>
@@ -1216,7 +1498,7 @@
     </w:p>
     <w:p>
       <w:pPr>
-        <w:pStyle w:val="ListParagraph"/>
+        <w:pStyle w:val="Listaszerbekezds"/>
         <w:numPr>
           <w:ilvl w:val="3"/>
           <w:numId w:val="16"/>
@@ -1268,7 +1550,7 @@
     </w:p>
     <w:p>
       <w:pPr>
-        <w:pStyle w:val="ListParagraph"/>
+        <w:pStyle w:val="Listaszerbekezds"/>
         <w:numPr>
           <w:ilvl w:val="1"/>
           <w:numId w:val="16"/>
@@ -1327,7 +1609,7 @@
     </w:p>
     <w:p>
       <w:pPr>
-        <w:pStyle w:val="ListParagraph"/>
+        <w:pStyle w:val="Listaszerbekezds"/>
         <w:numPr>
           <w:ilvl w:val="2"/>
           <w:numId w:val="16"/>
@@ -1340,7 +1622,6 @@
           <w:szCs w:val="24"/>
         </w:rPr>
       </w:pPr>
-      <w:proofErr w:type="gramStart"/>
       <w:r>
         <w:rPr>
           <w:rFonts w:ascii="Times New Roman" w:hAnsi="Times New Roman" w:cs="Times New Roman"/>
@@ -1350,7 +1631,6 @@
         </w:rPr>
         <w:t>positions</w:t>
       </w:r>
-      <w:proofErr w:type="gramEnd"/>
       <w:r>
         <w:rPr>
           <w:rFonts w:ascii="Times New Roman" w:hAnsi="Times New Roman" w:cs="Times New Roman"/>
@@ -1404,7 +1684,7 @@
     </w:p>
     <w:p>
       <w:pPr>
-        <w:pStyle w:val="ListParagraph"/>
+        <w:pStyle w:val="Listaszerbekezds"/>
         <w:numPr>
           <w:ilvl w:val="2"/>
           <w:numId w:val="16"/>
@@ -1483,7 +1763,7 @@
     </w:p>
     <w:p>
       <w:pPr>
-        <w:pStyle w:val="ListParagraph"/>
+        <w:pStyle w:val="Listaszerbekezds"/>
         <w:numPr>
           <w:ilvl w:val="0"/>
           <w:numId w:val="16"/>
@@ -1530,55 +1810,7 @@
           <w:sz w:val="24"/>
           <w:szCs w:val="24"/>
         </w:rPr>
-        <w:t xml:space="preserve">IDS would be needed to store all the BES data resulted from the modelling. For reasons of transparency and </w:t>
-      </w:r>
-      <w:r>
-        <w:rPr>
-          <w:rFonts w:ascii="Times New Roman" w:hAnsi="Times New Roman" w:cs="Times New Roman"/>
-          <w:sz w:val="24"/>
-          <w:szCs w:val="24"/>
-        </w:rPr>
-        <w:t>clarity</w:t>
-      </w:r>
-      <w:r>
-        <w:rPr>
-          <w:rFonts w:ascii="Times New Roman" w:hAnsi="Times New Roman" w:cs="Times New Roman"/>
-          <w:sz w:val="24"/>
-          <w:szCs w:val="24"/>
-        </w:rPr>
-        <w:t xml:space="preserve"> observation modelling and beam modelling should occur </w:t>
-      </w:r>
-      <w:r>
-        <w:rPr>
-          <w:rFonts w:ascii="Times New Roman" w:hAnsi="Times New Roman" w:cs="Times New Roman"/>
-          <w:sz w:val="24"/>
-          <w:szCs w:val="24"/>
-        </w:rPr>
-        <w:t>separately</w:t>
-      </w:r>
-      <w:r>
-        <w:rPr>
-          <w:rFonts w:ascii="Times New Roman" w:hAnsi="Times New Roman" w:cs="Times New Roman"/>
-          <w:sz w:val="24"/>
-          <w:szCs w:val="24"/>
-        </w:rPr>
-        <w:t xml:space="preserve"> and stored </w:t>
-      </w:r>
-      <w:r>
-        <w:rPr>
-          <w:rFonts w:ascii="Times New Roman" w:hAnsi="Times New Roman" w:cs="Times New Roman"/>
-          <w:sz w:val="24"/>
-          <w:szCs w:val="24"/>
-        </w:rPr>
-        <w:t>separately</w:t>
-      </w:r>
-      <w:r>
-        <w:rPr>
-          <w:rFonts w:ascii="Times New Roman" w:hAnsi="Times New Roman" w:cs="Times New Roman"/>
-          <w:sz w:val="24"/>
-          <w:szCs w:val="24"/>
-        </w:rPr>
-        <w:t xml:space="preserve">. The data stored in the </w:t>
+        <w:t xml:space="preserve">IDS would be needed to store all the BES data resulted from the modelling. The data stored in the </w:t>
       </w:r>
       <w:proofErr w:type="spellStart"/>
       <w:r>
@@ -1612,20 +1844,20 @@
     </w:p>
     <w:p>
       <w:pPr>
-        <w:pStyle w:val="ListParagraph"/>
+        <w:pStyle w:val="Listaszerbekezds"/>
         <w:numPr>
           <w:ilvl w:val="1"/>
           <w:numId w:val="16"/>
         </w:numPr>
-        <w:spacing w:line="240" w:lineRule="auto"/>
-        <w:jc w:val="both"/>
-        <w:rPr>
-          <w:rFonts w:ascii="Times New Roman" w:hAnsi="Times New Roman" w:cs="Times New Roman"/>
-          <w:sz w:val="24"/>
-          <w:szCs w:val="24"/>
-        </w:rPr>
-      </w:pPr>
-      <w:proofErr w:type="gramStart"/>
+        <w:jc w:val="both"/>
+        <w:rPr>
+          <w:rFonts w:ascii="Times New Roman" w:hAnsi="Times New Roman" w:cs="Times New Roman"/>
+          <w:sz w:val="24"/>
+          <w:szCs w:val="24"/>
+          <w:u w:val="single"/>
+        </w:rPr>
+      </w:pPr>
+      <w:proofErr w:type="spellStart"/>
       <w:r>
         <w:rPr>
           <w:rFonts w:ascii="Times New Roman" w:hAnsi="Times New Roman" w:cs="Times New Roman"/>
@@ -1633,30 +1865,194 @@
           <w:sz w:val="24"/>
           <w:szCs w:val="24"/>
         </w:rPr>
+        <w:t>simulated_signal</w:t>
+      </w:r>
+      <w:proofErr w:type="spellEnd"/>
+      <w:r>
+        <w:rPr>
+          <w:rFonts w:ascii="Times New Roman" w:hAnsi="Times New Roman" w:cs="Times New Roman"/>
+          <w:b/>
+          <w:sz w:val="24"/>
+          <w:szCs w:val="24"/>
+        </w:rPr>
+        <w:t xml:space="preserve"> (i1):  </w:t>
+      </w:r>
+      <w:r>
+        <w:rPr>
+          <w:rFonts w:ascii="Times New Roman" w:hAnsi="Times New Roman" w:cs="Times New Roman"/>
+          <w:sz w:val="24"/>
+          <w:szCs w:val="24"/>
+        </w:rPr>
+        <w:t>Contains the modelled BES signal</w:t>
+      </w:r>
+      <w:r>
+        <w:rPr>
+          <w:rFonts w:ascii="Times New Roman" w:hAnsi="Times New Roman" w:cs="Times New Roman"/>
+          <w:sz w:val="24"/>
+          <w:szCs w:val="24"/>
+        </w:rPr>
         <w:t>s</w:t>
       </w:r>
       <w:r>
         <w:rPr>
           <w:rFonts w:ascii="Times New Roman" w:hAnsi="Times New Roman" w:cs="Times New Roman"/>
+          <w:sz w:val="24"/>
+          <w:szCs w:val="24"/>
+        </w:rPr>
+        <w:t>.</w:t>
+      </w:r>
+    </w:p>
+    <w:p>
+      <w:pPr>
+        <w:pStyle w:val="Listaszerbekezds"/>
+        <w:numPr>
+          <w:ilvl w:val="2"/>
+          <w:numId w:val="16"/>
+        </w:numPr>
+        <w:jc w:val="both"/>
+        <w:rPr>
+          <w:rFonts w:ascii="Times New Roman" w:hAnsi="Times New Roman" w:cs="Times New Roman"/>
+          <w:sz w:val="24"/>
+          <w:szCs w:val="24"/>
+        </w:rPr>
+      </w:pPr>
+      <w:r>
+        <w:rPr>
+          <w:rFonts w:ascii="Times New Roman" w:hAnsi="Times New Roman" w:cs="Times New Roman"/>
           <w:b/>
           <w:sz w:val="24"/>
           <w:szCs w:val="24"/>
         </w:rPr>
-        <w:t>pecies</w:t>
-      </w:r>
-      <w:proofErr w:type="gramEnd"/>
-      <w:r>
-        <w:rPr>
-          <w:rFonts w:ascii="Times New Roman" w:hAnsi="Times New Roman" w:cs="Times New Roman"/>
-          <w:sz w:val="24"/>
-          <w:szCs w:val="24"/>
-        </w:rPr>
-        <w:t xml:space="preserve"> [string] : a list of the plasma species. If need might contain the corresponding masses and charges as well.</w:t>
-      </w:r>
-    </w:p>
-    <w:p>
-      <w:pPr>
-        <w:pStyle w:val="ListParagraph"/>
+        <w:t>name</w:t>
+      </w:r>
+      <w:r>
+        <w:rPr>
+          <w:rFonts w:ascii="Times New Roman" w:hAnsi="Times New Roman" w:cs="Times New Roman"/>
+          <w:sz w:val="24"/>
+          <w:szCs w:val="24"/>
+        </w:rPr>
+        <w:t xml:space="preserve"> [string]:</w:t>
+      </w:r>
+      <w:r>
+        <w:rPr>
+          <w:rFonts w:ascii="Times New Roman" w:hAnsi="Times New Roman" w:cs="Times New Roman"/>
+          <w:sz w:val="24"/>
+          <w:szCs w:val="24"/>
+        </w:rPr>
+        <w:t xml:space="preserve"> Name of channel</w:t>
+      </w:r>
+    </w:p>
+    <w:p>
+      <w:pPr>
+        <w:pStyle w:val="Listaszerbekezds"/>
+        <w:numPr>
+          <w:ilvl w:val="2"/>
+          <w:numId w:val="16"/>
+        </w:numPr>
+        <w:jc w:val="both"/>
+        <w:rPr>
+          <w:rFonts w:ascii="Times New Roman" w:hAnsi="Times New Roman" w:cs="Times New Roman"/>
+          <w:sz w:val="24"/>
+          <w:szCs w:val="24"/>
+          <w:u w:val="single"/>
+        </w:rPr>
+      </w:pPr>
+      <w:r>
+        <w:rPr>
+          <w:rFonts w:ascii="Times New Roman" w:hAnsi="Times New Roman" w:cs="Times New Roman"/>
+          <w:b/>
+          <w:sz w:val="24"/>
+          <w:szCs w:val="24"/>
+        </w:rPr>
+        <w:t>clean</w:t>
+      </w:r>
+      <w:r>
+        <w:rPr>
+          <w:rFonts w:ascii="Times New Roman" w:hAnsi="Times New Roman" w:cs="Times New Roman"/>
+          <w:sz w:val="24"/>
+          <w:szCs w:val="24"/>
+        </w:rPr>
+        <w:t xml:space="preserve"> [1/s] [1D array]: Contains the detected photon count without any noise on one detector for the duration of the modelling</w:t>
+      </w:r>
+    </w:p>
+    <w:p>
+      <w:pPr>
+        <w:pStyle w:val="Listaszerbekezds"/>
+        <w:numPr>
+          <w:ilvl w:val="2"/>
+          <w:numId w:val="16"/>
+        </w:numPr>
+        <w:jc w:val="both"/>
+        <w:rPr>
+          <w:rFonts w:ascii="Times New Roman" w:hAnsi="Times New Roman" w:cs="Times New Roman"/>
+          <w:sz w:val="24"/>
+          <w:szCs w:val="24"/>
+          <w:u w:val="single"/>
+        </w:rPr>
+      </w:pPr>
+      <w:r>
+        <w:rPr>
+          <w:rFonts w:ascii="Times New Roman" w:hAnsi="Times New Roman" w:cs="Times New Roman"/>
+          <w:b/>
+          <w:sz w:val="24"/>
+          <w:szCs w:val="24"/>
+        </w:rPr>
+        <w:lastRenderedPageBreak/>
+        <w:t xml:space="preserve">noisy </w:t>
+      </w:r>
+      <w:r>
+        <w:rPr>
+          <w:rFonts w:ascii="Times New Roman" w:hAnsi="Times New Roman" w:cs="Times New Roman"/>
+          <w:sz w:val="24"/>
+          <w:szCs w:val="24"/>
+        </w:rPr>
+        <w:t>[1/s] [1D array]: Contains the detected photon count with any noise for the duration of the modelling.</w:t>
+      </w:r>
+    </w:p>
+    <w:p>
+      <w:pPr>
+        <w:pStyle w:val="Listaszerbekezds"/>
+        <w:numPr>
+          <w:ilvl w:val="2"/>
+          <w:numId w:val="16"/>
+        </w:numPr>
+        <w:jc w:val="both"/>
+        <w:rPr>
+          <w:rFonts w:ascii="Times New Roman" w:hAnsi="Times New Roman" w:cs="Times New Roman"/>
+          <w:sz w:val="24"/>
+          <w:szCs w:val="24"/>
+          <w:u w:val="single"/>
+        </w:rPr>
+      </w:pPr>
+      <w:r>
+        <w:rPr>
+          <w:rFonts w:ascii="Times New Roman" w:hAnsi="Times New Roman" w:cs="Times New Roman"/>
+          <w:b/>
+          <w:sz w:val="24"/>
+          <w:szCs w:val="24"/>
+        </w:rPr>
+        <w:t xml:space="preserve">time </w:t>
+      </w:r>
+      <w:r>
+        <w:rPr>
+          <w:rFonts w:ascii="Times New Roman" w:hAnsi="Times New Roman" w:cs="Times New Roman"/>
+          <w:sz w:val="24"/>
+          <w:szCs w:val="24"/>
+        </w:rPr>
+        <w:t>[s]: Generic time</w:t>
+      </w:r>
+      <w:r>
+        <w:rPr>
+          <w:rFonts w:ascii="Times New Roman" w:hAnsi="Times New Roman" w:cs="Times New Roman"/>
+          <w:sz w:val="24"/>
+          <w:szCs w:val="24"/>
+        </w:rPr>
+        <w:t>.</w:t>
+      </w:r>
+    </w:p>
+    <w:p>
+      <w:pPr>
+        <w:pStyle w:val="Listaszerbekezds"/>
         <w:numPr>
           <w:ilvl w:val="1"/>
           <w:numId w:val="16"/>
@@ -1666,7 +2062,6 @@
           <w:rFonts w:ascii="Times New Roman" w:hAnsi="Times New Roman" w:cs="Times New Roman"/>
           <w:sz w:val="24"/>
           <w:szCs w:val="24"/>
-          <w:u w:val="single"/>
         </w:rPr>
       </w:pPr>
       <w:proofErr w:type="spellStart"/>
@@ -1677,7 +2072,7 @@
           <w:sz w:val="24"/>
           <w:szCs w:val="24"/>
         </w:rPr>
-        <w:t>simulated_signal</w:t>
+        <w:t>measured_signal</w:t>
       </w:r>
       <w:proofErr w:type="spellEnd"/>
       <w:r>
@@ -1687,8 +2082,47 @@
           <w:sz w:val="24"/>
           <w:szCs w:val="24"/>
         </w:rPr>
-        <w:t xml:space="preserve"> (i1): </w:t>
-      </w:r>
+        <w:t xml:space="preserve"> (i1):</w:t>
+      </w:r>
+      <w:r>
+        <w:rPr>
+          <w:rFonts w:ascii="Times New Roman" w:hAnsi="Times New Roman" w:cs="Times New Roman"/>
+          <w:sz w:val="24"/>
+          <w:szCs w:val="24"/>
+        </w:rPr>
+        <w:t xml:space="preserve"> Contains measured signal</w:t>
+      </w:r>
+      <w:r>
+        <w:rPr>
+          <w:rFonts w:ascii="Times New Roman" w:hAnsi="Times New Roman" w:cs="Times New Roman"/>
+          <w:sz w:val="24"/>
+          <w:szCs w:val="24"/>
+        </w:rPr>
+        <w:t>s</w:t>
+      </w:r>
+      <w:r>
+        <w:rPr>
+          <w:rFonts w:ascii="Times New Roman" w:hAnsi="Times New Roman" w:cs="Times New Roman"/>
+          <w:sz w:val="24"/>
+          <w:szCs w:val="24"/>
+        </w:rPr>
+        <w:t xml:space="preserve"> for the modelled discharge.</w:t>
+      </w:r>
+    </w:p>
+    <w:p>
+      <w:pPr>
+        <w:pStyle w:val="Listaszerbekezds"/>
+        <w:numPr>
+          <w:ilvl w:val="0"/>
+          <w:numId w:val="17"/>
+        </w:numPr>
+        <w:jc w:val="both"/>
+        <w:rPr>
+          <w:rFonts w:ascii="Times New Roman" w:hAnsi="Times New Roman" w:cs="Times New Roman"/>
+          <w:sz w:val="24"/>
+          <w:szCs w:val="24"/>
+        </w:rPr>
+      </w:pPr>
       <w:r>
         <w:rPr>
           <w:rFonts w:ascii="Times New Roman" w:hAnsi="Times New Roman" w:cs="Times New Roman"/>
@@ -1696,6 +2130,55 @@
           <w:sz w:val="24"/>
           <w:szCs w:val="24"/>
         </w:rPr>
+        <w:t>name</w:t>
+      </w:r>
+      <w:r>
+        <w:rPr>
+          <w:rFonts w:ascii="Times New Roman" w:hAnsi="Times New Roman" w:cs="Times New Roman"/>
+          <w:sz w:val="24"/>
+          <w:szCs w:val="24"/>
+        </w:rPr>
+        <w:t xml:space="preserve"> [string]:</w:t>
+      </w:r>
+      <w:r>
+        <w:rPr>
+          <w:rFonts w:ascii="Times New Roman" w:hAnsi="Times New Roman" w:cs="Times New Roman"/>
+          <w:sz w:val="24"/>
+          <w:szCs w:val="24"/>
+        </w:rPr>
+        <w:t xml:space="preserve"> Name of channel</w:t>
+      </w:r>
+    </w:p>
+    <w:p>
+      <w:pPr>
+        <w:pStyle w:val="Listaszerbekezds"/>
+        <w:numPr>
+          <w:ilvl w:val="0"/>
+          <w:numId w:val="17"/>
+        </w:numPr>
+        <w:jc w:val="both"/>
+        <w:rPr>
+          <w:rFonts w:ascii="Times New Roman" w:hAnsi="Times New Roman" w:cs="Times New Roman"/>
+          <w:sz w:val="24"/>
+          <w:szCs w:val="24"/>
+        </w:rPr>
+      </w:pPr>
+      <w:r>
+        <w:rPr>
+          <w:rFonts w:ascii="Times New Roman" w:hAnsi="Times New Roman" w:cs="Times New Roman"/>
+          <w:b/>
+          <w:sz w:val="24"/>
+          <w:szCs w:val="24"/>
+        </w:rPr>
+        <w:t>signal</w:t>
+      </w:r>
+      <w:r>
+        <w:rPr>
+          <w:rFonts w:ascii="Times New Roman" w:hAnsi="Times New Roman" w:cs="Times New Roman"/>
+          <w:b/>
+          <w:sz w:val="24"/>
+          <w:szCs w:val="24"/>
+        </w:rPr>
         <w:t xml:space="preserve"> </w:t>
       </w:r>
       <w:r>
@@ -1704,32 +2187,23 @@
           <w:sz w:val="24"/>
           <w:szCs w:val="24"/>
         </w:rPr>
-        <w:t>Contains the modelled BES signal for one detector.</w:t>
-      </w:r>
-    </w:p>
-    <w:p>
-      <w:pPr>
-        <w:pStyle w:val="ListParagraph"/>
+        <w:t>[1D array]: Contains the measured data for a particular detector channel.</w:t>
+      </w:r>
+    </w:p>
+    <w:p>
+      <w:pPr>
+        <w:pStyle w:val="Listaszerbekezds"/>
         <w:numPr>
-          <w:ilvl w:val="2"/>
-          <w:numId w:val="16"/>
+          <w:ilvl w:val="0"/>
+          <w:numId w:val="17"/>
         </w:numPr>
         <w:jc w:val="both"/>
         <w:rPr>
           <w:rFonts w:ascii="Times New Roman" w:hAnsi="Times New Roman" w:cs="Times New Roman"/>
           <w:sz w:val="24"/>
           <w:szCs w:val="24"/>
-          <w:u w:val="single"/>
-        </w:rPr>
-      </w:pPr>
-      <w:r>
-        <w:rPr>
-          <w:rFonts w:ascii="Times New Roman" w:hAnsi="Times New Roman" w:cs="Times New Roman"/>
-          <w:sz w:val="24"/>
-          <w:szCs w:val="24"/>
-        </w:rPr>
-        <w:t xml:space="preserve"> </w:t>
-      </w:r>
+        </w:rPr>
+      </w:pPr>
       <w:r>
         <w:rPr>
           <w:rFonts w:ascii="Times New Roman" w:hAnsi="Times New Roman" w:cs="Times New Roman"/>
@@ -1737,174 +2211,20 @@
           <w:sz w:val="24"/>
           <w:szCs w:val="24"/>
         </w:rPr>
-        <w:t>clean</w:t>
-      </w:r>
-      <w:r>
-        <w:rPr>
-          <w:rFonts w:ascii="Times New Roman" w:hAnsi="Times New Roman" w:cs="Times New Roman"/>
-          <w:sz w:val="24"/>
-          <w:szCs w:val="24"/>
-        </w:rPr>
-        <w:t xml:space="preserve"> [1/s] [</w:t>
-      </w:r>
-      <w:r>
-        <w:rPr>
-          <w:rFonts w:ascii="Times New Roman" w:hAnsi="Times New Roman" w:cs="Times New Roman"/>
-          <w:sz w:val="24"/>
-          <w:szCs w:val="24"/>
-        </w:rPr>
-        <w:t>1</w:t>
-      </w:r>
-      <w:r>
-        <w:rPr>
-          <w:rFonts w:ascii="Times New Roman" w:hAnsi="Times New Roman" w:cs="Times New Roman"/>
-          <w:sz w:val="24"/>
-          <w:szCs w:val="24"/>
-        </w:rPr>
-        <w:t xml:space="preserve">D array]: Contains the detected photon count </w:t>
-      </w:r>
-      <w:r>
-        <w:rPr>
-          <w:rFonts w:ascii="Times New Roman" w:hAnsi="Times New Roman" w:cs="Times New Roman"/>
-          <w:sz w:val="24"/>
-          <w:szCs w:val="24"/>
-        </w:rPr>
-        <w:t>without any noise on one detector for the duration of the modelling</w:t>
-      </w:r>
-    </w:p>
-    <w:p>
-      <w:pPr>
-        <w:pStyle w:val="ListParagraph"/>
-        <w:numPr>
-          <w:ilvl w:val="2"/>
-          <w:numId w:val="16"/>
-        </w:numPr>
-        <w:jc w:val="both"/>
-        <w:rPr>
-          <w:rFonts w:ascii="Times New Roman" w:hAnsi="Times New Roman" w:cs="Times New Roman"/>
-          <w:sz w:val="24"/>
-          <w:szCs w:val="24"/>
-          <w:u w:val="single"/>
-        </w:rPr>
-      </w:pPr>
-      <w:proofErr w:type="gramStart"/>
-      <w:r>
-        <w:rPr>
-          <w:rFonts w:ascii="Times New Roman" w:hAnsi="Times New Roman" w:cs="Times New Roman"/>
-          <w:b/>
-          <w:sz w:val="24"/>
-          <w:szCs w:val="24"/>
-        </w:rPr>
-        <w:lastRenderedPageBreak/>
-        <w:t>n</w:t>
-      </w:r>
-      <w:r>
-        <w:rPr>
-          <w:rFonts w:ascii="Times New Roman" w:hAnsi="Times New Roman" w:cs="Times New Roman"/>
-          <w:b/>
-          <w:sz w:val="24"/>
-          <w:szCs w:val="24"/>
-        </w:rPr>
-        <w:t>oisy</w:t>
-      </w:r>
-      <w:proofErr w:type="gramEnd"/>
-      <w:r>
-        <w:rPr>
-          <w:rFonts w:ascii="Times New Roman" w:hAnsi="Times New Roman" w:cs="Times New Roman"/>
-          <w:b/>
-          <w:sz w:val="24"/>
-          <w:szCs w:val="24"/>
-        </w:rPr>
-        <w:t xml:space="preserve"> </w:t>
-      </w:r>
-      <w:r>
-        <w:rPr>
-          <w:rFonts w:ascii="Times New Roman" w:hAnsi="Times New Roman" w:cs="Times New Roman"/>
-          <w:sz w:val="24"/>
-          <w:szCs w:val="24"/>
-        </w:rPr>
-        <w:t>[1/s] [1D array]: Contains the detected photon count with any noise</w:t>
-      </w:r>
-      <w:r>
-        <w:rPr>
-          <w:rFonts w:ascii="Times New Roman" w:hAnsi="Times New Roman" w:cs="Times New Roman"/>
-          <w:sz w:val="24"/>
-          <w:szCs w:val="24"/>
-        </w:rPr>
-        <w:t xml:space="preserve"> for the duration of the modelling</w:t>
-      </w:r>
-      <w:r>
-        <w:rPr>
-          <w:rFonts w:ascii="Times New Roman" w:hAnsi="Times New Roman" w:cs="Times New Roman"/>
-          <w:sz w:val="24"/>
-          <w:szCs w:val="24"/>
-        </w:rPr>
-        <w:t>.</w:t>
-      </w:r>
-    </w:p>
-    <w:p>
-      <w:pPr>
-        <w:pStyle w:val="ListParagraph"/>
-        <w:numPr>
-          <w:ilvl w:val="2"/>
-          <w:numId w:val="16"/>
-        </w:numPr>
-        <w:jc w:val="both"/>
-        <w:rPr>
-          <w:rFonts w:ascii="Times New Roman" w:hAnsi="Times New Roman" w:cs="Times New Roman"/>
-          <w:sz w:val="24"/>
-          <w:szCs w:val="24"/>
-          <w:u w:val="single"/>
-        </w:rPr>
-      </w:pPr>
-      <w:proofErr w:type="gramStart"/>
-      <w:r>
-        <w:rPr>
-          <w:rFonts w:ascii="Times New Roman" w:hAnsi="Times New Roman" w:cs="Times New Roman"/>
-          <w:b/>
-          <w:sz w:val="24"/>
-          <w:szCs w:val="24"/>
-        </w:rPr>
-        <w:t>time</w:t>
-      </w:r>
-      <w:proofErr w:type="gramEnd"/>
-      <w:r>
-        <w:rPr>
-          <w:rFonts w:ascii="Times New Roman" w:hAnsi="Times New Roman" w:cs="Times New Roman"/>
-          <w:b/>
-          <w:sz w:val="24"/>
-          <w:szCs w:val="24"/>
-        </w:rPr>
-        <w:t xml:space="preserve"> </w:t>
-      </w:r>
-      <w:r>
-        <w:rPr>
-          <w:rFonts w:ascii="Times New Roman" w:hAnsi="Times New Roman" w:cs="Times New Roman"/>
-          <w:sz w:val="24"/>
-          <w:szCs w:val="24"/>
-        </w:rPr>
-        <w:t xml:space="preserve">[s]: </w:t>
-      </w:r>
-      <w:r>
-        <w:rPr>
-          <w:rFonts w:ascii="Times New Roman" w:hAnsi="Times New Roman" w:cs="Times New Roman"/>
-          <w:sz w:val="24"/>
-          <w:szCs w:val="24"/>
-        </w:rPr>
-        <w:t>Generic time</w:t>
-      </w:r>
-      <w:r>
-        <w:rPr>
-          <w:rFonts w:ascii="Times New Roman" w:hAnsi="Times New Roman" w:cs="Times New Roman"/>
-          <w:sz w:val="24"/>
-          <w:szCs w:val="24"/>
-        </w:rPr>
-        <w:t>.</w:t>
-      </w:r>
-    </w:p>
-    <w:p>
-      <w:pPr>
-        <w:pStyle w:val="ListParagraph"/>
+        <w:t>time [s]</w:t>
+      </w:r>
+      <w:r>
+        <w:rPr>
+          <w:rFonts w:ascii="Times New Roman" w:hAnsi="Times New Roman" w:cs="Times New Roman"/>
+          <w:sz w:val="24"/>
+          <w:szCs w:val="24"/>
+        </w:rPr>
+        <w:t>: Generic time.</w:t>
+      </w:r>
+    </w:p>
+    <w:p>
+      <w:pPr>
+        <w:pStyle w:val="Listaszerbekezds"/>
         <w:numPr>
           <w:ilvl w:val="1"/>
           <w:numId w:val="16"/>
@@ -1914,6 +2234,7 @@
           <w:rFonts w:ascii="Times New Roman" w:hAnsi="Times New Roman" w:cs="Times New Roman"/>
           <w:sz w:val="24"/>
           <w:szCs w:val="24"/>
+          <w:u w:val="single"/>
         </w:rPr>
       </w:pPr>
       <w:proofErr w:type="spellStart"/>
@@ -1924,7 +2245,25 @@
           <w:sz w:val="24"/>
           <w:szCs w:val="24"/>
         </w:rPr>
-        <w:t>measured_signal</w:t>
+        <w:t>fluctuation_</w:t>
+      </w:r>
+      <w:r>
+        <w:rPr>
+          <w:rFonts w:ascii="Times New Roman" w:hAnsi="Times New Roman" w:cs="Times New Roman"/>
+          <w:b/>
+          <w:sz w:val="24"/>
+          <w:szCs w:val="24"/>
+        </w:rPr>
+        <w:t>sensitive_</w:t>
+      </w:r>
+      <w:r>
+        <w:rPr>
+          <w:rFonts w:ascii="Times New Roman" w:hAnsi="Times New Roman" w:cs="Times New Roman"/>
+          <w:b/>
+          <w:sz w:val="24"/>
+          <w:szCs w:val="24"/>
+        </w:rPr>
+        <w:t>region</w:t>
       </w:r>
       <w:proofErr w:type="spellEnd"/>
       <w:r>
@@ -1934,32 +2273,9 @@
           <w:sz w:val="24"/>
           <w:szCs w:val="24"/>
         </w:rPr>
-        <w:t xml:space="preserve"> (i1):</w:t>
-      </w:r>
-      <w:r>
-        <w:rPr>
-          <w:rFonts w:ascii="Times New Roman" w:hAnsi="Times New Roman" w:cs="Times New Roman"/>
-          <w:sz w:val="24"/>
-          <w:szCs w:val="24"/>
-        </w:rPr>
-        <w:t xml:space="preserve"> Contains potential measured signal for the modelled discharge.</w:t>
-      </w:r>
-    </w:p>
-    <w:p>
-      <w:pPr>
-        <w:pStyle w:val="ListParagraph"/>
-        <w:numPr>
-          <w:ilvl w:val="2"/>
-          <w:numId w:val="16"/>
-        </w:numPr>
-        <w:jc w:val="both"/>
-        <w:rPr>
-          <w:rFonts w:ascii="Times New Roman" w:hAnsi="Times New Roman" w:cs="Times New Roman"/>
-          <w:sz w:val="24"/>
-          <w:szCs w:val="24"/>
-        </w:rPr>
-      </w:pPr>
-      <w:proofErr w:type="gramStart"/>
+        <w:t xml:space="preserve"> (</w:t>
+      </w:r>
+      <w:proofErr w:type="spellStart"/>
       <w:r>
         <w:rPr>
           <w:rFonts w:ascii="Times New Roman" w:hAnsi="Times New Roman" w:cs="Times New Roman"/>
@@ -1967,11 +2283,9 @@
           <w:sz w:val="24"/>
           <w:szCs w:val="24"/>
         </w:rPr>
-        <w:t>signal</w:t>
-      </w:r>
-      <w:bookmarkStart w:id="0" w:name="_GoBack"/>
-      <w:bookmarkEnd w:id="0"/>
-      <w:proofErr w:type="gramEnd"/>
+        <w:t>il</w:t>
+      </w:r>
+      <w:proofErr w:type="spellEnd"/>
       <w:r>
         <w:rPr>
           <w:rFonts w:ascii="Times New Roman" w:hAnsi="Times New Roman" w:cs="Times New Roman"/>
@@ -1979,132 +2293,6 @@
           <w:sz w:val="24"/>
           <w:szCs w:val="24"/>
         </w:rPr>
-        <w:t xml:space="preserve"> </w:t>
-      </w:r>
-      <w:r>
-        <w:rPr>
-          <w:rFonts w:ascii="Times New Roman" w:hAnsi="Times New Roman" w:cs="Times New Roman"/>
-          <w:sz w:val="24"/>
-          <w:szCs w:val="24"/>
-        </w:rPr>
-        <w:t>[1D array]: Contains the measured data for a particular detector channel.</w:t>
-      </w:r>
-    </w:p>
-    <w:p>
-      <w:pPr>
-        <w:pStyle w:val="ListParagraph"/>
-        <w:numPr>
-          <w:ilvl w:val="2"/>
-          <w:numId w:val="16"/>
-        </w:numPr>
-        <w:jc w:val="both"/>
-        <w:rPr>
-          <w:rFonts w:ascii="Times New Roman" w:hAnsi="Times New Roman" w:cs="Times New Roman"/>
-          <w:sz w:val="24"/>
-          <w:szCs w:val="24"/>
-        </w:rPr>
-      </w:pPr>
-      <w:proofErr w:type="gramStart"/>
-      <w:r>
-        <w:rPr>
-          <w:rFonts w:ascii="Times New Roman" w:hAnsi="Times New Roman" w:cs="Times New Roman"/>
-          <w:b/>
-          <w:sz w:val="24"/>
-          <w:szCs w:val="24"/>
-        </w:rPr>
-        <w:t>time</w:t>
-      </w:r>
-      <w:proofErr w:type="gramEnd"/>
-      <w:r>
-        <w:rPr>
-          <w:rFonts w:ascii="Times New Roman" w:hAnsi="Times New Roman" w:cs="Times New Roman"/>
-          <w:b/>
-          <w:sz w:val="24"/>
-          <w:szCs w:val="24"/>
-        </w:rPr>
-        <w:t xml:space="preserve"> [s]</w:t>
-      </w:r>
-      <w:r>
-        <w:rPr>
-          <w:rFonts w:ascii="Times New Roman" w:hAnsi="Times New Roman" w:cs="Times New Roman"/>
-          <w:sz w:val="24"/>
-          <w:szCs w:val="24"/>
-        </w:rPr>
-        <w:t xml:space="preserve">: </w:t>
-      </w:r>
-      <w:r>
-        <w:rPr>
-          <w:rFonts w:ascii="Times New Roman" w:hAnsi="Times New Roman" w:cs="Times New Roman"/>
-          <w:sz w:val="24"/>
-          <w:szCs w:val="24"/>
-        </w:rPr>
-        <w:t>Generic time.</w:t>
-      </w:r>
-    </w:p>
-    <w:p>
-      <w:pPr>
-        <w:pStyle w:val="ListParagraph"/>
-        <w:numPr>
-          <w:ilvl w:val="1"/>
-          <w:numId w:val="16"/>
-        </w:numPr>
-        <w:jc w:val="both"/>
-        <w:rPr>
-          <w:rFonts w:ascii="Times New Roman" w:hAnsi="Times New Roman" w:cs="Times New Roman"/>
-          <w:sz w:val="24"/>
-          <w:szCs w:val="24"/>
-          <w:u w:val="single"/>
-        </w:rPr>
-      </w:pPr>
-      <w:proofErr w:type="spellStart"/>
-      <w:r>
-        <w:rPr>
-          <w:rFonts w:ascii="Times New Roman" w:hAnsi="Times New Roman" w:cs="Times New Roman"/>
-          <w:b/>
-          <w:sz w:val="24"/>
-          <w:szCs w:val="24"/>
-        </w:rPr>
-        <w:t>fluctuation_</w:t>
-      </w:r>
-      <w:r>
-        <w:rPr>
-          <w:rFonts w:ascii="Times New Roman" w:hAnsi="Times New Roman" w:cs="Times New Roman"/>
-          <w:b/>
-          <w:sz w:val="24"/>
-          <w:szCs w:val="24"/>
-        </w:rPr>
-        <w:t>sensitive_area</w:t>
-      </w:r>
-      <w:proofErr w:type="spellEnd"/>
-      <w:r>
-        <w:rPr>
-          <w:rFonts w:ascii="Times New Roman" w:hAnsi="Times New Roman" w:cs="Times New Roman"/>
-          <w:b/>
-          <w:sz w:val="24"/>
-          <w:szCs w:val="24"/>
-        </w:rPr>
-        <w:t xml:space="preserve"> (</w:t>
-      </w:r>
-      <w:proofErr w:type="spellStart"/>
-      <w:proofErr w:type="gramStart"/>
-      <w:r>
-        <w:rPr>
-          <w:rFonts w:ascii="Times New Roman" w:hAnsi="Times New Roman" w:cs="Times New Roman"/>
-          <w:b/>
-          <w:sz w:val="24"/>
-          <w:szCs w:val="24"/>
-        </w:rPr>
-        <w:t>il</w:t>
-      </w:r>
-      <w:proofErr w:type="spellEnd"/>
-      <w:proofErr w:type="gramEnd"/>
-      <w:r>
-        <w:rPr>
-          <w:rFonts w:ascii="Times New Roman" w:hAnsi="Times New Roman" w:cs="Times New Roman"/>
-          <w:b/>
-          <w:sz w:val="24"/>
-          <w:szCs w:val="24"/>
-        </w:rPr>
         <w:t>):</w:t>
       </w:r>
       <w:r>
@@ -2137,12 +2325,36 @@
           <w:sz w:val="24"/>
           <w:szCs w:val="24"/>
         </w:rPr>
-        <w:t>regarding spatial resolution and location of detector sensitivity.</w:t>
-      </w:r>
-    </w:p>
-    <w:p>
-      <w:pPr>
-        <w:pStyle w:val="ListParagraph"/>
+        <w:t>regarding spatial resolution and location of detector sensitivity</w:t>
+      </w:r>
+      <w:r>
+        <w:rPr>
+          <w:rFonts w:ascii="Times New Roman" w:hAnsi="Times New Roman" w:cs="Times New Roman"/>
+          <w:sz w:val="24"/>
+          <w:szCs w:val="24"/>
+        </w:rPr>
+        <w:t xml:space="preserve"> on the poloidal plane</w:t>
+      </w:r>
+      <w:r>
+        <w:rPr>
+          <w:rFonts w:ascii="Times New Roman" w:hAnsi="Times New Roman" w:cs="Times New Roman"/>
+          <w:sz w:val="24"/>
+          <w:szCs w:val="24"/>
+        </w:rPr>
+        <w:t>.</w:t>
+      </w:r>
+      <w:r>
+        <w:rPr>
+          <w:rFonts w:ascii="Times New Roman" w:hAnsi="Times New Roman" w:cs="Times New Roman"/>
+          <w:sz w:val="24"/>
+          <w:szCs w:val="24"/>
+        </w:rPr>
+        <w:t xml:space="preserve"> This is necessary for interpretation.</w:t>
+      </w:r>
+    </w:p>
+    <w:p>
+      <w:pPr>
+        <w:pStyle w:val="Listaszerbekezds"/>
         <w:numPr>
           <w:ilvl w:val="2"/>
           <w:numId w:val="6"/>
@@ -2155,7 +2367,6 @@
           <w:u w:val="single"/>
         </w:rPr>
       </w:pPr>
-      <w:proofErr w:type="gramStart"/>
       <w:r>
         <w:rPr>
           <w:rFonts w:ascii="Times New Roman" w:hAnsi="Times New Roman" w:cs="Times New Roman"/>
@@ -2165,7 +2376,6 @@
         </w:rPr>
         <w:t>estimated</w:t>
       </w:r>
-      <w:proofErr w:type="gramEnd"/>
       <w:r>
         <w:rPr>
           <w:rFonts w:ascii="Times New Roman" w:hAnsi="Times New Roman" w:cs="Times New Roman"/>
@@ -2188,7 +2398,39 @@
           <w:sz w:val="24"/>
           <w:szCs w:val="24"/>
         </w:rPr>
-        <w:t xml:space="preserve">ontains the total spatial resolution as a convolution of the </w:t>
+        <w:t xml:space="preserve">ontains </w:t>
+      </w:r>
+      <w:r>
+        <w:rPr>
+          <w:rFonts w:ascii="Times New Roman" w:hAnsi="Times New Roman" w:cs="Times New Roman"/>
+          <w:sz w:val="24"/>
+          <w:szCs w:val="24"/>
+        </w:rPr>
+        <w:t xml:space="preserve">an estimate of </w:t>
+      </w:r>
+      <w:r>
+        <w:rPr>
+          <w:rFonts w:ascii="Times New Roman" w:hAnsi="Times New Roman" w:cs="Times New Roman"/>
+          <w:sz w:val="24"/>
+          <w:szCs w:val="24"/>
+        </w:rPr>
+        <w:t xml:space="preserve">the total spatial resolution </w:t>
+      </w:r>
+      <w:r>
+        <w:rPr>
+          <w:rFonts w:ascii="Times New Roman" w:hAnsi="Times New Roman" w:cs="Times New Roman"/>
+          <w:sz w:val="24"/>
+          <w:szCs w:val="24"/>
+        </w:rPr>
+        <w:t xml:space="preserve">calculated </w:t>
+      </w:r>
+      <w:r>
+        <w:rPr>
+          <w:rFonts w:ascii="Times New Roman" w:hAnsi="Times New Roman" w:cs="Times New Roman"/>
+          <w:sz w:val="24"/>
+          <w:szCs w:val="24"/>
+        </w:rPr>
+        <w:t xml:space="preserve">as a convolution of the </w:t>
       </w:r>
       <w:r>
         <w:rPr>
@@ -2209,7 +2451,7 @@
     </w:p>
     <w:p>
       <w:pPr>
-        <w:pStyle w:val="ListParagraph"/>
+        <w:pStyle w:val="Listaszerbekezds"/>
         <w:numPr>
           <w:ilvl w:val="3"/>
           <w:numId w:val="6"/>
@@ -2269,7 +2511,7 @@
     </w:p>
     <w:p>
       <w:pPr>
-        <w:pStyle w:val="ListParagraph"/>
+        <w:pStyle w:val="Listaszerbekezds"/>
         <w:numPr>
           <w:ilvl w:val="3"/>
           <w:numId w:val="6"/>
@@ -2320,7 +2562,7 @@
     </w:p>
     <w:p>
       <w:pPr>
-        <w:pStyle w:val="ListParagraph"/>
+        <w:pStyle w:val="Listaszerbekezds"/>
         <w:numPr>
           <w:ilvl w:val="3"/>
           <w:numId w:val="6"/>
@@ -2383,7 +2625,15 @@
           <w:sz w:val="24"/>
           <w:szCs w:val="24"/>
         </w:rPr>
-        <w:t>Center of radial extent for sensitive area</w:t>
+        <w:t>Radial c</w:t>
+      </w:r>
+      <w:r>
+        <w:rPr>
+          <w:rFonts w:ascii="Times New Roman" w:hAnsi="Times New Roman" w:cs="Times New Roman"/>
+          <w:sz w:val="24"/>
+          <w:szCs w:val="24"/>
+        </w:rPr>
+        <w:t>enter of sensitive area</w:t>
       </w:r>
       <w:r>
         <w:rPr>
@@ -2396,7 +2646,7 @@
     </w:p>
     <w:p>
       <w:pPr>
-        <w:pStyle w:val="ListParagraph"/>
+        <w:pStyle w:val="Listaszerbekezds"/>
         <w:numPr>
           <w:ilvl w:val="3"/>
           <w:numId w:val="6"/>
@@ -2435,12 +2685,28 @@
           <w:sz w:val="24"/>
           <w:szCs w:val="24"/>
         </w:rPr>
-        <w:t>[m] [z]: Center of vertical extent for sensitive area</w:t>
-      </w:r>
-    </w:p>
-    <w:p>
-      <w:pPr>
-        <w:pStyle w:val="ListParagraph"/>
+        <w:t>[m] [z]: Vertical c</w:t>
+      </w:r>
+      <w:r>
+        <w:rPr>
+          <w:rFonts w:ascii="Times New Roman" w:hAnsi="Times New Roman" w:cs="Times New Roman"/>
+          <w:sz w:val="24"/>
+          <w:szCs w:val="24"/>
+        </w:rPr>
+        <w:t>enter of sensitive area</w:t>
+      </w:r>
+      <w:r>
+        <w:rPr>
+          <w:rFonts w:ascii="Times New Roman" w:hAnsi="Times New Roman" w:cs="Times New Roman"/>
+          <w:sz w:val="24"/>
+          <w:szCs w:val="24"/>
+        </w:rPr>
+        <w:t>.</w:t>
+      </w:r>
+    </w:p>
+    <w:p>
+      <w:pPr>
+        <w:pStyle w:val="Listaszerbekezds"/>
         <w:numPr>
           <w:ilvl w:val="2"/>
           <w:numId w:val="6"/>
@@ -2454,7 +2720,6 @@
         </w:rPr>
       </w:pPr>
       <w:proofErr w:type="spellStart"/>
-      <w:proofErr w:type="gramStart"/>
       <w:r>
         <w:rPr>
           <w:rFonts w:ascii="Times New Roman" w:hAnsi="Times New Roman" w:cs="Times New Roman"/>
@@ -2465,7 +2730,6 @@
         <w:t>fluctuation_response</w:t>
       </w:r>
       <w:proofErr w:type="spellEnd"/>
-      <w:proofErr w:type="gramEnd"/>
       <w:r>
         <w:rPr>
           <w:rFonts w:ascii="Times New Roman" w:hAnsi="Times New Roman" w:cs="Times New Roman"/>
@@ -2488,12 +2752,30 @@
           <w:sz w:val="24"/>
           <w:szCs w:val="24"/>
         </w:rPr>
-        <w:t>ontains the spatial resolution calculated from fluctuation response calculation for all detector pixels.</w:t>
-      </w:r>
-    </w:p>
-    <w:p>
-      <w:pPr>
-        <w:pStyle w:val="ListParagraph"/>
+        <w:t xml:space="preserve">ontains the spatial resolution calculated from </w:t>
+      </w:r>
+      <w:r>
+        <w:rPr>
+          <w:rFonts w:ascii="Times New Roman" w:hAnsi="Times New Roman" w:cs="Times New Roman"/>
+          <w:sz w:val="24"/>
+          <w:szCs w:val="24"/>
+        </w:rPr>
+        <w:t xml:space="preserve">actual </w:t>
+      </w:r>
+      <w:bookmarkStart w:id="0" w:name="_GoBack"/>
+      <w:bookmarkEnd w:id="0"/>
+      <w:r>
+        <w:rPr>
+          <w:rFonts w:ascii="Times New Roman" w:hAnsi="Times New Roman" w:cs="Times New Roman"/>
+          <w:sz w:val="24"/>
+          <w:szCs w:val="24"/>
+        </w:rPr>
+        <w:t>fluctuation response calculation for all detector pixels.</w:t>
+      </w:r>
+    </w:p>
+    <w:p>
+      <w:pPr>
+        <w:pStyle w:val="Listaszerbekezds"/>
         <w:numPr>
           <w:ilvl w:val="3"/>
           <w:numId w:val="6"/>
@@ -2528,7 +2810,7 @@
     </w:p>
     <w:p>
       <w:pPr>
-        <w:pStyle w:val="ListParagraph"/>
+        <w:pStyle w:val="Listaszerbekezds"/>
         <w:numPr>
           <w:ilvl w:val="3"/>
           <w:numId w:val="6"/>
@@ -2563,7 +2845,7 @@
     </w:p>
     <w:p>
       <w:pPr>
-        <w:pStyle w:val="ListParagraph"/>
+        <w:pStyle w:val="Listaszerbekezds"/>
         <w:numPr>
           <w:ilvl w:val="3"/>
           <w:numId w:val="6"/>
@@ -2593,12 +2875,28 @@
           <w:sz w:val="24"/>
           <w:szCs w:val="24"/>
         </w:rPr>
-        <w:t xml:space="preserve"> [m] [r]: Center of radial extent for sensitive area.</w:t>
-      </w:r>
-    </w:p>
-    <w:p>
-      <w:pPr>
-        <w:pStyle w:val="ListParagraph"/>
+        <w:t xml:space="preserve"> [m] [r]: </w:t>
+      </w:r>
+      <w:r>
+        <w:rPr>
+          <w:rFonts w:ascii="Times New Roman" w:hAnsi="Times New Roman" w:cs="Times New Roman"/>
+          <w:sz w:val="24"/>
+          <w:szCs w:val="24"/>
+        </w:rPr>
+        <w:t>Radial c</w:t>
+      </w:r>
+      <w:r>
+        <w:rPr>
+          <w:rFonts w:ascii="Times New Roman" w:hAnsi="Times New Roman" w:cs="Times New Roman"/>
+          <w:sz w:val="24"/>
+          <w:szCs w:val="24"/>
+        </w:rPr>
+        <w:t>enter of sensitive area.</w:t>
+      </w:r>
+    </w:p>
+    <w:p>
+      <w:pPr>
+        <w:pStyle w:val="Listaszerbekezds"/>
         <w:numPr>
           <w:ilvl w:val="3"/>
           <w:numId w:val="6"/>
@@ -2637,7 +2935,23 @@
           <w:sz w:val="24"/>
           <w:szCs w:val="24"/>
         </w:rPr>
-        <w:t>[m] [z]: Center of vertical extent for sensitive area</w:t>
+        <w:t xml:space="preserve">[m] [z]: </w:t>
+      </w:r>
+      <w:r>
+        <w:rPr>
+          <w:rFonts w:ascii="Times New Roman" w:hAnsi="Times New Roman" w:cs="Times New Roman"/>
+          <w:sz w:val="24"/>
+          <w:szCs w:val="24"/>
+        </w:rPr>
+        <w:t>Vertical c</w:t>
+      </w:r>
+      <w:r>
+        <w:rPr>
+          <w:rFonts w:ascii="Times New Roman" w:hAnsi="Times New Roman" w:cs="Times New Roman"/>
+          <w:sz w:val="24"/>
+          <w:szCs w:val="24"/>
+        </w:rPr>
+        <w:t>enter of sensitive area</w:t>
       </w:r>
       <w:r>
         <w:rPr>
@@ -2647,6 +2961,19 @@
         </w:rPr>
         <w:t>.</w:t>
       </w:r>
+    </w:p>
+    <w:p>
+      <w:pPr>
+        <w:pStyle w:val="Listaszerbekezds"/>
+        <w:ind w:left="2880"/>
+        <w:jc w:val="both"/>
+        <w:rPr>
+          <w:rFonts w:ascii="Times New Roman" w:hAnsi="Times New Roman" w:cs="Times New Roman"/>
+          <w:sz w:val="24"/>
+          <w:szCs w:val="24"/>
+          <w:u w:val="single"/>
+        </w:rPr>
+      </w:pPr>
     </w:p>
     <w:sectPr>
       <w:pgSz w:w="11906" w:h="16838"/>
@@ -2659,7 +2986,7 @@
 </file>
 
 <file path=word/numbering.xml><?xml version="1.0" encoding="utf-8"?>
-<w:numbering xmlns:wpc="http://schemas.microsoft.com/office/word/2010/wordprocessingCanvas" xmlns:mc="http://schemas.openxmlformats.org/markup-compatibility/2006" xmlns:o="urn:schemas-microsoft-com:office:office" xmlns:r="http://schemas.openxmlformats.org/officeDocument/2006/relationships" xmlns:m="http://schemas.openxmlformats.org/officeDocument/2006/math" xmlns:v="urn:schemas-microsoft-com:vml" xmlns:wp14="http://schemas.microsoft.com/office/word/2010/wordprocessingDrawing" xmlns:wp="http://schemas.openxmlformats.org/drawingml/2006/wordprocessingDrawing" xmlns:w10="urn:schemas-microsoft-com:office:word" xmlns:w="http://schemas.openxmlformats.org/wordprocessingml/2006/main" xmlns:w14="http://schemas.microsoft.com/office/word/2010/wordml" xmlns:w15="http://schemas.microsoft.com/office/word/2012/wordml" xmlns:wpg="http://schemas.microsoft.com/office/word/2010/wordprocessingGroup" xmlns:wpi="http://schemas.microsoft.com/office/word/2010/wordprocessingInk" xmlns:wne="http://schemas.microsoft.com/office/word/2006/wordml" xmlns:wps="http://schemas.microsoft.com/office/word/2010/wordprocessingShape" mc:Ignorable="w14 w15 wp14">
+<w:numbering xmlns:wpc="http://schemas.microsoft.com/office/word/2010/wordprocessingCanvas" xmlns:cx="http://schemas.microsoft.com/office/drawing/2014/chartex" xmlns:mc="http://schemas.openxmlformats.org/markup-compatibility/2006" xmlns:o="urn:schemas-microsoft-com:office:office" xmlns:r="http://schemas.openxmlformats.org/officeDocument/2006/relationships" xmlns:m="http://schemas.openxmlformats.org/officeDocument/2006/math" xmlns:v="urn:schemas-microsoft-com:vml" xmlns:wp14="http://schemas.microsoft.com/office/word/2010/wordprocessingDrawing" xmlns:wp="http://schemas.openxmlformats.org/drawingml/2006/wordprocessingDrawing" xmlns:w10="urn:schemas-microsoft-com:office:word" xmlns:w="http://schemas.openxmlformats.org/wordprocessingml/2006/main" xmlns:w14="http://schemas.microsoft.com/office/word/2010/wordml" xmlns:w15="http://schemas.microsoft.com/office/word/2012/wordml" xmlns:w16se="http://schemas.microsoft.com/office/word/2015/wordml/symex" xmlns:wpg="http://schemas.microsoft.com/office/word/2010/wordprocessingGroup" xmlns:wpi="http://schemas.microsoft.com/office/word/2010/wordprocessingInk" xmlns:wne="http://schemas.microsoft.com/office/word/2006/wordml" xmlns:wps="http://schemas.microsoft.com/office/word/2010/wordprocessingShape" mc:Ignorable="w14 w15 w16se wp14">
   <w:abstractNum w:abstractNumId="0" w15:restartNumberingAfterBreak="0">
     <w:nsid w:val="014E28CB"/>
     <w:multiLevelType w:val="hybridMultilevel"/>
@@ -3424,6 +3751,92 @@
     </w:lvl>
   </w:abstractNum>
   <w:abstractNum w:abstractNumId="8" w15:restartNumberingAfterBreak="0">
+    <w:nsid w:val="499476BB"/>
+    <w:multiLevelType w:val="hybridMultilevel"/>
+    <w:tmpl w:val="8C32DA2C"/>
+    <w:lvl w:ilvl="0" w:tplc="0809001B">
+      <w:start w:val="1"/>
+      <w:numFmt w:val="lowerRoman"/>
+      <w:lvlText w:val="%1."/>
+      <w:lvlJc w:val="right"/>
+      <w:pPr>
+        <w:ind w:left="2160" w:hanging="180"/>
+      </w:pPr>
+    </w:lvl>
+    <w:lvl w:ilvl="1" w:tplc="040E0019" w:tentative="1">
+      <w:start w:val="1"/>
+      <w:numFmt w:val="lowerLetter"/>
+      <w:lvlText w:val="%2."/>
+      <w:lvlJc w:val="left"/>
+      <w:pPr>
+        <w:ind w:left="1440" w:hanging="360"/>
+      </w:pPr>
+    </w:lvl>
+    <w:lvl w:ilvl="2" w:tplc="040E001B" w:tentative="1">
+      <w:start w:val="1"/>
+      <w:numFmt w:val="lowerRoman"/>
+      <w:lvlText w:val="%3."/>
+      <w:lvlJc w:val="right"/>
+      <w:pPr>
+        <w:ind w:left="2160" w:hanging="180"/>
+      </w:pPr>
+    </w:lvl>
+    <w:lvl w:ilvl="3" w:tplc="040E000F" w:tentative="1">
+      <w:start w:val="1"/>
+      <w:numFmt w:val="decimal"/>
+      <w:lvlText w:val="%4."/>
+      <w:lvlJc w:val="left"/>
+      <w:pPr>
+        <w:ind w:left="2880" w:hanging="360"/>
+      </w:pPr>
+    </w:lvl>
+    <w:lvl w:ilvl="4" w:tplc="040E0019" w:tentative="1">
+      <w:start w:val="1"/>
+      <w:numFmt w:val="lowerLetter"/>
+      <w:lvlText w:val="%5."/>
+      <w:lvlJc w:val="left"/>
+      <w:pPr>
+        <w:ind w:left="3600" w:hanging="360"/>
+      </w:pPr>
+    </w:lvl>
+    <w:lvl w:ilvl="5" w:tplc="040E001B" w:tentative="1">
+      <w:start w:val="1"/>
+      <w:numFmt w:val="lowerRoman"/>
+      <w:lvlText w:val="%6."/>
+      <w:lvlJc w:val="right"/>
+      <w:pPr>
+        <w:ind w:left="4320" w:hanging="180"/>
+      </w:pPr>
+    </w:lvl>
+    <w:lvl w:ilvl="6" w:tplc="040E000F" w:tentative="1">
+      <w:start w:val="1"/>
+      <w:numFmt w:val="decimal"/>
+      <w:lvlText w:val="%7."/>
+      <w:lvlJc w:val="left"/>
+      <w:pPr>
+        <w:ind w:left="5040" w:hanging="360"/>
+      </w:pPr>
+    </w:lvl>
+    <w:lvl w:ilvl="7" w:tplc="040E0019" w:tentative="1">
+      <w:start w:val="1"/>
+      <w:numFmt w:val="lowerLetter"/>
+      <w:lvlText w:val="%8."/>
+      <w:lvlJc w:val="left"/>
+      <w:pPr>
+        <w:ind w:left="5760" w:hanging="360"/>
+      </w:pPr>
+    </w:lvl>
+    <w:lvl w:ilvl="8" w:tplc="040E001B" w:tentative="1">
+      <w:start w:val="1"/>
+      <w:numFmt w:val="lowerRoman"/>
+      <w:lvlText w:val="%9."/>
+      <w:lvlJc w:val="right"/>
+      <w:pPr>
+        <w:ind w:left="6480" w:hanging="180"/>
+      </w:pPr>
+    </w:lvl>
+  </w:abstractNum>
+  <w:abstractNum w:abstractNumId="9" w15:restartNumberingAfterBreak="0">
     <w:nsid w:val="4D7A17AD"/>
     <w:multiLevelType w:val="hybridMultilevel"/>
     <w:tmpl w:val="502ACABE"/>
@@ -3512,7 +3925,7 @@
       </w:pPr>
     </w:lvl>
   </w:abstractNum>
-  <w:abstractNum w:abstractNumId="9" w15:restartNumberingAfterBreak="0">
+  <w:abstractNum w:abstractNumId="10" w15:restartNumberingAfterBreak="0">
     <w:nsid w:val="614B4EB6"/>
     <w:multiLevelType w:val="hybridMultilevel"/>
     <w:tmpl w:val="06820F22"/>
@@ -3601,7 +4014,7 @@
       </w:pPr>
     </w:lvl>
   </w:abstractNum>
-  <w:abstractNum w:abstractNumId="10" w15:restartNumberingAfterBreak="0">
+  <w:abstractNum w:abstractNumId="11" w15:restartNumberingAfterBreak="0">
     <w:nsid w:val="696D4C2C"/>
     <w:multiLevelType w:val="hybridMultilevel"/>
     <w:tmpl w:val="533CABC2"/>
@@ -3691,7 +4104,7 @@
       </w:pPr>
     </w:lvl>
   </w:abstractNum>
-  <w:abstractNum w:abstractNumId="11" w15:restartNumberingAfterBreak="0">
+  <w:abstractNum w:abstractNumId="12" w15:restartNumberingAfterBreak="0">
     <w:nsid w:val="6F027160"/>
     <w:multiLevelType w:val="hybridMultilevel"/>
     <w:tmpl w:val="CAB062D2"/>
@@ -3781,7 +4194,7 @@
       </w:pPr>
     </w:lvl>
   </w:abstractNum>
-  <w:abstractNum w:abstractNumId="12" w15:restartNumberingAfterBreak="0">
+  <w:abstractNum w:abstractNumId="13" w15:restartNumberingAfterBreak="0">
     <w:nsid w:val="7A1C4C90"/>
     <w:multiLevelType w:val="hybridMultilevel"/>
     <w:tmpl w:val="8AD210B4"/>
@@ -3870,7 +4283,7 @@
       </w:pPr>
     </w:lvl>
   </w:abstractNum>
-  <w:abstractNum w:abstractNumId="13" w15:restartNumberingAfterBreak="0">
+  <w:abstractNum w:abstractNumId="14" w15:restartNumberingAfterBreak="0">
     <w:nsid w:val="7CFA5130"/>
     <w:multiLevelType w:val="hybridMultilevel"/>
     <w:tmpl w:val="400EC904"/>
@@ -3982,7 +4395,7 @@
       </w:rPr>
     </w:lvl>
   </w:abstractNum>
-  <w:abstractNum w:abstractNumId="14" w15:restartNumberingAfterBreak="0">
+  <w:abstractNum w:abstractNumId="15" w15:restartNumberingAfterBreak="0">
     <w:nsid w:val="7E834E9E"/>
     <w:multiLevelType w:val="hybridMultilevel"/>
     <w:tmpl w:val="0A84C402"/>
@@ -4078,7 +4491,7 @@
       </w:pPr>
     </w:lvl>
   </w:abstractNum>
-  <w:abstractNum w:abstractNumId="15" w15:restartNumberingAfterBreak="0">
+  <w:abstractNum w:abstractNumId="16" w15:restartNumberingAfterBreak="0">
     <w:nsid w:val="7F99553D"/>
     <w:multiLevelType w:val="hybridMultilevel"/>
     <w:tmpl w:val="57D044E0"/>
@@ -4168,7 +4581,7 @@
     </w:lvl>
   </w:abstractNum>
   <w:num w:numId="1">
-    <w:abstractNumId w:val="13"/>
+    <w:abstractNumId w:val="14"/>
   </w:num>
   <w:num w:numId="2">
     <w:abstractNumId w:val="0"/>
@@ -4177,10 +4590,10 @@
     <w:abstractNumId w:val="4"/>
   </w:num>
   <w:num w:numId="4">
-    <w:abstractNumId w:val="9"/>
+    <w:abstractNumId w:val="10"/>
   </w:num>
   <w:num w:numId="5">
-    <w:abstractNumId w:val="11"/>
+    <w:abstractNumId w:val="12"/>
   </w:num>
   <w:num w:numId="6">
     <w:abstractNumId w:val="6"/>
@@ -4192,34 +4605,37 @@
     <w:abstractNumId w:val="7"/>
   </w:num>
   <w:num w:numId="9">
-    <w:abstractNumId w:val="14"/>
+    <w:abstractNumId w:val="15"/>
   </w:num>
   <w:num w:numId="10">
-    <w:abstractNumId w:val="8"/>
+    <w:abstractNumId w:val="9"/>
   </w:num>
   <w:num w:numId="11">
     <w:abstractNumId w:val="1"/>
   </w:num>
   <w:num w:numId="12">
-    <w:abstractNumId w:val="15"/>
+    <w:abstractNumId w:val="16"/>
   </w:num>
   <w:num w:numId="13">
     <w:abstractNumId w:val="5"/>
   </w:num>
   <w:num w:numId="14">
-    <w:abstractNumId w:val="10"/>
+    <w:abstractNumId w:val="11"/>
   </w:num>
   <w:num w:numId="15">
     <w:abstractNumId w:val="2"/>
   </w:num>
   <w:num w:numId="16">
-    <w:abstractNumId w:val="12"/>
+    <w:abstractNumId w:val="13"/>
+  </w:num>
+  <w:num w:numId="17">
+    <w:abstractNumId w:val="8"/>
   </w:num>
 </w:numbering>
 </file>
 
 <file path=word/styles.xml><?xml version="1.0" encoding="utf-8"?>
-<w:styles xmlns:mc="http://schemas.openxmlformats.org/markup-compatibility/2006" xmlns:r="http://schemas.openxmlformats.org/officeDocument/2006/relationships" xmlns:w="http://schemas.openxmlformats.org/wordprocessingml/2006/main" xmlns:w14="http://schemas.microsoft.com/office/word/2010/wordml" xmlns:w15="http://schemas.microsoft.com/office/word/2012/wordml" mc:Ignorable="w14 w15">
+<w:styles xmlns:mc="http://schemas.openxmlformats.org/markup-compatibility/2006" xmlns:r="http://schemas.openxmlformats.org/officeDocument/2006/relationships" xmlns:w="http://schemas.openxmlformats.org/wordprocessingml/2006/main" xmlns:w14="http://schemas.microsoft.com/office/word/2010/wordml" xmlns:w15="http://schemas.microsoft.com/office/word/2012/wordml" xmlns:w16se="http://schemas.microsoft.com/office/word/2015/wordml/symex" mc:Ignorable="w14 w15 w16se">
   <w:docDefaults>
     <w:rPrDefault>
       <w:rPr>
@@ -4608,18 +5024,18 @@
     <w:lsdException w:name="List Table 6 Colorful Accent 6" w:uiPriority="51"/>
     <w:lsdException w:name="List Table 7 Colorful Accent 6" w:uiPriority="52"/>
   </w:latentStyles>
-  <w:style w:type="paragraph" w:default="1" w:styleId="Normal">
+  <w:style w:type="paragraph" w:default="1" w:styleId="Norml">
     <w:name w:val="Normal"/>
     <w:qFormat/>
     <w:rPr>
       <w:lang w:val="en-US"/>
     </w:rPr>
   </w:style>
-  <w:style w:type="paragraph" w:styleId="Heading1">
+  <w:style w:type="paragraph" w:styleId="Cmsor1">
     <w:name w:val="heading 1"/>
-    <w:basedOn w:val="Normal"/>
-    <w:next w:val="Normal"/>
-    <w:link w:val="Heading1Char"/>
+    <w:basedOn w:val="Norml"/>
+    <w:next w:val="Norml"/>
+    <w:link w:val="Cmsor1Char"/>
     <w:uiPriority w:val="9"/>
     <w:qFormat/>
     <w:rsid w:val="005B1498"/>
@@ -4638,13 +5054,13 @@
       <w:szCs w:val="28"/>
     </w:rPr>
   </w:style>
-  <w:style w:type="character" w:default="1" w:styleId="DefaultParagraphFont">
+  <w:style w:type="character" w:default="1" w:styleId="Bekezdsalapbettpusa">
     <w:name w:val="Default Paragraph Font"/>
     <w:uiPriority w:val="1"/>
     <w:semiHidden/>
     <w:unhideWhenUsed/>
   </w:style>
-  <w:style w:type="table" w:default="1" w:styleId="TableNormal">
+  <w:style w:type="table" w:default="1" w:styleId="Normltblzat">
     <w:name w:val="Normal Table"/>
     <w:uiPriority w:val="99"/>
     <w:semiHidden/>
@@ -4659,15 +5075,15 @@
       </w:tblCellMar>
     </w:tblPr>
   </w:style>
-  <w:style w:type="numbering" w:default="1" w:styleId="NoList">
+  <w:style w:type="numbering" w:default="1" w:styleId="Nemlista">
     <w:name w:val="No List"/>
     <w:uiPriority w:val="99"/>
     <w:semiHidden/>
     <w:unhideWhenUsed/>
   </w:style>
-  <w:style w:type="paragraph" w:styleId="ListParagraph">
+  <w:style w:type="paragraph" w:styleId="Listaszerbekezds">
     <w:name w:val="List Paragraph"/>
-    <w:basedOn w:val="Normal"/>
+    <w:basedOn w:val="Norml"/>
     <w:uiPriority w:val="34"/>
     <w:qFormat/>
     <w:rsid w:val="00BA5D33"/>
@@ -4676,10 +5092,10 @@
       <w:contextualSpacing/>
     </w:pPr>
   </w:style>
-  <w:style w:type="paragraph" w:styleId="BalloonText">
+  <w:style w:type="paragraph" w:styleId="Buborkszveg">
     <w:name w:val="Balloon Text"/>
-    <w:basedOn w:val="Normal"/>
-    <w:link w:val="BalloonTextChar"/>
+    <w:basedOn w:val="Norml"/>
+    <w:link w:val="BuborkszvegChar"/>
     <w:uiPriority w:val="99"/>
     <w:semiHidden/>
     <w:unhideWhenUsed/>
@@ -4693,10 +5109,10 @@
       <w:szCs w:val="18"/>
     </w:rPr>
   </w:style>
-  <w:style w:type="character" w:customStyle="1" w:styleId="BalloonTextChar">
-    <w:name w:val="Balloon Text Char"/>
-    <w:basedOn w:val="DefaultParagraphFont"/>
-    <w:link w:val="BalloonText"/>
+  <w:style w:type="character" w:customStyle="1" w:styleId="BuborkszvegChar">
+    <w:name w:val="Buborékszöveg Char"/>
+    <w:basedOn w:val="Bekezdsalapbettpusa"/>
+    <w:link w:val="Buborkszveg"/>
     <w:uiPriority w:val="99"/>
     <w:semiHidden/>
     <w:rsid w:val="002D6FED"/>
@@ -4707,9 +5123,9 @@
       <w:lang w:val="hu-HU"/>
     </w:rPr>
   </w:style>
-  <w:style w:type="character" w:styleId="Hyperlink">
+  <w:style w:type="character" w:styleId="Hiperhivatkozs">
     <w:name w:val="Hyperlink"/>
-    <w:basedOn w:val="DefaultParagraphFont"/>
+    <w:basedOn w:val="Bekezdsalapbettpusa"/>
     <w:uiPriority w:val="99"/>
     <w:unhideWhenUsed/>
     <w:rsid w:val="00CB2E85"/>
@@ -4718,10 +5134,10 @@
       <w:u w:val="single"/>
     </w:rPr>
   </w:style>
-  <w:style w:type="character" w:customStyle="1" w:styleId="Heading1Char">
-    <w:name w:val="Heading 1 Char"/>
-    <w:basedOn w:val="DefaultParagraphFont"/>
-    <w:link w:val="Heading1"/>
+  <w:style w:type="character" w:customStyle="1" w:styleId="Cmsor1Char">
+    <w:name w:val="Címsor 1 Char"/>
+    <w:basedOn w:val="Bekezdsalapbettpusa"/>
+    <w:link w:val="Cmsor1"/>
     <w:uiPriority w:val="9"/>
     <w:rsid w:val="005B1498"/>
     <w:rPr>
@@ -4734,11 +5150,11 @@
       <w:lang w:val="en-US"/>
     </w:rPr>
   </w:style>
-  <w:style w:type="paragraph" w:styleId="Title">
+  <w:style w:type="paragraph" w:styleId="Cm">
     <w:name w:val="Title"/>
-    <w:basedOn w:val="Normal"/>
-    <w:next w:val="Normal"/>
-    <w:link w:val="TitleChar"/>
+    <w:basedOn w:val="Norml"/>
+    <w:next w:val="Norml"/>
+    <w:link w:val="CmChar"/>
     <w:uiPriority w:val="10"/>
     <w:qFormat/>
     <w:rsid w:val="005B1498"/>
@@ -4758,10 +5174,10 @@
       <w:szCs w:val="52"/>
     </w:rPr>
   </w:style>
-  <w:style w:type="character" w:customStyle="1" w:styleId="TitleChar">
-    <w:name w:val="Title Char"/>
-    <w:basedOn w:val="DefaultParagraphFont"/>
-    <w:link w:val="Title"/>
+  <w:style w:type="character" w:customStyle="1" w:styleId="CmChar">
+    <w:name w:val="Cím Char"/>
+    <w:basedOn w:val="Bekezdsalapbettpusa"/>
+    <w:link w:val="Cm"/>
     <w:uiPriority w:val="10"/>
     <w:rsid w:val="005B1498"/>
     <w:rPr>

</xml_diff>

<commit_message>
#6 Modifications to BES IDS structure.
</commit_message>
<xml_diff>
--- a/documentation/data_interfaces/BES-IDS_proposal.docx
+++ b/documentation/data_interfaces/BES-IDS_proposal.docx
@@ -1,17 +1,17 @@
 
 <file path=word/document.xml><?xml version="1.0" encoding="utf-8"?>
-<w:document xmlns:wpc="http://schemas.microsoft.com/office/word/2010/wordprocessingCanvas" xmlns:cx="http://schemas.microsoft.com/office/drawing/2014/chartex" xmlns:mc="http://schemas.openxmlformats.org/markup-compatibility/2006" xmlns:o="urn:schemas-microsoft-com:office:office" xmlns:r="http://schemas.openxmlformats.org/officeDocument/2006/relationships" xmlns:m="http://schemas.openxmlformats.org/officeDocument/2006/math" xmlns:v="urn:schemas-microsoft-com:vml" xmlns:wp14="http://schemas.microsoft.com/office/word/2010/wordprocessingDrawing" xmlns:wp="http://schemas.openxmlformats.org/drawingml/2006/wordprocessingDrawing" xmlns:w10="urn:schemas-microsoft-com:office:word" xmlns:w="http://schemas.openxmlformats.org/wordprocessingml/2006/main" xmlns:w14="http://schemas.microsoft.com/office/word/2010/wordml" xmlns:w15="http://schemas.microsoft.com/office/word/2012/wordml" xmlns:w16se="http://schemas.microsoft.com/office/word/2015/wordml/symex" xmlns:wpg="http://schemas.microsoft.com/office/word/2010/wordprocessingGroup" xmlns:wpi="http://schemas.microsoft.com/office/word/2010/wordprocessingInk" xmlns:wne="http://schemas.microsoft.com/office/word/2006/wordml" xmlns:wps="http://schemas.microsoft.com/office/word/2010/wordprocessingShape" mc:Ignorable="w14 w15 w16se wp14">
+<w:document xmlns:wpc="http://schemas.microsoft.com/office/word/2010/wordprocessingCanvas" xmlns:mc="http://schemas.openxmlformats.org/markup-compatibility/2006" xmlns:o="urn:schemas-microsoft-com:office:office" xmlns:r="http://schemas.openxmlformats.org/officeDocument/2006/relationships" xmlns:m="http://schemas.openxmlformats.org/officeDocument/2006/math" xmlns:v="urn:schemas-microsoft-com:vml" xmlns:wp14="http://schemas.microsoft.com/office/word/2010/wordprocessingDrawing" xmlns:wp="http://schemas.openxmlformats.org/drawingml/2006/wordprocessingDrawing" xmlns:w10="urn:schemas-microsoft-com:office:word" xmlns:w="http://schemas.openxmlformats.org/wordprocessingml/2006/main" xmlns:w14="http://schemas.microsoft.com/office/word/2010/wordml" xmlns:w15="http://schemas.microsoft.com/office/word/2012/wordml" xmlns:wpg="http://schemas.microsoft.com/office/word/2010/wordprocessingGroup" xmlns:wpi="http://schemas.microsoft.com/office/word/2010/wordprocessingInk" xmlns:wne="http://schemas.microsoft.com/office/word/2006/wordml" xmlns:wps="http://schemas.microsoft.com/office/word/2010/wordprocessingShape" mc:Ignorable="w14 w15 wp14">
   <w:body>
     <w:p>
       <w:pPr>
         <w:jc w:val="both"/>
         <w:rPr>
-          <w:rStyle w:val="CmChar"/>
-        </w:rPr>
-      </w:pPr>
-      <w:r>
-        <w:rPr>
-          <w:rStyle w:val="CmChar"/>
+          <w:rStyle w:val="TitleChar"/>
+        </w:rPr>
+      </w:pPr>
+      <w:r>
+        <w:rPr>
+          <w:rStyle w:val="TitleChar"/>
         </w:rPr>
         <w:t>Proposal for the changes in IDS data structure to accommodate the fluctuation BES synthetic diagnostic</w:t>
       </w:r>
@@ -185,7 +185,7 @@
     </w:p>
     <w:p>
       <w:pPr>
-        <w:pStyle w:val="Cmsor1"/>
+        <w:pStyle w:val="Heading1"/>
       </w:pPr>
       <w:r>
         <w:t>Purpose of the proposal</w:t>
@@ -363,7 +363,7 @@
     </w:p>
     <w:p>
       <w:pPr>
-        <w:pStyle w:val="Cmsor1"/>
+        <w:pStyle w:val="Heading1"/>
       </w:pPr>
       <w:r>
         <w:t>General considerations</w:t>
@@ -543,7 +543,7 @@
     </w:p>
     <w:p>
       <w:pPr>
-        <w:pStyle w:val="Listaszerbekezds"/>
+        <w:pStyle w:val="ListParagraph"/>
         <w:numPr>
           <w:ilvl w:val="0"/>
           <w:numId w:val="15"/>
@@ -574,7 +574,7 @@
     </w:p>
     <w:p>
       <w:pPr>
-        <w:pStyle w:val="Listaszerbekezds"/>
+        <w:pStyle w:val="ListParagraph"/>
         <w:numPr>
           <w:ilvl w:val="0"/>
           <w:numId w:val="15"/>
@@ -613,7 +613,7 @@
     </w:p>
     <w:p>
       <w:pPr>
-        <w:pStyle w:val="Listaszerbekezds"/>
+        <w:pStyle w:val="ListParagraph"/>
         <w:numPr>
           <w:ilvl w:val="0"/>
           <w:numId w:val="15"/>
@@ -668,60 +668,11 @@
     </w:p>
     <w:p>
       <w:pPr>
-        <w:jc w:val="both"/>
-        <w:rPr>
-          <w:rFonts w:ascii="Times New Roman" w:hAnsi="Times New Roman" w:cs="Times New Roman"/>
-          <w:sz w:val="24"/>
-          <w:szCs w:val="24"/>
-        </w:rPr>
-      </w:pPr>
-    </w:p>
-    <w:p>
-      <w:pPr>
-        <w:jc w:val="both"/>
-        <w:rPr>
-          <w:rFonts w:ascii="Times New Roman" w:hAnsi="Times New Roman" w:cs="Times New Roman"/>
-          <w:sz w:val="24"/>
-          <w:szCs w:val="24"/>
-        </w:rPr>
-      </w:pPr>
-    </w:p>
-    <w:p>
-      <w:pPr>
-        <w:jc w:val="both"/>
-        <w:rPr>
-          <w:rFonts w:ascii="Times New Roman" w:hAnsi="Times New Roman" w:cs="Times New Roman"/>
-          <w:sz w:val="24"/>
-          <w:szCs w:val="24"/>
-        </w:rPr>
-      </w:pPr>
-    </w:p>
-    <w:p>
-      <w:pPr>
-        <w:jc w:val="both"/>
-        <w:rPr>
-          <w:rFonts w:ascii="Times New Roman" w:hAnsi="Times New Roman" w:cs="Times New Roman"/>
-          <w:sz w:val="24"/>
-          <w:szCs w:val="24"/>
-        </w:rPr>
-      </w:pPr>
-    </w:p>
-    <w:p>
-      <w:pPr>
-        <w:jc w:val="both"/>
-        <w:rPr>
-          <w:rFonts w:ascii="Times New Roman" w:hAnsi="Times New Roman" w:cs="Times New Roman"/>
-          <w:sz w:val="24"/>
-          <w:szCs w:val="24"/>
-        </w:rPr>
-      </w:pPr>
-    </w:p>
-    <w:p>
-      <w:pPr>
-        <w:pStyle w:val="Cmsor1"/>
-      </w:pPr>
-      <w:r>
-        <w:lastRenderedPageBreak/>
+        <w:pStyle w:val="Heading1"/>
+      </w:pPr>
+      <w:bookmarkStart w:id="0" w:name="_GoBack"/>
+      <w:bookmarkEnd w:id="0"/>
+      <w:r>
         <w:t>Modifications d</w:t>
       </w:r>
       <w:r>
@@ -740,7 +691,7 @@
     </w:p>
     <w:p>
       <w:pPr>
-        <w:pStyle w:val="Listaszerbekezds"/>
+        <w:pStyle w:val="ListParagraph"/>
         <w:numPr>
           <w:ilvl w:val="0"/>
           <w:numId w:val="16"/>
@@ -870,7 +821,7 @@
     </w:p>
     <w:p>
       <w:pPr>
-        <w:pStyle w:val="Listaszerbekezds"/>
+        <w:pStyle w:val="ListParagraph"/>
         <w:numPr>
           <w:ilvl w:val="0"/>
           <w:numId w:val="16"/>
@@ -930,17 +881,7 @@
     </w:p>
     <w:p>
       <w:pPr>
-        <w:pStyle w:val="Listaszerbekezds"/>
-        <w:rPr>
-          <w:rFonts w:ascii="Times New Roman" w:hAnsi="Times New Roman" w:cs="Times New Roman"/>
-          <w:sz w:val="24"/>
-          <w:szCs w:val="24"/>
-        </w:rPr>
-      </w:pPr>
-    </w:p>
-    <w:p>
-      <w:pPr>
-        <w:pStyle w:val="Listaszerbekezds"/>
+        <w:pStyle w:val="ListParagraph"/>
         <w:numPr>
           <w:ilvl w:val="1"/>
           <w:numId w:val="16"/>
@@ -953,53 +894,360 @@
           <w:szCs w:val="24"/>
         </w:rPr>
       </w:pPr>
+      <w:proofErr w:type="gramStart"/>
+      <w:r>
+        <w:rPr>
+          <w:rFonts w:ascii="Times New Roman" w:hAnsi="Times New Roman" w:cs="Times New Roman"/>
+          <w:b/>
+          <w:sz w:val="24"/>
+          <w:szCs w:val="24"/>
+        </w:rPr>
+        <w:t>observation</w:t>
+      </w:r>
+      <w:proofErr w:type="gramEnd"/>
+      <w:r>
+        <w:rPr>
+          <w:rFonts w:ascii="Times New Roman" w:hAnsi="Times New Roman" w:cs="Times New Roman"/>
+          <w:b/>
+          <w:sz w:val="24"/>
+          <w:szCs w:val="24"/>
+        </w:rPr>
+        <w:t xml:space="preserve"> </w:t>
+      </w:r>
+      <w:r>
+        <w:rPr>
+          <w:rFonts w:ascii="Times New Roman" w:hAnsi="Times New Roman" w:cs="Times New Roman"/>
+          <w:b/>
+          <w:sz w:val="24"/>
+          <w:szCs w:val="24"/>
+        </w:rPr>
+        <w:t>/</w:t>
+      </w:r>
+      <w:r>
+        <w:rPr>
+          <w:rFonts w:ascii="Times New Roman" w:hAnsi="Times New Roman" w:cs="Times New Roman"/>
+          <w:sz w:val="24"/>
+          <w:szCs w:val="24"/>
+        </w:rPr>
+        <w:t xml:space="preserve"> [</w:t>
+      </w:r>
       <w:proofErr w:type="spellStart"/>
       <w:r>
         <w:rPr>
           <w:rFonts w:ascii="Times New Roman" w:hAnsi="Times New Roman" w:cs="Times New Roman"/>
+          <w:sz w:val="24"/>
+          <w:szCs w:val="24"/>
+        </w:rPr>
+        <w:t>struct</w:t>
+      </w:r>
+      <w:proofErr w:type="spellEnd"/>
+      <w:r>
+        <w:rPr>
+          <w:rFonts w:ascii="Times New Roman" w:hAnsi="Times New Roman" w:cs="Times New Roman"/>
+          <w:sz w:val="24"/>
+          <w:szCs w:val="24"/>
+        </w:rPr>
+        <w:t>]</w:t>
+      </w:r>
+      <w:r>
+        <w:rPr>
+          <w:rFonts w:ascii="Times New Roman" w:hAnsi="Times New Roman" w:cs="Times New Roman"/>
+          <w:sz w:val="24"/>
+          <w:szCs w:val="24"/>
+        </w:rPr>
+        <w:t xml:space="preserve">: </w:t>
+      </w:r>
+      <w:r>
+        <w:rPr>
+          <w:rFonts w:ascii="Times New Roman" w:hAnsi="Times New Roman" w:cs="Times New Roman"/>
+          <w:sz w:val="24"/>
+          <w:szCs w:val="24"/>
+        </w:rPr>
+        <w:t xml:space="preserve">Holding data </w:t>
+      </w:r>
+      <w:r>
+        <w:rPr>
+          <w:rFonts w:ascii="Times New Roman" w:hAnsi="Times New Roman" w:cs="Times New Roman"/>
+          <w:sz w:val="24"/>
+          <w:szCs w:val="24"/>
+        </w:rPr>
+        <w:t>characteristic of the</w:t>
+      </w:r>
+      <w:r>
+        <w:rPr>
+          <w:rFonts w:ascii="Times New Roman" w:hAnsi="Times New Roman" w:cs="Times New Roman"/>
+          <w:sz w:val="24"/>
+          <w:szCs w:val="24"/>
+        </w:rPr>
+        <w:t xml:space="preserve"> observation system</w:t>
+      </w:r>
+      <w:r>
+        <w:rPr>
+          <w:rFonts w:ascii="Times New Roman" w:hAnsi="Times New Roman" w:cs="Times New Roman"/>
+          <w:sz w:val="24"/>
+          <w:szCs w:val="24"/>
+        </w:rPr>
+        <w:t>, regardless to the individual detector LOS.</w:t>
+      </w:r>
+    </w:p>
+    <w:p>
+      <w:pPr>
+        <w:pStyle w:val="ListParagraph"/>
+        <w:numPr>
+          <w:ilvl w:val="2"/>
+          <w:numId w:val="16"/>
+        </w:numPr>
+        <w:spacing w:line="240" w:lineRule="auto"/>
+        <w:jc w:val="both"/>
+        <w:rPr>
+          <w:rFonts w:ascii="Times New Roman" w:hAnsi="Times New Roman" w:cs="Times New Roman"/>
+          <w:sz w:val="24"/>
+          <w:szCs w:val="24"/>
+        </w:rPr>
+      </w:pPr>
+      <w:proofErr w:type="gramStart"/>
+      <w:r>
+        <w:rPr>
+          <w:rFonts w:ascii="Times New Roman" w:hAnsi="Times New Roman" w:cs="Times New Roman"/>
+          <w:b/>
+          <w:sz w:val="24"/>
+          <w:szCs w:val="24"/>
+        </w:rPr>
+        <w:t>detectors</w:t>
+      </w:r>
+      <w:proofErr w:type="gramEnd"/>
+      <w:r>
+        <w:rPr>
+          <w:rFonts w:ascii="Times New Roman" w:hAnsi="Times New Roman" w:cs="Times New Roman"/>
+          <w:sz w:val="24"/>
+          <w:szCs w:val="24"/>
+        </w:rPr>
+        <w:t xml:space="preserve"> [-] [</w:t>
+      </w:r>
+      <w:r>
+        <w:rPr>
+          <w:rFonts w:ascii="Times New Roman" w:hAnsi="Times New Roman" w:cs="Times New Roman"/>
+          <w:sz w:val="24"/>
+          <w:szCs w:val="24"/>
+        </w:rPr>
+        <w:t>INT</w:t>
+      </w:r>
+      <w:r>
+        <w:rPr>
+          <w:rFonts w:ascii="Times New Roman" w:hAnsi="Times New Roman" w:cs="Times New Roman"/>
+          <w:sz w:val="24"/>
+          <w:szCs w:val="24"/>
+        </w:rPr>
+        <w:t>_0D]</w:t>
+      </w:r>
+      <w:r>
+        <w:rPr>
+          <w:rFonts w:ascii="Times New Roman" w:hAnsi="Times New Roman" w:cs="Times New Roman"/>
+          <w:sz w:val="24"/>
+          <w:szCs w:val="24"/>
+        </w:rPr>
+        <w:t>:</w:t>
+      </w:r>
+      <w:r>
+        <w:rPr>
+          <w:rFonts w:ascii="Times New Roman" w:hAnsi="Times New Roman" w:cs="Times New Roman"/>
+          <w:sz w:val="24"/>
+          <w:szCs w:val="24"/>
+        </w:rPr>
+        <w:t xml:space="preserve"> N</w:t>
+      </w:r>
+      <w:r>
+        <w:rPr>
+          <w:rFonts w:ascii="Times New Roman" w:hAnsi="Times New Roman" w:cs="Times New Roman"/>
+          <w:sz w:val="24"/>
+          <w:szCs w:val="24"/>
+        </w:rPr>
+        <w:t>umber of detectors that build the observation system.</w:t>
+      </w:r>
+    </w:p>
+    <w:p>
+      <w:pPr>
+        <w:pStyle w:val="ListParagraph"/>
+        <w:numPr>
+          <w:ilvl w:val="2"/>
+          <w:numId w:val="16"/>
+        </w:numPr>
+        <w:spacing w:line="240" w:lineRule="auto"/>
+        <w:jc w:val="both"/>
+        <w:rPr>
+          <w:rFonts w:ascii="Times New Roman" w:hAnsi="Times New Roman" w:cs="Times New Roman"/>
+          <w:sz w:val="24"/>
+          <w:szCs w:val="24"/>
+        </w:rPr>
+      </w:pPr>
+      <w:proofErr w:type="gramStart"/>
+      <w:r>
+        <w:rPr>
+          <w:rFonts w:ascii="Times New Roman" w:hAnsi="Times New Roman" w:cs="Times New Roman"/>
+          <w:b/>
+          <w:sz w:val="24"/>
+          <w:szCs w:val="24"/>
+        </w:rPr>
+        <w:t>layout</w:t>
+      </w:r>
+      <w:proofErr w:type="gramEnd"/>
+      <w:r>
+        <w:rPr>
+          <w:rFonts w:ascii="Times New Roman" w:hAnsi="Times New Roman" w:cs="Times New Roman"/>
+          <w:sz w:val="24"/>
+          <w:szCs w:val="24"/>
+        </w:rPr>
+        <w:t xml:space="preserve"> [-] [STR_0D]</w:t>
+      </w:r>
+      <w:r>
+        <w:rPr>
+          <w:rFonts w:ascii="Times New Roman" w:hAnsi="Times New Roman" w:cs="Times New Roman"/>
+          <w:sz w:val="24"/>
+          <w:szCs w:val="24"/>
+        </w:rPr>
+        <w:t>: S</w:t>
+      </w:r>
+      <w:r>
+        <w:rPr>
+          <w:rFonts w:ascii="Times New Roman" w:hAnsi="Times New Roman" w:cs="Times New Roman"/>
+          <w:sz w:val="24"/>
+          <w:szCs w:val="24"/>
+        </w:rPr>
+        <w:t xml:space="preserve">pecifications to the </w:t>
+      </w:r>
+      <w:r>
+        <w:rPr>
+          <w:rFonts w:ascii="Times New Roman" w:hAnsi="Times New Roman" w:cs="Times New Roman"/>
+          <w:sz w:val="24"/>
+          <w:szCs w:val="24"/>
+        </w:rPr>
+        <w:t>layout of the</w:t>
+      </w:r>
+      <w:r>
+        <w:rPr>
+          <w:rFonts w:ascii="Times New Roman" w:hAnsi="Times New Roman" w:cs="Times New Roman"/>
+          <w:sz w:val="24"/>
+          <w:szCs w:val="24"/>
+        </w:rPr>
+        <w:t xml:space="preserve"> detector gri</w:t>
+      </w:r>
+      <w:r>
+        <w:rPr>
+          <w:rFonts w:ascii="Times New Roman" w:hAnsi="Times New Roman" w:cs="Times New Roman"/>
+          <w:sz w:val="24"/>
+          <w:szCs w:val="24"/>
+        </w:rPr>
+        <w:t>d employed. Ex:’4x16’, ‘4x32’, ‘1x18’</w:t>
+      </w:r>
+      <w:r>
+        <w:rPr>
+          <w:rFonts w:ascii="Times New Roman" w:hAnsi="Times New Roman" w:cs="Times New Roman"/>
+          <w:sz w:val="24"/>
+          <w:szCs w:val="24"/>
+        </w:rPr>
+        <w:t>.</w:t>
+      </w:r>
+    </w:p>
+    <w:p>
+      <w:pPr>
+        <w:pStyle w:val="ListParagraph"/>
+        <w:numPr>
+          <w:ilvl w:val="2"/>
+          <w:numId w:val="16"/>
+        </w:numPr>
+        <w:spacing w:line="240" w:lineRule="auto"/>
+        <w:jc w:val="both"/>
+        <w:rPr>
+          <w:rFonts w:ascii="Times New Roman" w:hAnsi="Times New Roman" w:cs="Times New Roman"/>
+          <w:sz w:val="24"/>
+          <w:szCs w:val="24"/>
+        </w:rPr>
+      </w:pPr>
+      <w:proofErr w:type="spellStart"/>
+      <w:r>
+        <w:rPr>
+          <w:rFonts w:ascii="Times New Roman" w:hAnsi="Times New Roman" w:cs="Times New Roman"/>
           <w:b/>
           <w:sz w:val="24"/>
           <w:szCs w:val="24"/>
         </w:rPr>
         <w:t>input_aperture</w:t>
       </w:r>
-      <w:r>
-        <w:rPr>
-          <w:rFonts w:ascii="Times New Roman" w:hAnsi="Times New Roman" w:cs="Times New Roman"/>
-          <w:b/>
-          <w:sz w:val="24"/>
-          <w:szCs w:val="24"/>
-        </w:rPr>
-        <w:t>_diameter</w:t>
-      </w:r>
       <w:proofErr w:type="spellEnd"/>
       <w:r>
         <w:rPr>
           <w:rFonts w:ascii="Times New Roman" w:hAnsi="Times New Roman" w:cs="Times New Roman"/>
-          <w:sz w:val="24"/>
-          <w:szCs w:val="24"/>
-        </w:rPr>
-        <w:t xml:space="preserve"> [m] [float]: Value holding the diameter of the </w:t>
-      </w:r>
-      <w:r>
-        <w:rPr>
-          <w:rFonts w:ascii="Times New Roman" w:hAnsi="Times New Roman" w:cs="Times New Roman"/>
-          <w:sz w:val="24"/>
-          <w:szCs w:val="24"/>
-        </w:rPr>
-        <w:t>effective diameter of the input aperture</w:t>
-      </w:r>
-      <w:r>
-        <w:rPr>
-          <w:rFonts w:ascii="Times New Roman" w:hAnsi="Times New Roman" w:cs="Times New Roman"/>
-          <w:sz w:val="24"/>
-          <w:szCs w:val="24"/>
-        </w:rPr>
-        <w:t xml:space="preserve"> of the optical system.</w:t>
-      </w:r>
-      <w:r>
-        <w:rPr>
-          <w:rFonts w:ascii="Times New Roman" w:hAnsi="Times New Roman" w:cs="Times New Roman"/>
+          <w:b/>
+          <w:sz w:val="24"/>
+          <w:szCs w:val="24"/>
+        </w:rPr>
+        <w:t xml:space="preserve">/ </w:t>
+      </w:r>
+      <w:r>
+        <w:rPr>
+          <w:rFonts w:ascii="Times New Roman" w:hAnsi="Times New Roman" w:cs="Times New Roman"/>
+          <w:sz w:val="24"/>
+          <w:szCs w:val="24"/>
+        </w:rPr>
+        <w:t>[</w:t>
+      </w:r>
+      <w:proofErr w:type="spellStart"/>
+      <w:r>
+        <w:rPr>
+          <w:rFonts w:ascii="Times New Roman" w:hAnsi="Times New Roman" w:cs="Times New Roman"/>
+          <w:sz w:val="24"/>
+          <w:szCs w:val="24"/>
+        </w:rPr>
+        <w:t>struct</w:t>
+      </w:r>
+      <w:proofErr w:type="spellEnd"/>
+      <w:r>
+        <w:rPr>
+          <w:rFonts w:ascii="Times New Roman" w:hAnsi="Times New Roman" w:cs="Times New Roman"/>
+          <w:sz w:val="24"/>
+          <w:szCs w:val="24"/>
+        </w:rPr>
+        <w:t>]</w:t>
+      </w:r>
+      <w:r>
+        <w:rPr>
+          <w:rFonts w:ascii="Times New Roman" w:hAnsi="Times New Roman" w:cs="Times New Roman"/>
+          <w:sz w:val="24"/>
+          <w:szCs w:val="24"/>
+        </w:rPr>
+        <w:t>: Contains data regarding the radius of the first optical element.</w:t>
+      </w:r>
+    </w:p>
+    <w:p>
+      <w:pPr>
+        <w:pStyle w:val="ListParagraph"/>
+        <w:numPr>
+          <w:ilvl w:val="3"/>
+          <w:numId w:val="16"/>
+        </w:numPr>
+        <w:spacing w:line="240" w:lineRule="auto"/>
+        <w:jc w:val="both"/>
+        <w:rPr>
+          <w:rFonts w:ascii="Times New Roman" w:hAnsi="Times New Roman" w:cs="Times New Roman"/>
+          <w:sz w:val="24"/>
+          <w:szCs w:val="24"/>
+        </w:rPr>
+      </w:pPr>
+      <w:proofErr w:type="gramStart"/>
+      <w:r>
+        <w:rPr>
+          <w:rFonts w:ascii="Times New Roman" w:hAnsi="Times New Roman" w:cs="Times New Roman"/>
+          <w:b/>
+          <w:sz w:val="24"/>
+          <w:szCs w:val="24"/>
+        </w:rPr>
+        <w:t>radius</w:t>
+      </w:r>
+      <w:proofErr w:type="gramEnd"/>
+      <w:r>
+        <w:rPr>
+          <w:rFonts w:ascii="Times New Roman" w:hAnsi="Times New Roman" w:cs="Times New Roman"/>
+          <w:b/>
           <w:sz w:val="24"/>
           <w:szCs w:val="24"/>
         </w:rPr>
@@ -1011,7 +1259,15 @@
           <w:sz w:val="24"/>
           <w:szCs w:val="24"/>
         </w:rPr>
-        <w:t>This defines a factor in light collection efficiency</w:t>
+        <w:t xml:space="preserve">[m] [FLT_0D]: </w:t>
+      </w:r>
+      <w:r>
+        <w:rPr>
+          <w:rFonts w:ascii="Times New Roman" w:hAnsi="Times New Roman" w:cs="Times New Roman"/>
+          <w:sz w:val="24"/>
+          <w:szCs w:val="24"/>
+        </w:rPr>
+        <w:t>radius of the first optical element</w:t>
       </w:r>
       <w:r>
         <w:rPr>
@@ -1024,7 +1280,1211 @@
     </w:p>
     <w:p>
       <w:pPr>
-        <w:pStyle w:val="Listaszerbekezds"/>
+        <w:pStyle w:val="ListParagraph"/>
+        <w:numPr>
+          <w:ilvl w:val="3"/>
+          <w:numId w:val="16"/>
+        </w:numPr>
+        <w:spacing w:line="240" w:lineRule="auto"/>
+        <w:jc w:val="both"/>
+        <w:rPr>
+          <w:rFonts w:ascii="Times New Roman" w:hAnsi="Times New Roman" w:cs="Times New Roman"/>
+          <w:sz w:val="24"/>
+          <w:szCs w:val="24"/>
+        </w:rPr>
+      </w:pPr>
+      <w:proofErr w:type="spellStart"/>
+      <w:r>
+        <w:rPr>
+          <w:rFonts w:ascii="Times New Roman" w:hAnsi="Times New Roman" w:cs="Times New Roman"/>
+          <w:b/>
+          <w:sz w:val="24"/>
+          <w:szCs w:val="24"/>
+        </w:rPr>
+        <w:t>radius_error_upper</w:t>
+      </w:r>
+      <w:proofErr w:type="spellEnd"/>
+      <w:r>
+        <w:rPr>
+          <w:rFonts w:ascii="Times New Roman" w:hAnsi="Times New Roman" w:cs="Times New Roman"/>
+          <w:b/>
+          <w:sz w:val="24"/>
+          <w:szCs w:val="24"/>
+        </w:rPr>
+        <w:t xml:space="preserve"> </w:t>
+      </w:r>
+      <w:r>
+        <w:rPr>
+          <w:rFonts w:ascii="Times New Roman" w:hAnsi="Times New Roman" w:cs="Times New Roman"/>
+          <w:sz w:val="24"/>
+          <w:szCs w:val="24"/>
+        </w:rPr>
+        <w:t>[m] [FLT_0D]:</w:t>
+      </w:r>
+      <w:r>
+        <w:rPr>
+          <w:rFonts w:ascii="Times New Roman" w:hAnsi="Times New Roman" w:cs="Times New Roman"/>
+          <w:sz w:val="24"/>
+          <w:szCs w:val="24"/>
+        </w:rPr>
+        <w:t xml:space="preserve"> Upper error for “radius”</w:t>
+      </w:r>
+      <w:r>
+        <w:rPr>
+          <w:rFonts w:ascii="Times New Roman" w:hAnsi="Times New Roman" w:cs="Times New Roman"/>
+          <w:sz w:val="24"/>
+          <w:szCs w:val="24"/>
+        </w:rPr>
+        <w:t>.</w:t>
+      </w:r>
+    </w:p>
+    <w:p>
+      <w:pPr>
+        <w:pStyle w:val="ListParagraph"/>
+        <w:numPr>
+          <w:ilvl w:val="3"/>
+          <w:numId w:val="16"/>
+        </w:numPr>
+        <w:spacing w:line="240" w:lineRule="auto"/>
+        <w:jc w:val="both"/>
+        <w:rPr>
+          <w:rFonts w:ascii="Times New Roman" w:hAnsi="Times New Roman" w:cs="Times New Roman"/>
+          <w:sz w:val="24"/>
+          <w:szCs w:val="24"/>
+        </w:rPr>
+      </w:pPr>
+      <w:proofErr w:type="spellStart"/>
+      <w:r>
+        <w:rPr>
+          <w:rFonts w:ascii="Times New Roman" w:hAnsi="Times New Roman" w:cs="Times New Roman"/>
+          <w:b/>
+          <w:sz w:val="24"/>
+          <w:szCs w:val="24"/>
+        </w:rPr>
+        <w:t>radius_error_lower</w:t>
+      </w:r>
+      <w:proofErr w:type="spellEnd"/>
+      <w:r>
+        <w:rPr>
+          <w:rFonts w:ascii="Times New Roman" w:hAnsi="Times New Roman" w:cs="Times New Roman"/>
+          <w:b/>
+          <w:sz w:val="24"/>
+          <w:szCs w:val="24"/>
+        </w:rPr>
+        <w:t xml:space="preserve"> </w:t>
+      </w:r>
+      <w:r>
+        <w:rPr>
+          <w:rFonts w:ascii="Times New Roman" w:hAnsi="Times New Roman" w:cs="Times New Roman"/>
+          <w:sz w:val="24"/>
+          <w:szCs w:val="24"/>
+        </w:rPr>
+        <w:t>[m] [FLT_0D]:</w:t>
+      </w:r>
+      <w:r>
+        <w:rPr>
+          <w:rFonts w:ascii="Times New Roman" w:hAnsi="Times New Roman" w:cs="Times New Roman"/>
+          <w:sz w:val="24"/>
+          <w:szCs w:val="24"/>
+        </w:rPr>
+        <w:t xml:space="preserve"> Lower error for “radius”</w:t>
+      </w:r>
+      <w:r>
+        <w:rPr>
+          <w:rFonts w:ascii="Times New Roman" w:hAnsi="Times New Roman" w:cs="Times New Roman"/>
+          <w:sz w:val="24"/>
+          <w:szCs w:val="24"/>
+        </w:rPr>
+        <w:t>.</w:t>
+      </w:r>
+    </w:p>
+    <w:p>
+      <w:pPr>
+        <w:pStyle w:val="ListParagraph"/>
+        <w:numPr>
+          <w:ilvl w:val="3"/>
+          <w:numId w:val="16"/>
+        </w:numPr>
+        <w:spacing w:line="240" w:lineRule="auto"/>
+        <w:jc w:val="both"/>
+        <w:rPr>
+          <w:rFonts w:ascii="Times New Roman" w:hAnsi="Times New Roman" w:cs="Times New Roman"/>
+          <w:sz w:val="24"/>
+          <w:szCs w:val="24"/>
+        </w:rPr>
+      </w:pPr>
+      <w:proofErr w:type="spellStart"/>
+      <w:r>
+        <w:rPr>
+          <w:rFonts w:ascii="Times New Roman" w:hAnsi="Times New Roman" w:cs="Times New Roman"/>
+          <w:b/>
+          <w:sz w:val="24"/>
+          <w:szCs w:val="24"/>
+        </w:rPr>
+        <w:t>radius_error_index</w:t>
+      </w:r>
+      <w:proofErr w:type="spellEnd"/>
+      <w:r>
+        <w:rPr>
+          <w:rFonts w:ascii="Times New Roman" w:hAnsi="Times New Roman" w:cs="Times New Roman"/>
+          <w:b/>
+          <w:sz w:val="24"/>
+          <w:szCs w:val="24"/>
+        </w:rPr>
+        <w:t xml:space="preserve"> </w:t>
+      </w:r>
+      <w:r>
+        <w:rPr>
+          <w:rFonts w:ascii="Times New Roman" w:hAnsi="Times New Roman" w:cs="Times New Roman"/>
+          <w:sz w:val="24"/>
+          <w:szCs w:val="24"/>
+        </w:rPr>
+        <w:t>[-]</w:t>
+      </w:r>
+      <w:r>
+        <w:rPr>
+          <w:rFonts w:ascii="Times New Roman" w:hAnsi="Times New Roman" w:cs="Times New Roman"/>
+          <w:sz w:val="24"/>
+          <w:szCs w:val="24"/>
+        </w:rPr>
+        <w:t xml:space="preserve"> [</w:t>
+      </w:r>
+      <w:proofErr w:type="spellStart"/>
+      <w:r>
+        <w:rPr>
+          <w:rFonts w:ascii="Times New Roman" w:hAnsi="Times New Roman" w:cs="Times New Roman"/>
+          <w:sz w:val="24"/>
+          <w:szCs w:val="24"/>
+        </w:rPr>
+        <w:t>int_type</w:t>
+      </w:r>
+      <w:proofErr w:type="spellEnd"/>
+      <w:r>
+        <w:rPr>
+          <w:rFonts w:ascii="Times New Roman" w:hAnsi="Times New Roman" w:cs="Times New Roman"/>
+          <w:sz w:val="24"/>
+          <w:szCs w:val="24"/>
+        </w:rPr>
+        <w:t xml:space="preserve">]: </w:t>
+      </w:r>
+      <w:r>
+        <w:rPr>
+          <w:rFonts w:ascii="Times New Roman" w:hAnsi="Times New Roman" w:cs="Times New Roman"/>
+          <w:sz w:val="24"/>
+          <w:szCs w:val="24"/>
+        </w:rPr>
+        <w:t>Index in the error</w:t>
+      </w:r>
+      <w:r>
+        <w:rPr>
+          <w:rFonts w:ascii="Times New Roman" w:hAnsi="Times New Roman" w:cs="Times New Roman"/>
+          <w:sz w:val="24"/>
+          <w:szCs w:val="24"/>
+        </w:rPr>
+        <w:t xml:space="preserve"> </w:t>
+      </w:r>
+      <w:r>
+        <w:rPr>
+          <w:rFonts w:ascii="Times New Roman" w:hAnsi="Times New Roman" w:cs="Times New Roman"/>
+          <w:sz w:val="24"/>
+          <w:szCs w:val="24"/>
+        </w:rPr>
+        <w:t>description list for “radius”</w:t>
+      </w:r>
+      <w:r>
+        <w:rPr>
+          <w:rFonts w:ascii="Times New Roman" w:hAnsi="Times New Roman" w:cs="Times New Roman"/>
+          <w:sz w:val="24"/>
+          <w:szCs w:val="24"/>
+        </w:rPr>
+        <w:t>.</w:t>
+      </w:r>
+    </w:p>
+    <w:p>
+      <w:pPr>
+        <w:pStyle w:val="ListParagraph"/>
+        <w:numPr>
+          <w:ilvl w:val="2"/>
+          <w:numId w:val="16"/>
+        </w:numPr>
+        <w:spacing w:line="240" w:lineRule="auto"/>
+        <w:jc w:val="both"/>
+        <w:rPr>
+          <w:rFonts w:ascii="Times New Roman" w:hAnsi="Times New Roman" w:cs="Times New Roman"/>
+          <w:sz w:val="24"/>
+          <w:szCs w:val="24"/>
+        </w:rPr>
+      </w:pPr>
+      <w:proofErr w:type="gramStart"/>
+      <w:r>
+        <w:rPr>
+          <w:rFonts w:ascii="Times New Roman" w:hAnsi="Times New Roman" w:cs="Times New Roman"/>
+          <w:b/>
+          <w:sz w:val="24"/>
+          <w:szCs w:val="24"/>
+        </w:rPr>
+        <w:t>p</w:t>
+      </w:r>
+      <w:r>
+        <w:rPr>
+          <w:rFonts w:ascii="Times New Roman" w:hAnsi="Times New Roman" w:cs="Times New Roman"/>
+          <w:b/>
+          <w:sz w:val="24"/>
+          <w:szCs w:val="24"/>
+        </w:rPr>
+        <w:t>osition</w:t>
+      </w:r>
+      <w:proofErr w:type="gramEnd"/>
+      <w:r>
+        <w:rPr>
+          <w:rFonts w:ascii="Times New Roman" w:hAnsi="Times New Roman" w:cs="Times New Roman"/>
+          <w:b/>
+          <w:sz w:val="24"/>
+          <w:szCs w:val="24"/>
+        </w:rPr>
+        <w:t xml:space="preserve"> </w:t>
+      </w:r>
+      <w:r>
+        <w:rPr>
+          <w:rFonts w:ascii="Times New Roman" w:hAnsi="Times New Roman" w:cs="Times New Roman"/>
+          <w:b/>
+          <w:sz w:val="24"/>
+          <w:szCs w:val="24"/>
+        </w:rPr>
+        <w:t xml:space="preserve">/ </w:t>
+      </w:r>
+      <w:r>
+        <w:rPr>
+          <w:rFonts w:ascii="Times New Roman" w:hAnsi="Times New Roman" w:cs="Times New Roman"/>
+          <w:sz w:val="24"/>
+          <w:szCs w:val="24"/>
+        </w:rPr>
+        <w:t>[</w:t>
+      </w:r>
+      <w:proofErr w:type="spellStart"/>
+      <w:r>
+        <w:rPr>
+          <w:rFonts w:ascii="Times New Roman" w:hAnsi="Times New Roman" w:cs="Times New Roman"/>
+          <w:sz w:val="24"/>
+          <w:szCs w:val="24"/>
+        </w:rPr>
+        <w:t>struct</w:t>
+      </w:r>
+      <w:proofErr w:type="spellEnd"/>
+      <w:r>
+        <w:rPr>
+          <w:rFonts w:ascii="Times New Roman" w:hAnsi="Times New Roman" w:cs="Times New Roman"/>
+          <w:sz w:val="24"/>
+          <w:szCs w:val="24"/>
+        </w:rPr>
+        <w:t>]</w:t>
+      </w:r>
+      <w:r>
+        <w:rPr>
+          <w:rFonts w:ascii="Times New Roman" w:hAnsi="Times New Roman" w:cs="Times New Roman"/>
+          <w:sz w:val="24"/>
+          <w:szCs w:val="24"/>
+        </w:rPr>
+        <w:t xml:space="preserve">: Position </w:t>
+      </w:r>
+      <w:r>
+        <w:rPr>
+          <w:rFonts w:ascii="Times New Roman" w:hAnsi="Times New Roman" w:cs="Times New Roman"/>
+          <w:sz w:val="24"/>
+          <w:szCs w:val="24"/>
+        </w:rPr>
+        <w:t xml:space="preserve">in </w:t>
+      </w:r>
+      <w:r>
+        <w:rPr>
+          <w:rFonts w:ascii="Times New Roman" w:hAnsi="Times New Roman" w:cs="Times New Roman"/>
+          <w:sz w:val="24"/>
+          <w:szCs w:val="24"/>
+        </w:rPr>
+        <w:t>[</w:t>
+      </w:r>
+      <w:proofErr w:type="spellStart"/>
+      <w:r>
+        <w:rPr>
+          <w:rFonts w:ascii="Times New Roman" w:hAnsi="Times New Roman" w:cs="Times New Roman"/>
+          <w:sz w:val="24"/>
+          <w:szCs w:val="24"/>
+        </w:rPr>
+        <w:t>r,z,phi</w:t>
+      </w:r>
+      <w:proofErr w:type="spellEnd"/>
+      <w:r>
+        <w:rPr>
+          <w:rFonts w:ascii="Times New Roman" w:hAnsi="Times New Roman" w:cs="Times New Roman"/>
+          <w:sz w:val="24"/>
+          <w:szCs w:val="24"/>
+        </w:rPr>
+        <w:t>]</w:t>
+      </w:r>
+      <w:r>
+        <w:rPr>
+          <w:rFonts w:ascii="Times New Roman" w:hAnsi="Times New Roman" w:cs="Times New Roman"/>
+          <w:sz w:val="24"/>
+          <w:szCs w:val="24"/>
+        </w:rPr>
+        <w:t xml:space="preserve"> of the center of the input aperture.</w:t>
+      </w:r>
+    </w:p>
+    <w:p>
+      <w:pPr>
+        <w:pStyle w:val="ListParagraph"/>
+        <w:numPr>
+          <w:ilvl w:val="3"/>
+          <w:numId w:val="16"/>
+        </w:numPr>
+        <w:spacing w:line="240" w:lineRule="auto"/>
+        <w:jc w:val="both"/>
+        <w:rPr>
+          <w:rFonts w:ascii="Times New Roman" w:hAnsi="Times New Roman" w:cs="Times New Roman"/>
+          <w:sz w:val="24"/>
+          <w:szCs w:val="24"/>
+        </w:rPr>
+      </w:pPr>
+      <w:proofErr w:type="gramStart"/>
+      <w:r>
+        <w:rPr>
+          <w:rFonts w:ascii="Times New Roman" w:hAnsi="Times New Roman" w:cs="Times New Roman"/>
+          <w:b/>
+          <w:sz w:val="24"/>
+          <w:szCs w:val="24"/>
+        </w:rPr>
+        <w:t>r</w:t>
+      </w:r>
+      <w:proofErr w:type="gramEnd"/>
+      <w:r>
+        <w:rPr>
+          <w:rFonts w:ascii="Times New Roman" w:hAnsi="Times New Roman" w:cs="Times New Roman"/>
+          <w:b/>
+          <w:sz w:val="24"/>
+          <w:szCs w:val="24"/>
+        </w:rPr>
+        <w:t xml:space="preserve"> </w:t>
+      </w:r>
+      <w:r>
+        <w:rPr>
+          <w:rFonts w:ascii="Times New Roman" w:hAnsi="Times New Roman" w:cs="Times New Roman"/>
+          <w:sz w:val="24"/>
+          <w:szCs w:val="24"/>
+        </w:rPr>
+        <w:t>[m] [FLT_0D]:</w:t>
+      </w:r>
+      <w:r>
+        <w:rPr>
+          <w:rFonts w:ascii="Times New Roman" w:hAnsi="Times New Roman" w:cs="Times New Roman"/>
+          <w:sz w:val="24"/>
+          <w:szCs w:val="24"/>
+        </w:rPr>
+        <w:t xml:space="preserve"> Major radius.</w:t>
+      </w:r>
+    </w:p>
+    <w:p>
+      <w:pPr>
+        <w:pStyle w:val="ListParagraph"/>
+        <w:numPr>
+          <w:ilvl w:val="3"/>
+          <w:numId w:val="16"/>
+        </w:numPr>
+        <w:spacing w:line="240" w:lineRule="auto"/>
+        <w:jc w:val="both"/>
+        <w:rPr>
+          <w:rFonts w:ascii="Times New Roman" w:hAnsi="Times New Roman" w:cs="Times New Roman"/>
+          <w:sz w:val="24"/>
+          <w:szCs w:val="24"/>
+        </w:rPr>
+      </w:pPr>
+      <w:proofErr w:type="spellStart"/>
+      <w:r>
+        <w:rPr>
+          <w:rFonts w:ascii="Times New Roman" w:hAnsi="Times New Roman" w:cs="Times New Roman"/>
+          <w:b/>
+          <w:sz w:val="24"/>
+          <w:szCs w:val="24"/>
+        </w:rPr>
+        <w:t>r_error_upper</w:t>
+      </w:r>
+      <w:proofErr w:type="spellEnd"/>
+      <w:r>
+        <w:rPr>
+          <w:rFonts w:ascii="Times New Roman" w:hAnsi="Times New Roman" w:cs="Times New Roman"/>
+          <w:b/>
+          <w:sz w:val="24"/>
+          <w:szCs w:val="24"/>
+        </w:rPr>
+        <w:t xml:space="preserve"> </w:t>
+      </w:r>
+      <w:r>
+        <w:rPr>
+          <w:rFonts w:ascii="Times New Roman" w:hAnsi="Times New Roman" w:cs="Times New Roman"/>
+          <w:sz w:val="24"/>
+          <w:szCs w:val="24"/>
+        </w:rPr>
+        <w:t>[m] [FLT_0D]:</w:t>
+      </w:r>
+      <w:r>
+        <w:rPr>
+          <w:rFonts w:ascii="Times New Roman" w:hAnsi="Times New Roman" w:cs="Times New Roman"/>
+          <w:sz w:val="24"/>
+          <w:szCs w:val="24"/>
+        </w:rPr>
+        <w:t xml:space="preserve"> Upper error for “r”.</w:t>
+      </w:r>
+    </w:p>
+    <w:p>
+      <w:pPr>
+        <w:pStyle w:val="ListParagraph"/>
+        <w:numPr>
+          <w:ilvl w:val="3"/>
+          <w:numId w:val="16"/>
+        </w:numPr>
+        <w:spacing w:line="240" w:lineRule="auto"/>
+        <w:jc w:val="both"/>
+        <w:rPr>
+          <w:rFonts w:ascii="Times New Roman" w:hAnsi="Times New Roman" w:cs="Times New Roman"/>
+          <w:sz w:val="24"/>
+          <w:szCs w:val="24"/>
+        </w:rPr>
+      </w:pPr>
+      <w:proofErr w:type="spellStart"/>
+      <w:r>
+        <w:rPr>
+          <w:rFonts w:ascii="Times New Roman" w:hAnsi="Times New Roman" w:cs="Times New Roman"/>
+          <w:b/>
+          <w:sz w:val="24"/>
+          <w:szCs w:val="24"/>
+        </w:rPr>
+        <w:t>r_error_lower</w:t>
+      </w:r>
+      <w:proofErr w:type="spellEnd"/>
+      <w:r>
+        <w:rPr>
+          <w:rFonts w:ascii="Times New Roman" w:hAnsi="Times New Roman" w:cs="Times New Roman"/>
+          <w:b/>
+          <w:sz w:val="24"/>
+          <w:szCs w:val="24"/>
+        </w:rPr>
+        <w:t xml:space="preserve"> </w:t>
+      </w:r>
+      <w:r>
+        <w:rPr>
+          <w:rFonts w:ascii="Times New Roman" w:hAnsi="Times New Roman" w:cs="Times New Roman"/>
+          <w:sz w:val="24"/>
+          <w:szCs w:val="24"/>
+        </w:rPr>
+        <w:t>[m] [FLT_0D]:</w:t>
+      </w:r>
+      <w:r>
+        <w:rPr>
+          <w:rFonts w:ascii="Times New Roman" w:hAnsi="Times New Roman" w:cs="Times New Roman"/>
+          <w:sz w:val="24"/>
+          <w:szCs w:val="24"/>
+        </w:rPr>
+        <w:t xml:space="preserve"> Lower error for “r”.</w:t>
+      </w:r>
+    </w:p>
+    <w:p>
+      <w:pPr>
+        <w:pStyle w:val="ListParagraph"/>
+        <w:numPr>
+          <w:ilvl w:val="3"/>
+          <w:numId w:val="16"/>
+        </w:numPr>
+        <w:spacing w:line="240" w:lineRule="auto"/>
+        <w:jc w:val="both"/>
+        <w:rPr>
+          <w:rFonts w:ascii="Times New Roman" w:hAnsi="Times New Roman" w:cs="Times New Roman"/>
+          <w:sz w:val="24"/>
+          <w:szCs w:val="24"/>
+        </w:rPr>
+      </w:pPr>
+      <w:proofErr w:type="spellStart"/>
+      <w:r>
+        <w:rPr>
+          <w:rFonts w:ascii="Times New Roman" w:hAnsi="Times New Roman" w:cs="Times New Roman"/>
+          <w:b/>
+          <w:sz w:val="24"/>
+          <w:szCs w:val="24"/>
+        </w:rPr>
+        <w:t>r_error_index</w:t>
+      </w:r>
+      <w:proofErr w:type="spellEnd"/>
+      <w:r>
+        <w:rPr>
+          <w:rFonts w:ascii="Times New Roman" w:hAnsi="Times New Roman" w:cs="Times New Roman"/>
+          <w:b/>
+          <w:sz w:val="24"/>
+          <w:szCs w:val="24"/>
+        </w:rPr>
+        <w:t xml:space="preserve"> </w:t>
+      </w:r>
+      <w:r>
+        <w:rPr>
+          <w:rFonts w:ascii="Times New Roman" w:hAnsi="Times New Roman" w:cs="Times New Roman"/>
+          <w:sz w:val="24"/>
+          <w:szCs w:val="24"/>
+        </w:rPr>
+        <w:t>[-]</w:t>
+      </w:r>
+      <w:r>
+        <w:rPr>
+          <w:rFonts w:ascii="Times New Roman" w:hAnsi="Times New Roman" w:cs="Times New Roman"/>
+          <w:sz w:val="24"/>
+          <w:szCs w:val="24"/>
+        </w:rPr>
+        <w:t xml:space="preserve"> [</w:t>
+      </w:r>
+      <w:proofErr w:type="spellStart"/>
+      <w:r>
+        <w:rPr>
+          <w:rFonts w:ascii="Times New Roman" w:hAnsi="Times New Roman" w:cs="Times New Roman"/>
+          <w:sz w:val="24"/>
+          <w:szCs w:val="24"/>
+        </w:rPr>
+        <w:t>int_type</w:t>
+      </w:r>
+      <w:proofErr w:type="spellEnd"/>
+      <w:r>
+        <w:rPr>
+          <w:rFonts w:ascii="Times New Roman" w:hAnsi="Times New Roman" w:cs="Times New Roman"/>
+          <w:sz w:val="24"/>
+          <w:szCs w:val="24"/>
+        </w:rPr>
+        <w:t>]:</w:t>
+      </w:r>
+      <w:r>
+        <w:rPr>
+          <w:rFonts w:ascii="Times New Roman" w:hAnsi="Times New Roman" w:cs="Times New Roman"/>
+          <w:sz w:val="24"/>
+          <w:szCs w:val="24"/>
+        </w:rPr>
+        <w:t xml:space="preserve"> Index in the error description list for “r”.</w:t>
+      </w:r>
+    </w:p>
+    <w:p>
+      <w:pPr>
+        <w:pStyle w:val="ListParagraph"/>
+        <w:numPr>
+          <w:ilvl w:val="3"/>
+          <w:numId w:val="16"/>
+        </w:numPr>
+        <w:spacing w:line="240" w:lineRule="auto"/>
+        <w:jc w:val="both"/>
+        <w:rPr>
+          <w:rFonts w:ascii="Times New Roman" w:hAnsi="Times New Roman" w:cs="Times New Roman"/>
+          <w:sz w:val="24"/>
+          <w:szCs w:val="24"/>
+        </w:rPr>
+      </w:pPr>
+      <w:proofErr w:type="gramStart"/>
+      <w:r>
+        <w:rPr>
+          <w:rFonts w:ascii="Times New Roman" w:hAnsi="Times New Roman" w:cs="Times New Roman"/>
+          <w:b/>
+          <w:sz w:val="24"/>
+          <w:szCs w:val="24"/>
+        </w:rPr>
+        <w:t>z</w:t>
+      </w:r>
+      <w:proofErr w:type="gramEnd"/>
+      <w:r>
+        <w:rPr>
+          <w:rFonts w:ascii="Times New Roman" w:hAnsi="Times New Roman" w:cs="Times New Roman"/>
+          <w:b/>
+          <w:sz w:val="24"/>
+          <w:szCs w:val="24"/>
+        </w:rPr>
+        <w:t xml:space="preserve"> </w:t>
+      </w:r>
+      <w:r>
+        <w:rPr>
+          <w:rFonts w:ascii="Times New Roman" w:hAnsi="Times New Roman" w:cs="Times New Roman"/>
+          <w:sz w:val="24"/>
+          <w:szCs w:val="24"/>
+        </w:rPr>
+        <w:t>[m] [FLT_0D]:</w:t>
+      </w:r>
+      <w:r>
+        <w:rPr>
+          <w:rFonts w:ascii="Times New Roman" w:hAnsi="Times New Roman" w:cs="Times New Roman"/>
+          <w:sz w:val="24"/>
+          <w:szCs w:val="24"/>
+        </w:rPr>
+        <w:t xml:space="preserve"> Height.</w:t>
+      </w:r>
+    </w:p>
+    <w:p>
+      <w:pPr>
+        <w:pStyle w:val="ListParagraph"/>
+        <w:numPr>
+          <w:ilvl w:val="3"/>
+          <w:numId w:val="16"/>
+        </w:numPr>
+        <w:spacing w:line="240" w:lineRule="auto"/>
+        <w:jc w:val="both"/>
+        <w:rPr>
+          <w:rFonts w:ascii="Times New Roman" w:hAnsi="Times New Roman" w:cs="Times New Roman"/>
+          <w:sz w:val="24"/>
+          <w:szCs w:val="24"/>
+        </w:rPr>
+      </w:pPr>
+      <w:proofErr w:type="spellStart"/>
+      <w:r>
+        <w:rPr>
+          <w:rFonts w:ascii="Times New Roman" w:hAnsi="Times New Roman" w:cs="Times New Roman"/>
+          <w:b/>
+          <w:sz w:val="24"/>
+          <w:szCs w:val="24"/>
+        </w:rPr>
+        <w:t>z</w:t>
+      </w:r>
+      <w:r>
+        <w:rPr>
+          <w:rFonts w:ascii="Times New Roman" w:hAnsi="Times New Roman" w:cs="Times New Roman"/>
+          <w:b/>
+          <w:sz w:val="24"/>
+          <w:szCs w:val="24"/>
+        </w:rPr>
+        <w:t>_error_upper</w:t>
+      </w:r>
+      <w:proofErr w:type="spellEnd"/>
+      <w:r>
+        <w:rPr>
+          <w:rFonts w:ascii="Times New Roman" w:hAnsi="Times New Roman" w:cs="Times New Roman"/>
+          <w:b/>
+          <w:sz w:val="24"/>
+          <w:szCs w:val="24"/>
+        </w:rPr>
+        <w:t xml:space="preserve"> </w:t>
+      </w:r>
+      <w:r>
+        <w:rPr>
+          <w:rFonts w:ascii="Times New Roman" w:hAnsi="Times New Roman" w:cs="Times New Roman"/>
+          <w:sz w:val="24"/>
+          <w:szCs w:val="24"/>
+        </w:rPr>
+        <w:t>[m] [FLT_0D]:</w:t>
+      </w:r>
+      <w:r>
+        <w:rPr>
+          <w:rFonts w:ascii="Times New Roman" w:hAnsi="Times New Roman" w:cs="Times New Roman"/>
+          <w:sz w:val="24"/>
+          <w:szCs w:val="24"/>
+        </w:rPr>
+        <w:t xml:space="preserve"> Upper error for “z”.</w:t>
+      </w:r>
+    </w:p>
+    <w:p>
+      <w:pPr>
+        <w:pStyle w:val="ListParagraph"/>
+        <w:numPr>
+          <w:ilvl w:val="3"/>
+          <w:numId w:val="16"/>
+        </w:numPr>
+        <w:spacing w:line="240" w:lineRule="auto"/>
+        <w:jc w:val="both"/>
+        <w:rPr>
+          <w:rFonts w:ascii="Times New Roman" w:hAnsi="Times New Roman" w:cs="Times New Roman"/>
+          <w:sz w:val="24"/>
+          <w:szCs w:val="24"/>
+        </w:rPr>
+      </w:pPr>
+      <w:proofErr w:type="spellStart"/>
+      <w:r>
+        <w:rPr>
+          <w:rFonts w:ascii="Times New Roman" w:hAnsi="Times New Roman" w:cs="Times New Roman"/>
+          <w:b/>
+          <w:sz w:val="24"/>
+          <w:szCs w:val="24"/>
+        </w:rPr>
+        <w:t>z</w:t>
+      </w:r>
+      <w:r>
+        <w:rPr>
+          <w:rFonts w:ascii="Times New Roman" w:hAnsi="Times New Roman" w:cs="Times New Roman"/>
+          <w:b/>
+          <w:sz w:val="24"/>
+          <w:szCs w:val="24"/>
+        </w:rPr>
+        <w:t>_error_lower</w:t>
+      </w:r>
+      <w:proofErr w:type="spellEnd"/>
+      <w:r>
+        <w:rPr>
+          <w:rFonts w:ascii="Times New Roman" w:hAnsi="Times New Roman" w:cs="Times New Roman"/>
+          <w:b/>
+          <w:sz w:val="24"/>
+          <w:szCs w:val="24"/>
+        </w:rPr>
+        <w:t xml:space="preserve"> </w:t>
+      </w:r>
+      <w:r>
+        <w:rPr>
+          <w:rFonts w:ascii="Times New Roman" w:hAnsi="Times New Roman" w:cs="Times New Roman"/>
+          <w:sz w:val="24"/>
+          <w:szCs w:val="24"/>
+        </w:rPr>
+        <w:t>[m] [FLT_0D]:</w:t>
+      </w:r>
+      <w:r>
+        <w:rPr>
+          <w:rFonts w:ascii="Times New Roman" w:hAnsi="Times New Roman" w:cs="Times New Roman"/>
+          <w:sz w:val="24"/>
+          <w:szCs w:val="24"/>
+        </w:rPr>
+        <w:t xml:space="preserve"> Lower error for “z”.</w:t>
+      </w:r>
+    </w:p>
+    <w:p>
+      <w:pPr>
+        <w:pStyle w:val="ListParagraph"/>
+        <w:numPr>
+          <w:ilvl w:val="3"/>
+          <w:numId w:val="16"/>
+        </w:numPr>
+        <w:spacing w:line="240" w:lineRule="auto"/>
+        <w:jc w:val="both"/>
+        <w:rPr>
+          <w:rFonts w:ascii="Times New Roman" w:hAnsi="Times New Roman" w:cs="Times New Roman"/>
+          <w:sz w:val="24"/>
+          <w:szCs w:val="24"/>
+        </w:rPr>
+      </w:pPr>
+      <w:proofErr w:type="spellStart"/>
+      <w:r>
+        <w:rPr>
+          <w:rFonts w:ascii="Times New Roman" w:hAnsi="Times New Roman" w:cs="Times New Roman"/>
+          <w:b/>
+          <w:sz w:val="24"/>
+          <w:szCs w:val="24"/>
+        </w:rPr>
+        <w:t>z</w:t>
+      </w:r>
+      <w:r>
+        <w:rPr>
+          <w:rFonts w:ascii="Times New Roman" w:hAnsi="Times New Roman" w:cs="Times New Roman"/>
+          <w:b/>
+          <w:sz w:val="24"/>
+          <w:szCs w:val="24"/>
+        </w:rPr>
+        <w:t>_error_index</w:t>
+      </w:r>
+      <w:proofErr w:type="spellEnd"/>
+      <w:r>
+        <w:rPr>
+          <w:rFonts w:ascii="Times New Roman" w:hAnsi="Times New Roman" w:cs="Times New Roman"/>
+          <w:b/>
+          <w:sz w:val="24"/>
+          <w:szCs w:val="24"/>
+        </w:rPr>
+        <w:t xml:space="preserve"> </w:t>
+      </w:r>
+      <w:r>
+        <w:rPr>
+          <w:rFonts w:ascii="Times New Roman" w:hAnsi="Times New Roman" w:cs="Times New Roman"/>
+          <w:sz w:val="24"/>
+          <w:szCs w:val="24"/>
+        </w:rPr>
+        <w:t>[-] [</w:t>
+      </w:r>
+      <w:proofErr w:type="spellStart"/>
+      <w:r>
+        <w:rPr>
+          <w:rFonts w:ascii="Times New Roman" w:hAnsi="Times New Roman" w:cs="Times New Roman"/>
+          <w:sz w:val="24"/>
+          <w:szCs w:val="24"/>
+        </w:rPr>
+        <w:t>int_type</w:t>
+      </w:r>
+      <w:proofErr w:type="spellEnd"/>
+      <w:r>
+        <w:rPr>
+          <w:rFonts w:ascii="Times New Roman" w:hAnsi="Times New Roman" w:cs="Times New Roman"/>
+          <w:sz w:val="24"/>
+          <w:szCs w:val="24"/>
+        </w:rPr>
+        <w:t>]:</w:t>
+      </w:r>
+      <w:r>
+        <w:rPr>
+          <w:rFonts w:ascii="Times New Roman" w:hAnsi="Times New Roman" w:cs="Times New Roman"/>
+          <w:sz w:val="24"/>
+          <w:szCs w:val="24"/>
+        </w:rPr>
+        <w:t xml:space="preserve"> </w:t>
+      </w:r>
+      <w:r>
+        <w:rPr>
+          <w:rFonts w:ascii="Times New Roman" w:hAnsi="Times New Roman" w:cs="Times New Roman"/>
+          <w:sz w:val="24"/>
+          <w:szCs w:val="24"/>
+        </w:rPr>
+        <w:t>Index in the error description list for “</w:t>
+      </w:r>
+      <w:r>
+        <w:rPr>
+          <w:rFonts w:ascii="Times New Roman" w:hAnsi="Times New Roman" w:cs="Times New Roman"/>
+          <w:sz w:val="24"/>
+          <w:szCs w:val="24"/>
+        </w:rPr>
+        <w:t>z</w:t>
+      </w:r>
+      <w:r>
+        <w:rPr>
+          <w:rFonts w:ascii="Times New Roman" w:hAnsi="Times New Roman" w:cs="Times New Roman"/>
+          <w:sz w:val="24"/>
+          <w:szCs w:val="24"/>
+        </w:rPr>
+        <w:t>”.</w:t>
+      </w:r>
+    </w:p>
+    <w:p>
+      <w:pPr>
+        <w:pStyle w:val="ListParagraph"/>
+        <w:numPr>
+          <w:ilvl w:val="3"/>
+          <w:numId w:val="16"/>
+        </w:numPr>
+        <w:spacing w:line="240" w:lineRule="auto"/>
+        <w:jc w:val="both"/>
+        <w:rPr>
+          <w:rFonts w:ascii="Times New Roman" w:hAnsi="Times New Roman" w:cs="Times New Roman"/>
+          <w:sz w:val="24"/>
+          <w:szCs w:val="24"/>
+        </w:rPr>
+      </w:pPr>
+      <w:proofErr w:type="gramStart"/>
+      <w:r>
+        <w:rPr>
+          <w:rFonts w:ascii="Times New Roman" w:hAnsi="Times New Roman" w:cs="Times New Roman"/>
+          <w:b/>
+          <w:sz w:val="24"/>
+          <w:szCs w:val="24"/>
+        </w:rPr>
+        <w:t>phi</w:t>
+      </w:r>
+      <w:proofErr w:type="gramEnd"/>
+      <w:r>
+        <w:rPr>
+          <w:rFonts w:ascii="Times New Roman" w:hAnsi="Times New Roman" w:cs="Times New Roman"/>
+          <w:b/>
+          <w:sz w:val="24"/>
+          <w:szCs w:val="24"/>
+        </w:rPr>
+        <w:t xml:space="preserve"> </w:t>
+      </w:r>
+      <w:r>
+        <w:rPr>
+          <w:rFonts w:ascii="Times New Roman" w:hAnsi="Times New Roman" w:cs="Times New Roman"/>
+          <w:sz w:val="24"/>
+          <w:szCs w:val="24"/>
+        </w:rPr>
+        <w:t>[</w:t>
+      </w:r>
+      <w:r>
+        <w:rPr>
+          <w:rFonts w:ascii="Times New Roman" w:hAnsi="Times New Roman" w:cs="Times New Roman"/>
+          <w:sz w:val="24"/>
+          <w:szCs w:val="24"/>
+        </w:rPr>
+        <w:t>rad</w:t>
+      </w:r>
+      <w:r>
+        <w:rPr>
+          <w:rFonts w:ascii="Times New Roman" w:hAnsi="Times New Roman" w:cs="Times New Roman"/>
+          <w:sz w:val="24"/>
+          <w:szCs w:val="24"/>
+        </w:rPr>
+        <w:t>] [FLT_0D]:</w:t>
+      </w:r>
+      <w:r>
+        <w:rPr>
+          <w:rFonts w:ascii="Times New Roman" w:hAnsi="Times New Roman" w:cs="Times New Roman"/>
+          <w:sz w:val="24"/>
+          <w:szCs w:val="24"/>
+        </w:rPr>
+        <w:t xml:space="preserve"> </w:t>
+      </w:r>
+      <w:r>
+        <w:rPr>
+          <w:rFonts w:ascii="Times New Roman" w:hAnsi="Times New Roman" w:cs="Times New Roman"/>
+          <w:sz w:val="24"/>
+          <w:szCs w:val="24"/>
+        </w:rPr>
+        <w:t>Toroidal angle.</w:t>
+      </w:r>
+    </w:p>
+    <w:p>
+      <w:pPr>
+        <w:pStyle w:val="ListParagraph"/>
+        <w:numPr>
+          <w:ilvl w:val="3"/>
+          <w:numId w:val="16"/>
+        </w:numPr>
+        <w:spacing w:line="240" w:lineRule="auto"/>
+        <w:jc w:val="both"/>
+        <w:rPr>
+          <w:rFonts w:ascii="Times New Roman" w:hAnsi="Times New Roman" w:cs="Times New Roman"/>
+          <w:sz w:val="24"/>
+          <w:szCs w:val="24"/>
+        </w:rPr>
+      </w:pPr>
+      <w:proofErr w:type="spellStart"/>
+      <w:r>
+        <w:rPr>
+          <w:rFonts w:ascii="Times New Roman" w:hAnsi="Times New Roman" w:cs="Times New Roman"/>
+          <w:b/>
+          <w:sz w:val="24"/>
+          <w:szCs w:val="24"/>
+        </w:rPr>
+        <w:t>phi</w:t>
+      </w:r>
+      <w:r>
+        <w:rPr>
+          <w:rFonts w:ascii="Times New Roman" w:hAnsi="Times New Roman" w:cs="Times New Roman"/>
+          <w:b/>
+          <w:sz w:val="24"/>
+          <w:szCs w:val="24"/>
+        </w:rPr>
+        <w:t>_error_upper</w:t>
+      </w:r>
+      <w:proofErr w:type="spellEnd"/>
+      <w:r>
+        <w:rPr>
+          <w:rFonts w:ascii="Times New Roman" w:hAnsi="Times New Roman" w:cs="Times New Roman"/>
+          <w:b/>
+          <w:sz w:val="24"/>
+          <w:szCs w:val="24"/>
+        </w:rPr>
+        <w:t xml:space="preserve"> </w:t>
+      </w:r>
+      <w:r>
+        <w:rPr>
+          <w:rFonts w:ascii="Times New Roman" w:hAnsi="Times New Roman" w:cs="Times New Roman"/>
+          <w:sz w:val="24"/>
+          <w:szCs w:val="24"/>
+        </w:rPr>
+        <w:t>[</w:t>
+      </w:r>
+      <w:r>
+        <w:rPr>
+          <w:rFonts w:ascii="Times New Roman" w:hAnsi="Times New Roman" w:cs="Times New Roman"/>
+          <w:sz w:val="24"/>
+          <w:szCs w:val="24"/>
+        </w:rPr>
+        <w:t>rad</w:t>
+      </w:r>
+      <w:r>
+        <w:rPr>
+          <w:rFonts w:ascii="Times New Roman" w:hAnsi="Times New Roman" w:cs="Times New Roman"/>
+          <w:sz w:val="24"/>
+          <w:szCs w:val="24"/>
+        </w:rPr>
+        <w:t>] [FLT_0D]:</w:t>
+      </w:r>
+      <w:r>
+        <w:rPr>
+          <w:rFonts w:ascii="Times New Roman" w:hAnsi="Times New Roman" w:cs="Times New Roman"/>
+          <w:sz w:val="24"/>
+          <w:szCs w:val="24"/>
+        </w:rPr>
+        <w:t xml:space="preserve"> Upper error for “phi”</w:t>
+      </w:r>
+    </w:p>
+    <w:p>
+      <w:pPr>
+        <w:pStyle w:val="ListParagraph"/>
+        <w:numPr>
+          <w:ilvl w:val="3"/>
+          <w:numId w:val="16"/>
+        </w:numPr>
+        <w:spacing w:line="240" w:lineRule="auto"/>
+        <w:jc w:val="both"/>
+        <w:rPr>
+          <w:rFonts w:ascii="Times New Roman" w:hAnsi="Times New Roman" w:cs="Times New Roman"/>
+          <w:sz w:val="24"/>
+          <w:szCs w:val="24"/>
+        </w:rPr>
+      </w:pPr>
+      <w:proofErr w:type="spellStart"/>
+      <w:r>
+        <w:rPr>
+          <w:rFonts w:ascii="Times New Roman" w:hAnsi="Times New Roman" w:cs="Times New Roman"/>
+          <w:b/>
+          <w:sz w:val="24"/>
+          <w:szCs w:val="24"/>
+        </w:rPr>
+        <w:t>phi</w:t>
+      </w:r>
+      <w:r>
+        <w:rPr>
+          <w:rFonts w:ascii="Times New Roman" w:hAnsi="Times New Roman" w:cs="Times New Roman"/>
+          <w:b/>
+          <w:sz w:val="24"/>
+          <w:szCs w:val="24"/>
+        </w:rPr>
+        <w:t>_error_lower</w:t>
+      </w:r>
+      <w:proofErr w:type="spellEnd"/>
+      <w:r>
+        <w:rPr>
+          <w:rFonts w:ascii="Times New Roman" w:hAnsi="Times New Roman" w:cs="Times New Roman"/>
+          <w:b/>
+          <w:sz w:val="24"/>
+          <w:szCs w:val="24"/>
+        </w:rPr>
+        <w:t xml:space="preserve"> </w:t>
+      </w:r>
+      <w:r>
+        <w:rPr>
+          <w:rFonts w:ascii="Times New Roman" w:hAnsi="Times New Roman" w:cs="Times New Roman"/>
+          <w:sz w:val="24"/>
+          <w:szCs w:val="24"/>
+        </w:rPr>
+        <w:t>[</w:t>
+      </w:r>
+      <w:r>
+        <w:rPr>
+          <w:rFonts w:ascii="Times New Roman" w:hAnsi="Times New Roman" w:cs="Times New Roman"/>
+          <w:sz w:val="24"/>
+          <w:szCs w:val="24"/>
+        </w:rPr>
+        <w:t>rad</w:t>
+      </w:r>
+      <w:r>
+        <w:rPr>
+          <w:rFonts w:ascii="Times New Roman" w:hAnsi="Times New Roman" w:cs="Times New Roman"/>
+          <w:sz w:val="24"/>
+          <w:szCs w:val="24"/>
+        </w:rPr>
+        <w:t>] [FLT_0D]:</w:t>
+      </w:r>
+      <w:r>
+        <w:rPr>
+          <w:rFonts w:ascii="Times New Roman" w:hAnsi="Times New Roman" w:cs="Times New Roman"/>
+          <w:sz w:val="24"/>
+          <w:szCs w:val="24"/>
+        </w:rPr>
+        <w:t xml:space="preserve"> Lower error for “phi”</w:t>
+      </w:r>
+    </w:p>
+    <w:p>
+      <w:pPr>
+        <w:pStyle w:val="ListParagraph"/>
+        <w:numPr>
+          <w:ilvl w:val="3"/>
+          <w:numId w:val="16"/>
+        </w:numPr>
+        <w:spacing w:line="240" w:lineRule="auto"/>
+        <w:jc w:val="both"/>
+        <w:rPr>
+          <w:rFonts w:ascii="Times New Roman" w:hAnsi="Times New Roman" w:cs="Times New Roman"/>
+          <w:sz w:val="24"/>
+          <w:szCs w:val="24"/>
+        </w:rPr>
+      </w:pPr>
+      <w:proofErr w:type="spellStart"/>
+      <w:r>
+        <w:rPr>
+          <w:rFonts w:ascii="Times New Roman" w:hAnsi="Times New Roman" w:cs="Times New Roman"/>
+          <w:b/>
+          <w:sz w:val="24"/>
+          <w:szCs w:val="24"/>
+        </w:rPr>
+        <w:t>phi</w:t>
+      </w:r>
+      <w:r>
+        <w:rPr>
+          <w:rFonts w:ascii="Times New Roman" w:hAnsi="Times New Roman" w:cs="Times New Roman"/>
+          <w:b/>
+          <w:sz w:val="24"/>
+          <w:szCs w:val="24"/>
+        </w:rPr>
+        <w:t>_error_index</w:t>
+      </w:r>
+      <w:proofErr w:type="spellEnd"/>
+      <w:r>
+        <w:rPr>
+          <w:rFonts w:ascii="Times New Roman" w:hAnsi="Times New Roman" w:cs="Times New Roman"/>
+          <w:b/>
+          <w:sz w:val="24"/>
+          <w:szCs w:val="24"/>
+        </w:rPr>
+        <w:t xml:space="preserve"> </w:t>
+      </w:r>
+      <w:r>
+        <w:rPr>
+          <w:rFonts w:ascii="Times New Roman" w:hAnsi="Times New Roman" w:cs="Times New Roman"/>
+          <w:sz w:val="24"/>
+          <w:szCs w:val="24"/>
+        </w:rPr>
+        <w:t>[-]</w:t>
+      </w:r>
+      <w:r>
+        <w:rPr>
+          <w:rFonts w:ascii="Times New Roman" w:hAnsi="Times New Roman" w:cs="Times New Roman"/>
+          <w:sz w:val="24"/>
+          <w:szCs w:val="24"/>
+        </w:rPr>
+        <w:t xml:space="preserve"> [</w:t>
+      </w:r>
+      <w:proofErr w:type="spellStart"/>
+      <w:r>
+        <w:rPr>
+          <w:rFonts w:ascii="Times New Roman" w:hAnsi="Times New Roman" w:cs="Times New Roman"/>
+          <w:sz w:val="24"/>
+          <w:szCs w:val="24"/>
+        </w:rPr>
+        <w:t>int_type</w:t>
+      </w:r>
+      <w:proofErr w:type="spellEnd"/>
+      <w:r>
+        <w:rPr>
+          <w:rFonts w:ascii="Times New Roman" w:hAnsi="Times New Roman" w:cs="Times New Roman"/>
+          <w:sz w:val="24"/>
+          <w:szCs w:val="24"/>
+        </w:rPr>
+        <w:t>]:</w:t>
+      </w:r>
+      <w:r>
+        <w:rPr>
+          <w:rFonts w:ascii="Times New Roman" w:hAnsi="Times New Roman" w:cs="Times New Roman"/>
+          <w:sz w:val="24"/>
+          <w:szCs w:val="24"/>
+        </w:rPr>
+        <w:t xml:space="preserve"> </w:t>
+      </w:r>
+      <w:r>
+        <w:rPr>
+          <w:rFonts w:ascii="Times New Roman" w:hAnsi="Times New Roman" w:cs="Times New Roman"/>
+          <w:sz w:val="24"/>
+          <w:szCs w:val="24"/>
+        </w:rPr>
+        <w:t>Index in the error description list for “</w:t>
+      </w:r>
+      <w:r>
+        <w:rPr>
+          <w:rFonts w:ascii="Times New Roman" w:hAnsi="Times New Roman" w:cs="Times New Roman"/>
+          <w:sz w:val="24"/>
+          <w:szCs w:val="24"/>
+        </w:rPr>
+        <w:t>phi</w:t>
+      </w:r>
+      <w:r>
+        <w:rPr>
+          <w:rFonts w:ascii="Times New Roman" w:hAnsi="Times New Roman" w:cs="Times New Roman"/>
+          <w:sz w:val="24"/>
+          <w:szCs w:val="24"/>
+        </w:rPr>
+        <w:t>”.</w:t>
+      </w:r>
+    </w:p>
+    <w:p>
+      <w:pPr>
+        <w:pStyle w:val="ListParagraph"/>
         <w:numPr>
           <w:ilvl w:val="1"/>
           <w:numId w:val="16"/>
@@ -1037,33 +2497,49 @@
           <w:szCs w:val="24"/>
         </w:rPr>
       </w:pPr>
-      <w:proofErr w:type="spellStart"/>
-      <w:r>
-        <w:rPr>
-          <w:rFonts w:ascii="Times New Roman" w:hAnsi="Times New Roman" w:cs="Times New Roman"/>
-          <w:b/>
-          <w:sz w:val="24"/>
-          <w:szCs w:val="24"/>
-        </w:rPr>
-        <w:t>sensitive_</w:t>
-      </w:r>
-      <w:r>
-        <w:rPr>
-          <w:rFonts w:ascii="Times New Roman" w:hAnsi="Times New Roman" w:cs="Times New Roman"/>
-          <w:b/>
-          <w:sz w:val="24"/>
-          <w:szCs w:val="24"/>
-        </w:rPr>
-        <w:t>region</w:t>
-      </w:r>
-      <w:proofErr w:type="spellEnd"/>
-      <w:r>
-        <w:rPr>
-          <w:rFonts w:ascii="Times New Roman" w:hAnsi="Times New Roman" w:cs="Times New Roman"/>
-          <w:sz w:val="24"/>
-          <w:szCs w:val="24"/>
-        </w:rPr>
-        <w:t xml:space="preserve"> (</w:t>
+      <w:proofErr w:type="gramStart"/>
+      <w:r>
+        <w:rPr>
+          <w:rFonts w:ascii="Times New Roman" w:hAnsi="Times New Roman" w:cs="Times New Roman"/>
+          <w:b/>
+          <w:sz w:val="24"/>
+          <w:szCs w:val="24"/>
+        </w:rPr>
+        <w:t>channel</w:t>
+      </w:r>
+      <w:proofErr w:type="gramEnd"/>
+      <w:r>
+        <w:rPr>
+          <w:rFonts w:ascii="Times New Roman" w:hAnsi="Times New Roman" w:cs="Times New Roman"/>
+          <w:b/>
+          <w:sz w:val="24"/>
+          <w:szCs w:val="24"/>
+        </w:rPr>
+        <w:t xml:space="preserve"> </w:t>
+      </w:r>
+      <w:r>
+        <w:rPr>
+          <w:rFonts w:ascii="Times New Roman" w:hAnsi="Times New Roman" w:cs="Times New Roman"/>
+          <w:sz w:val="24"/>
+          <w:szCs w:val="24"/>
+        </w:rPr>
+        <w:t>(</w:t>
+      </w:r>
+      <w:r>
+        <w:rPr>
+          <w:rFonts w:ascii="Times New Roman" w:hAnsi="Times New Roman" w:cs="Times New Roman"/>
+          <w:sz w:val="24"/>
+          <w:szCs w:val="24"/>
+        </w:rPr>
+        <w:t>i1</w:t>
+      </w:r>
+      <w:r>
+        <w:rPr>
+          <w:rFonts w:ascii="Times New Roman" w:hAnsi="Times New Roman" w:cs="Times New Roman"/>
+          <w:sz w:val="24"/>
+          <w:szCs w:val="24"/>
+        </w:rPr>
+        <w:t>)</w:t>
       </w:r>
       <w:r>
         <w:rPr>
@@ -1079,14 +2555,6 @@
           <w:sz w:val="24"/>
           <w:szCs w:val="24"/>
         </w:rPr>
-        <w:t>)</w:t>
-      </w:r>
-      <w:r>
-        <w:rPr>
-          <w:rFonts w:ascii="Times New Roman" w:hAnsi="Times New Roman" w:cs="Times New Roman"/>
-          <w:sz w:val="24"/>
-          <w:szCs w:val="24"/>
-        </w:rPr>
         <w:t xml:space="preserve"> Contains the </w:t>
       </w:r>
       <w:r>
@@ -1103,66 +2571,36 @@
           <w:sz w:val="24"/>
           <w:szCs w:val="24"/>
         </w:rPr>
-        <w:t>the sensitive area for each detector pixel at the focal plane of the optical system. This is basically the image of the detector pixels on the focal plane. (</w:t>
-      </w:r>
-      <w:proofErr w:type="spellStart"/>
-      <w:proofErr w:type="gramStart"/>
-      <w:r>
-        <w:rPr>
-          <w:rFonts w:ascii="Times New Roman" w:hAnsi="Times New Roman" w:cs="Times New Roman"/>
-          <w:sz w:val="24"/>
-          <w:szCs w:val="24"/>
-        </w:rPr>
-        <w:t>los.</w:t>
-      </w:r>
-      <w:r>
-        <w:rPr>
-          <w:rFonts w:ascii="Times New Roman" w:hAnsi="Times New Roman" w:cs="Times New Roman"/>
-          <w:sz w:val="24"/>
-          <w:szCs w:val="24"/>
-        </w:rPr>
-        <w:t>second</w:t>
-      </w:r>
-      <w:proofErr w:type="gramEnd"/>
-      <w:r>
-        <w:rPr>
-          <w:rFonts w:ascii="Times New Roman" w:hAnsi="Times New Roman" w:cs="Times New Roman"/>
-          <w:sz w:val="24"/>
-          <w:szCs w:val="24"/>
-        </w:rPr>
-        <w:t>_point</w:t>
-      </w:r>
-      <w:proofErr w:type="spellEnd"/>
-      <w:r>
-        <w:rPr>
-          <w:rFonts w:ascii="Times New Roman" w:hAnsi="Times New Roman" w:cs="Times New Roman"/>
-          <w:sz w:val="24"/>
-          <w:szCs w:val="24"/>
-        </w:rPr>
-        <w:t xml:space="preserve"> already can give the </w:t>
-      </w:r>
-      <w:proofErr w:type="spellStart"/>
-      <w:r>
-        <w:rPr>
-          <w:rFonts w:ascii="Times New Roman" w:hAnsi="Times New Roman" w:cs="Times New Roman"/>
-          <w:sz w:val="24"/>
-          <w:szCs w:val="24"/>
-        </w:rPr>
-        <w:t>centre</w:t>
-      </w:r>
-      <w:proofErr w:type="spellEnd"/>
-      <w:r>
-        <w:rPr>
-          <w:rFonts w:ascii="Times New Roman" w:hAnsi="Times New Roman" w:cs="Times New Roman"/>
-          <w:sz w:val="24"/>
-          <w:szCs w:val="24"/>
-        </w:rPr>
-        <w:t xml:space="preserve"> of the sensitive area)</w:t>
-      </w:r>
-    </w:p>
-    <w:p>
-      <w:pPr>
-        <w:pStyle w:val="Listaszerbekezds"/>
+        <w:t xml:space="preserve">the </w:t>
+      </w:r>
+      <w:r>
+        <w:rPr>
+          <w:rFonts w:ascii="Times New Roman" w:hAnsi="Times New Roman" w:cs="Times New Roman"/>
+          <w:sz w:val="24"/>
+          <w:szCs w:val="24"/>
+        </w:rPr>
+        <w:t>observation volumes</w:t>
+      </w:r>
+      <w:r>
+        <w:rPr>
+          <w:rFonts w:ascii="Times New Roman" w:hAnsi="Times New Roman" w:cs="Times New Roman"/>
+          <w:sz w:val="24"/>
+          <w:szCs w:val="24"/>
+        </w:rPr>
+        <w:t xml:space="preserve"> for each detector pixel at the focal plane of the optical system. This is basically the image of the dete</w:t>
+      </w:r>
+      <w:r>
+        <w:rPr>
+          <w:rFonts w:ascii="Times New Roman" w:hAnsi="Times New Roman" w:cs="Times New Roman"/>
+          <w:sz w:val="24"/>
+          <w:szCs w:val="24"/>
+        </w:rPr>
+        <w:t>ctor pixels on the focal plane.</w:t>
+      </w:r>
+    </w:p>
+    <w:p>
+      <w:pPr>
+        <w:pStyle w:val="ListParagraph"/>
         <w:numPr>
           <w:ilvl w:val="2"/>
           <w:numId w:val="16"/>
@@ -1175,27 +2613,82 @@
           <w:szCs w:val="24"/>
         </w:rPr>
       </w:pPr>
-      <w:r>
-        <w:rPr>
-          <w:rFonts w:ascii="Times New Roman" w:hAnsi="Times New Roman" w:cs="Times New Roman"/>
-          <w:b/>
-          <w:sz w:val="24"/>
-          <w:szCs w:val="24"/>
-        </w:rPr>
-        <w:t>circular</w:t>
-      </w:r>
-      <w:r>
-        <w:rPr>
-          <w:rFonts w:ascii="Times New Roman" w:hAnsi="Times New Roman" w:cs="Times New Roman"/>
-          <w:sz w:val="24"/>
-          <w:szCs w:val="24"/>
-        </w:rPr>
-        <w:t xml:space="preserve"> (:) Contains data to model circular observation cones.</w:t>
-      </w:r>
-    </w:p>
-    <w:p>
-      <w:pPr>
-        <w:pStyle w:val="Listaszerbekezds"/>
+      <w:proofErr w:type="gramStart"/>
+      <w:r>
+        <w:rPr>
+          <w:rFonts w:ascii="Times New Roman" w:hAnsi="Times New Roman" w:cs="Times New Roman"/>
+          <w:b/>
+          <w:sz w:val="24"/>
+          <w:szCs w:val="24"/>
+        </w:rPr>
+        <w:t>c</w:t>
+      </w:r>
+      <w:r>
+        <w:rPr>
+          <w:rFonts w:ascii="Times New Roman" w:hAnsi="Times New Roman" w:cs="Times New Roman"/>
+          <w:b/>
+          <w:sz w:val="24"/>
+          <w:szCs w:val="24"/>
+        </w:rPr>
+        <w:t>ircular</w:t>
+      </w:r>
+      <w:proofErr w:type="gramEnd"/>
+      <w:r>
+        <w:rPr>
+          <w:rFonts w:ascii="Times New Roman" w:hAnsi="Times New Roman" w:cs="Times New Roman"/>
+          <w:b/>
+          <w:sz w:val="24"/>
+          <w:szCs w:val="24"/>
+        </w:rPr>
+        <w:t xml:space="preserve"> </w:t>
+      </w:r>
+      <w:r>
+        <w:rPr>
+          <w:rFonts w:ascii="Times New Roman" w:hAnsi="Times New Roman" w:cs="Times New Roman"/>
+          <w:b/>
+          <w:sz w:val="24"/>
+          <w:szCs w:val="24"/>
+        </w:rPr>
+        <w:t xml:space="preserve">/ </w:t>
+      </w:r>
+      <w:r>
+        <w:rPr>
+          <w:rFonts w:ascii="Times New Roman" w:hAnsi="Times New Roman" w:cs="Times New Roman"/>
+          <w:sz w:val="24"/>
+          <w:szCs w:val="24"/>
+        </w:rPr>
+        <w:t>[</w:t>
+      </w:r>
+      <w:proofErr w:type="spellStart"/>
+      <w:r>
+        <w:rPr>
+          <w:rFonts w:ascii="Times New Roman" w:hAnsi="Times New Roman" w:cs="Times New Roman"/>
+          <w:sz w:val="24"/>
+          <w:szCs w:val="24"/>
+        </w:rPr>
+        <w:t>struct</w:t>
+      </w:r>
+      <w:proofErr w:type="spellEnd"/>
+      <w:r>
+        <w:rPr>
+          <w:rFonts w:ascii="Times New Roman" w:hAnsi="Times New Roman" w:cs="Times New Roman"/>
+          <w:sz w:val="24"/>
+          <w:szCs w:val="24"/>
+        </w:rPr>
+        <w:t>]:</w:t>
+      </w:r>
+      <w:r>
+        <w:rPr>
+          <w:rFonts w:ascii="Times New Roman" w:hAnsi="Times New Roman" w:cs="Times New Roman"/>
+          <w:sz w:val="24"/>
+          <w:szCs w:val="24"/>
+        </w:rPr>
+        <w:t xml:space="preserve"> Contains data to model circular observation cones.</w:t>
+      </w:r>
+    </w:p>
+    <w:p>
+      <w:pPr>
+        <w:pStyle w:val="ListParagraph"/>
         <w:numPr>
           <w:ilvl w:val="3"/>
           <w:numId w:val="16"/>
@@ -1211,14 +2704,7 @@
       <w:r>
         <w:rPr>
           <w:rFonts w:ascii="Times New Roman" w:hAnsi="Times New Roman" w:cs="Times New Roman"/>
-          <w:sz w:val="24"/>
-          <w:szCs w:val="24"/>
-        </w:rPr>
-        <w:t xml:space="preserve">radius [m] [float]: For circular collimators holds the base </w:t>
-      </w:r>
-      <w:r>
-        <w:rPr>
-          <w:rFonts w:ascii="Times New Roman" w:hAnsi="Times New Roman" w:cs="Times New Roman"/>
+          <w:b/>
           <w:sz w:val="24"/>
           <w:szCs w:val="24"/>
         </w:rPr>
@@ -1230,12 +2716,60 @@
           <w:sz w:val="24"/>
           <w:szCs w:val="24"/>
         </w:rPr>
+        <w:t xml:space="preserve"> [m] [</w:t>
+      </w:r>
+      <w:r>
+        <w:rPr>
+          <w:rFonts w:ascii="Times New Roman" w:hAnsi="Times New Roman" w:cs="Times New Roman"/>
+          <w:sz w:val="24"/>
+          <w:szCs w:val="24"/>
+        </w:rPr>
+        <w:t>FLT_0D</w:t>
+      </w:r>
+      <w:r>
+        <w:rPr>
+          <w:rFonts w:ascii="Times New Roman" w:hAnsi="Times New Roman" w:cs="Times New Roman"/>
+          <w:sz w:val="24"/>
+          <w:szCs w:val="24"/>
+        </w:rPr>
+        <w:t xml:space="preserve">]: For circular </w:t>
+      </w:r>
+      <w:r>
+        <w:rPr>
+          <w:rFonts w:ascii="Times New Roman" w:hAnsi="Times New Roman" w:cs="Times New Roman"/>
+          <w:sz w:val="24"/>
+          <w:szCs w:val="24"/>
+        </w:rPr>
+        <w:t>based observation volumes</w:t>
+      </w:r>
+      <w:r>
+        <w:rPr>
+          <w:rFonts w:ascii="Times New Roman" w:hAnsi="Times New Roman" w:cs="Times New Roman"/>
+          <w:sz w:val="24"/>
+          <w:szCs w:val="24"/>
+        </w:rPr>
+        <w:t xml:space="preserve"> holds the base </w:t>
+      </w:r>
+      <w:r>
+        <w:rPr>
+          <w:rFonts w:ascii="Times New Roman" w:hAnsi="Times New Roman" w:cs="Times New Roman"/>
+          <w:sz w:val="24"/>
+          <w:szCs w:val="24"/>
+        </w:rPr>
+        <w:t>radius</w:t>
+      </w:r>
+      <w:r>
+        <w:rPr>
+          <w:rFonts w:ascii="Times New Roman" w:hAnsi="Times New Roman" w:cs="Times New Roman"/>
+          <w:sz w:val="24"/>
+          <w:szCs w:val="24"/>
+        </w:rPr>
         <w:t xml:space="preserve"> of the observation cone</w:t>
       </w:r>
     </w:p>
     <w:p>
       <w:pPr>
-        <w:pStyle w:val="Listaszerbekezds"/>
+        <w:pStyle w:val="ListParagraph"/>
         <w:numPr>
           <w:ilvl w:val="3"/>
           <w:numId w:val="16"/>
@@ -1252,12 +2786,213 @@
       <w:r>
         <w:rPr>
           <w:rFonts w:ascii="Times New Roman" w:hAnsi="Times New Roman" w:cs="Times New Roman"/>
+          <w:b/>
+          <w:sz w:val="24"/>
+          <w:szCs w:val="24"/>
+        </w:rPr>
+        <w:t>radius_error_upper</w:t>
+      </w:r>
+      <w:proofErr w:type="spellEnd"/>
+      <w:r>
+        <w:rPr>
+          <w:rFonts w:ascii="Times New Roman" w:hAnsi="Times New Roman" w:cs="Times New Roman"/>
+          <w:b/>
+          <w:sz w:val="24"/>
+          <w:szCs w:val="24"/>
+        </w:rPr>
+        <w:t xml:space="preserve"> </w:t>
+      </w:r>
+      <w:r>
+        <w:rPr>
+          <w:rFonts w:ascii="Times New Roman" w:hAnsi="Times New Roman" w:cs="Times New Roman"/>
+          <w:sz w:val="24"/>
+          <w:szCs w:val="24"/>
+        </w:rPr>
+        <w:t>[m] [FLT_0D]</w:t>
+      </w:r>
+      <w:r>
+        <w:rPr>
+          <w:rFonts w:ascii="Times New Roman" w:hAnsi="Times New Roman" w:cs="Times New Roman"/>
+          <w:sz w:val="24"/>
+          <w:szCs w:val="24"/>
+        </w:rPr>
+        <w:t>: Upper error for “radius”.</w:t>
+      </w:r>
+    </w:p>
+    <w:p>
+      <w:pPr>
+        <w:pStyle w:val="ListParagraph"/>
+        <w:numPr>
+          <w:ilvl w:val="3"/>
+          <w:numId w:val="16"/>
+        </w:numPr>
+        <w:spacing w:line="240" w:lineRule="auto"/>
+        <w:jc w:val="both"/>
+        <w:rPr>
+          <w:rFonts w:ascii="Times New Roman" w:hAnsi="Times New Roman" w:cs="Times New Roman"/>
+          <w:sz w:val="24"/>
+          <w:szCs w:val="24"/>
+        </w:rPr>
+      </w:pPr>
+      <w:proofErr w:type="spellStart"/>
+      <w:r>
+        <w:rPr>
+          <w:rFonts w:ascii="Times New Roman" w:hAnsi="Times New Roman" w:cs="Times New Roman"/>
+          <w:b/>
+          <w:sz w:val="24"/>
+          <w:szCs w:val="24"/>
+        </w:rPr>
+        <w:t>radius_error_lower</w:t>
+      </w:r>
+      <w:proofErr w:type="spellEnd"/>
+      <w:r>
+        <w:rPr>
+          <w:rFonts w:ascii="Times New Roman" w:hAnsi="Times New Roman" w:cs="Times New Roman"/>
+          <w:b/>
+          <w:sz w:val="24"/>
+          <w:szCs w:val="24"/>
+        </w:rPr>
+        <w:t xml:space="preserve"> </w:t>
+      </w:r>
+      <w:r>
+        <w:rPr>
+          <w:rFonts w:ascii="Times New Roman" w:hAnsi="Times New Roman" w:cs="Times New Roman"/>
+          <w:sz w:val="24"/>
+          <w:szCs w:val="24"/>
+        </w:rPr>
+        <w:t>[m] [FLT_0D]</w:t>
+      </w:r>
+      <w:r>
+        <w:rPr>
+          <w:rFonts w:ascii="Times New Roman" w:hAnsi="Times New Roman" w:cs="Times New Roman"/>
+          <w:sz w:val="24"/>
+          <w:szCs w:val="24"/>
+        </w:rPr>
+        <w:t>: Lower error for “radius”.</w:t>
+      </w:r>
+    </w:p>
+    <w:p>
+      <w:pPr>
+        <w:pStyle w:val="ListParagraph"/>
+        <w:numPr>
+          <w:ilvl w:val="3"/>
+          <w:numId w:val="16"/>
+        </w:numPr>
+        <w:spacing w:line="240" w:lineRule="auto"/>
+        <w:jc w:val="both"/>
+        <w:rPr>
+          <w:rFonts w:ascii="Times New Roman" w:hAnsi="Times New Roman" w:cs="Times New Roman"/>
+          <w:sz w:val="24"/>
+          <w:szCs w:val="24"/>
+        </w:rPr>
+      </w:pPr>
+      <w:proofErr w:type="spellStart"/>
+      <w:r>
+        <w:rPr>
+          <w:rFonts w:ascii="Times New Roman" w:hAnsi="Times New Roman" w:cs="Times New Roman"/>
+          <w:b/>
+          <w:sz w:val="24"/>
+          <w:szCs w:val="24"/>
+        </w:rPr>
+        <w:t>radius_error_index</w:t>
+      </w:r>
+      <w:proofErr w:type="spellEnd"/>
+      <w:r>
+        <w:rPr>
+          <w:rFonts w:ascii="Times New Roman" w:hAnsi="Times New Roman" w:cs="Times New Roman"/>
+          <w:b/>
+          <w:sz w:val="24"/>
+          <w:szCs w:val="24"/>
+        </w:rPr>
+        <w:t xml:space="preserve"> </w:t>
+      </w:r>
+      <w:r>
+        <w:rPr>
+          <w:rFonts w:ascii="Times New Roman" w:hAnsi="Times New Roman" w:cs="Times New Roman"/>
+          <w:sz w:val="24"/>
+          <w:szCs w:val="24"/>
+        </w:rPr>
+        <w:t>[-]</w:t>
+      </w:r>
+      <w:r>
+        <w:rPr>
+          <w:rFonts w:ascii="Times New Roman" w:hAnsi="Times New Roman" w:cs="Times New Roman"/>
+          <w:sz w:val="24"/>
+          <w:szCs w:val="24"/>
+        </w:rPr>
+        <w:t xml:space="preserve"> [</w:t>
+      </w:r>
+      <w:proofErr w:type="spellStart"/>
+      <w:r>
+        <w:rPr>
+          <w:rFonts w:ascii="Times New Roman" w:hAnsi="Times New Roman" w:cs="Times New Roman"/>
+          <w:sz w:val="24"/>
+          <w:szCs w:val="24"/>
+        </w:rPr>
+        <w:t>int_type</w:t>
+      </w:r>
+      <w:proofErr w:type="spellEnd"/>
+      <w:r>
+        <w:rPr>
+          <w:rFonts w:ascii="Times New Roman" w:hAnsi="Times New Roman" w:cs="Times New Roman"/>
+          <w:sz w:val="24"/>
+          <w:szCs w:val="24"/>
+        </w:rPr>
+        <w:t xml:space="preserve">]: </w:t>
+      </w:r>
+      <w:r>
+        <w:rPr>
+          <w:rFonts w:ascii="Times New Roman" w:hAnsi="Times New Roman" w:cs="Times New Roman"/>
+          <w:sz w:val="24"/>
+          <w:szCs w:val="24"/>
+        </w:rPr>
+        <w:t>Index in the error description list for “</w:t>
+      </w:r>
+      <w:r>
+        <w:rPr>
+          <w:rFonts w:ascii="Times New Roman" w:hAnsi="Times New Roman" w:cs="Times New Roman"/>
+          <w:sz w:val="24"/>
+          <w:szCs w:val="24"/>
+        </w:rPr>
+        <w:t>radius</w:t>
+      </w:r>
+      <w:r>
+        <w:rPr>
+          <w:rFonts w:ascii="Times New Roman" w:hAnsi="Times New Roman" w:cs="Times New Roman"/>
+          <w:sz w:val="24"/>
+          <w:szCs w:val="24"/>
+        </w:rPr>
+        <w:t>”.</w:t>
+      </w:r>
+    </w:p>
+    <w:p>
+      <w:pPr>
+        <w:pStyle w:val="ListParagraph"/>
+        <w:numPr>
+          <w:ilvl w:val="3"/>
+          <w:numId w:val="16"/>
+        </w:numPr>
+        <w:spacing w:line="240" w:lineRule="auto"/>
+        <w:jc w:val="both"/>
+        <w:rPr>
+          <w:rFonts w:ascii="Times New Roman" w:hAnsi="Times New Roman" w:cs="Times New Roman"/>
+          <w:sz w:val="24"/>
+          <w:szCs w:val="24"/>
+        </w:rPr>
+      </w:pPr>
+      <w:proofErr w:type="spellStart"/>
+      <w:proofErr w:type="gramStart"/>
+      <w:r>
+        <w:rPr>
+          <w:rFonts w:ascii="Times New Roman" w:hAnsi="Times New Roman" w:cs="Times New Roman"/>
+          <w:b/>
           <w:sz w:val="24"/>
           <w:szCs w:val="24"/>
         </w:rPr>
         <w:t>ellipticity</w:t>
       </w:r>
       <w:proofErr w:type="spellEnd"/>
+      <w:proofErr w:type="gramEnd"/>
       <w:r>
         <w:rPr>
           <w:rFonts w:ascii="Times New Roman" w:hAnsi="Times New Roman" w:cs="Times New Roman"/>
@@ -1272,12 +3007,314 @@
           <w:sz w:val="24"/>
           <w:szCs w:val="24"/>
         </w:rPr>
-        <w:t>at]: Shape the base cone due to non-centered optics</w:t>
-      </w:r>
-    </w:p>
-    <w:p>
-      <w:pPr>
-        <w:pStyle w:val="Listaszerbekezds"/>
+        <w:t xml:space="preserve">at]: </w:t>
+      </w:r>
+      <w:r>
+        <w:rPr>
+          <w:rFonts w:ascii="Times New Roman" w:hAnsi="Times New Roman" w:cs="Times New Roman"/>
+          <w:sz w:val="24"/>
+          <w:szCs w:val="24"/>
+        </w:rPr>
+        <w:t xml:space="preserve">Provides the </w:t>
+      </w:r>
+      <w:proofErr w:type="spellStart"/>
+      <w:r>
+        <w:rPr>
+          <w:rFonts w:ascii="Times New Roman" w:hAnsi="Times New Roman" w:cs="Times New Roman"/>
+          <w:sz w:val="24"/>
+          <w:szCs w:val="24"/>
+        </w:rPr>
+        <w:t>ellipticity</w:t>
+      </w:r>
+      <w:proofErr w:type="spellEnd"/>
+      <w:r>
+        <w:rPr>
+          <w:rFonts w:ascii="Times New Roman" w:hAnsi="Times New Roman" w:cs="Times New Roman"/>
+          <w:sz w:val="24"/>
+          <w:szCs w:val="24"/>
+        </w:rPr>
+        <w:t xml:space="preserve"> for cone based observation volumes.</w:t>
+      </w:r>
+    </w:p>
+    <w:p>
+      <w:pPr>
+        <w:pStyle w:val="ListParagraph"/>
+        <w:numPr>
+          <w:ilvl w:val="3"/>
+          <w:numId w:val="16"/>
+        </w:numPr>
+        <w:spacing w:line="240" w:lineRule="auto"/>
+        <w:jc w:val="both"/>
+        <w:rPr>
+          <w:rFonts w:ascii="Times New Roman" w:hAnsi="Times New Roman" w:cs="Times New Roman"/>
+          <w:sz w:val="24"/>
+          <w:szCs w:val="24"/>
+        </w:rPr>
+      </w:pPr>
+      <w:proofErr w:type="spellStart"/>
+      <w:r>
+        <w:rPr>
+          <w:rFonts w:ascii="Times New Roman" w:hAnsi="Times New Roman" w:cs="Times New Roman"/>
+          <w:b/>
+          <w:sz w:val="24"/>
+          <w:szCs w:val="24"/>
+        </w:rPr>
+        <w:t>ellipticity_error_upper</w:t>
+      </w:r>
+      <w:proofErr w:type="spellEnd"/>
+      <w:r>
+        <w:rPr>
+          <w:rFonts w:ascii="Times New Roman" w:hAnsi="Times New Roman" w:cs="Times New Roman"/>
+          <w:b/>
+          <w:sz w:val="24"/>
+          <w:szCs w:val="24"/>
+        </w:rPr>
+        <w:t xml:space="preserve"> </w:t>
+      </w:r>
+      <w:r>
+        <w:rPr>
+          <w:rFonts w:ascii="Times New Roman" w:hAnsi="Times New Roman" w:cs="Times New Roman"/>
+          <w:sz w:val="24"/>
+          <w:szCs w:val="24"/>
+        </w:rPr>
+        <w:t>[</w:t>
+      </w:r>
+      <w:r>
+        <w:rPr>
+          <w:rFonts w:ascii="Times New Roman" w:hAnsi="Times New Roman" w:cs="Times New Roman"/>
+          <w:sz w:val="24"/>
+          <w:szCs w:val="24"/>
+        </w:rPr>
+        <w:t>-</w:t>
+      </w:r>
+      <w:r>
+        <w:rPr>
+          <w:rFonts w:ascii="Times New Roman" w:hAnsi="Times New Roman" w:cs="Times New Roman"/>
+          <w:sz w:val="24"/>
+          <w:szCs w:val="24"/>
+        </w:rPr>
+        <w:t>] [FLT_0D]</w:t>
+      </w:r>
+      <w:r>
+        <w:rPr>
+          <w:rFonts w:ascii="Times New Roman" w:hAnsi="Times New Roman" w:cs="Times New Roman"/>
+          <w:sz w:val="24"/>
+          <w:szCs w:val="24"/>
+        </w:rPr>
+        <w:t>: Upper error for “</w:t>
+      </w:r>
+      <w:proofErr w:type="spellStart"/>
+      <w:r>
+        <w:rPr>
+          <w:rFonts w:ascii="Times New Roman" w:hAnsi="Times New Roman" w:cs="Times New Roman"/>
+          <w:sz w:val="24"/>
+          <w:szCs w:val="24"/>
+        </w:rPr>
+        <w:t>ellipticity</w:t>
+      </w:r>
+      <w:proofErr w:type="spellEnd"/>
+      <w:r>
+        <w:rPr>
+          <w:rFonts w:ascii="Times New Roman" w:hAnsi="Times New Roman" w:cs="Times New Roman"/>
+          <w:sz w:val="24"/>
+          <w:szCs w:val="24"/>
+        </w:rPr>
+        <w:t>”.</w:t>
+      </w:r>
+    </w:p>
+    <w:p>
+      <w:pPr>
+        <w:pStyle w:val="ListParagraph"/>
+        <w:numPr>
+          <w:ilvl w:val="3"/>
+          <w:numId w:val="16"/>
+        </w:numPr>
+        <w:spacing w:line="240" w:lineRule="auto"/>
+        <w:jc w:val="both"/>
+        <w:rPr>
+          <w:rFonts w:ascii="Times New Roman" w:hAnsi="Times New Roman" w:cs="Times New Roman"/>
+          <w:sz w:val="24"/>
+          <w:szCs w:val="24"/>
+        </w:rPr>
+      </w:pPr>
+      <w:proofErr w:type="spellStart"/>
+      <w:r>
+        <w:rPr>
+          <w:rFonts w:ascii="Times New Roman" w:hAnsi="Times New Roman" w:cs="Times New Roman"/>
+          <w:b/>
+          <w:sz w:val="24"/>
+          <w:szCs w:val="24"/>
+        </w:rPr>
+        <w:t>ellipticity_error_lower</w:t>
+      </w:r>
+      <w:proofErr w:type="spellEnd"/>
+      <w:r>
+        <w:rPr>
+          <w:rFonts w:ascii="Times New Roman" w:hAnsi="Times New Roman" w:cs="Times New Roman"/>
+          <w:b/>
+          <w:sz w:val="24"/>
+          <w:szCs w:val="24"/>
+        </w:rPr>
+        <w:t xml:space="preserve"> </w:t>
+      </w:r>
+      <w:r>
+        <w:rPr>
+          <w:rFonts w:ascii="Times New Roman" w:hAnsi="Times New Roman" w:cs="Times New Roman"/>
+          <w:sz w:val="24"/>
+          <w:szCs w:val="24"/>
+        </w:rPr>
+        <w:t>[</w:t>
+      </w:r>
+      <w:r>
+        <w:rPr>
+          <w:rFonts w:ascii="Times New Roman" w:hAnsi="Times New Roman" w:cs="Times New Roman"/>
+          <w:sz w:val="24"/>
+          <w:szCs w:val="24"/>
+        </w:rPr>
+        <w:t>-</w:t>
+      </w:r>
+      <w:r>
+        <w:rPr>
+          <w:rFonts w:ascii="Times New Roman" w:hAnsi="Times New Roman" w:cs="Times New Roman"/>
+          <w:sz w:val="24"/>
+          <w:szCs w:val="24"/>
+        </w:rPr>
+        <w:t>] [FLT_0D]</w:t>
+      </w:r>
+      <w:r>
+        <w:rPr>
+          <w:rFonts w:ascii="Times New Roman" w:hAnsi="Times New Roman" w:cs="Times New Roman"/>
+          <w:sz w:val="24"/>
+          <w:szCs w:val="24"/>
+        </w:rPr>
+        <w:t>: Lower error for “</w:t>
+      </w:r>
+      <w:proofErr w:type="spellStart"/>
+      <w:r>
+        <w:rPr>
+          <w:rFonts w:ascii="Times New Roman" w:hAnsi="Times New Roman" w:cs="Times New Roman"/>
+          <w:sz w:val="24"/>
+          <w:szCs w:val="24"/>
+        </w:rPr>
+        <w:t>ellipticity</w:t>
+      </w:r>
+      <w:proofErr w:type="spellEnd"/>
+      <w:r>
+        <w:rPr>
+          <w:rFonts w:ascii="Times New Roman" w:hAnsi="Times New Roman" w:cs="Times New Roman"/>
+          <w:sz w:val="24"/>
+          <w:szCs w:val="24"/>
+        </w:rPr>
+        <w:t>”.</w:t>
+      </w:r>
+    </w:p>
+    <w:p>
+      <w:pPr>
+        <w:pStyle w:val="ListParagraph"/>
+        <w:numPr>
+          <w:ilvl w:val="3"/>
+          <w:numId w:val="16"/>
+        </w:numPr>
+        <w:spacing w:line="240" w:lineRule="auto"/>
+        <w:jc w:val="both"/>
+        <w:rPr>
+          <w:rFonts w:ascii="Times New Roman" w:hAnsi="Times New Roman" w:cs="Times New Roman"/>
+          <w:sz w:val="24"/>
+          <w:szCs w:val="24"/>
+        </w:rPr>
+      </w:pPr>
+      <w:proofErr w:type="spellStart"/>
+      <w:r>
+        <w:rPr>
+          <w:rFonts w:ascii="Times New Roman" w:hAnsi="Times New Roman" w:cs="Times New Roman"/>
+          <w:b/>
+          <w:sz w:val="24"/>
+          <w:szCs w:val="24"/>
+        </w:rPr>
+        <w:t>ellipticity_error_index</w:t>
+      </w:r>
+      <w:proofErr w:type="spellEnd"/>
+      <w:r>
+        <w:rPr>
+          <w:rFonts w:ascii="Times New Roman" w:hAnsi="Times New Roman" w:cs="Times New Roman"/>
+          <w:b/>
+          <w:sz w:val="24"/>
+          <w:szCs w:val="24"/>
+        </w:rPr>
+        <w:t xml:space="preserve"> </w:t>
+      </w:r>
+      <w:r>
+        <w:rPr>
+          <w:rFonts w:ascii="Times New Roman" w:hAnsi="Times New Roman" w:cs="Times New Roman"/>
+          <w:sz w:val="24"/>
+          <w:szCs w:val="24"/>
+        </w:rPr>
+        <w:t>[-]</w:t>
+      </w:r>
+      <w:r>
+        <w:rPr>
+          <w:rFonts w:ascii="Times New Roman" w:hAnsi="Times New Roman" w:cs="Times New Roman"/>
+          <w:sz w:val="24"/>
+          <w:szCs w:val="24"/>
+        </w:rPr>
+        <w:t xml:space="preserve"> [</w:t>
+      </w:r>
+      <w:proofErr w:type="spellStart"/>
+      <w:r>
+        <w:rPr>
+          <w:rFonts w:ascii="Times New Roman" w:hAnsi="Times New Roman" w:cs="Times New Roman"/>
+          <w:sz w:val="24"/>
+          <w:szCs w:val="24"/>
+        </w:rPr>
+        <w:t>int_type</w:t>
+      </w:r>
+      <w:proofErr w:type="spellEnd"/>
+      <w:r>
+        <w:rPr>
+          <w:rFonts w:ascii="Times New Roman" w:hAnsi="Times New Roman" w:cs="Times New Roman"/>
+          <w:sz w:val="24"/>
+          <w:szCs w:val="24"/>
+        </w:rPr>
+        <w:t>]:</w:t>
+      </w:r>
+      <w:r>
+        <w:rPr>
+          <w:rFonts w:ascii="Times New Roman" w:hAnsi="Times New Roman" w:cs="Times New Roman"/>
+          <w:sz w:val="24"/>
+          <w:szCs w:val="24"/>
+        </w:rPr>
+        <w:t xml:space="preserve"> </w:t>
+      </w:r>
+      <w:r>
+        <w:rPr>
+          <w:rFonts w:ascii="Times New Roman" w:hAnsi="Times New Roman" w:cs="Times New Roman"/>
+          <w:sz w:val="24"/>
+          <w:szCs w:val="24"/>
+        </w:rPr>
+        <w:t>Index in the error description list for “</w:t>
+      </w:r>
+      <w:proofErr w:type="spellStart"/>
+      <w:r>
+        <w:rPr>
+          <w:rFonts w:ascii="Times New Roman" w:hAnsi="Times New Roman" w:cs="Times New Roman"/>
+          <w:sz w:val="24"/>
+          <w:szCs w:val="24"/>
+        </w:rPr>
+        <w:t>ellipticity</w:t>
+      </w:r>
+      <w:proofErr w:type="spellEnd"/>
+      <w:r>
+        <w:rPr>
+          <w:rFonts w:ascii="Times New Roman" w:hAnsi="Times New Roman" w:cs="Times New Roman"/>
+          <w:sz w:val="24"/>
+          <w:szCs w:val="24"/>
+        </w:rPr>
+        <w:t>”.</w:t>
+      </w:r>
+    </w:p>
+    <w:p>
+      <w:pPr>
+        <w:pStyle w:val="ListParagraph"/>
         <w:numPr>
           <w:ilvl w:val="2"/>
           <w:numId w:val="16"/>
@@ -1290,59 +3327,74 @@
           <w:szCs w:val="24"/>
         </w:rPr>
       </w:pPr>
-      <w:r>
-        <w:rPr>
-          <w:rFonts w:ascii="Times New Roman" w:hAnsi="Times New Roman" w:cs="Times New Roman"/>
-          <w:b/>
-          <w:sz w:val="24"/>
-          <w:szCs w:val="24"/>
-        </w:rPr>
-        <w:t>rectangula</w:t>
-      </w:r>
-      <w:r>
-        <w:rPr>
-          <w:rFonts w:ascii="Times New Roman" w:hAnsi="Times New Roman" w:cs="Times New Roman"/>
-          <w:sz w:val="24"/>
-          <w:szCs w:val="24"/>
-        </w:rPr>
-        <w:t>r</w:t>
-      </w:r>
-      <w:r>
-        <w:rPr>
-          <w:rFonts w:ascii="Times New Roman" w:hAnsi="Times New Roman" w:cs="Times New Roman"/>
-          <w:sz w:val="24"/>
-          <w:szCs w:val="24"/>
-        </w:rPr>
-        <w:t xml:space="preserve"> (:) Contains the coordinates of four points </w:t>
-      </w:r>
-      <w:r>
-        <w:rPr>
-          <w:rFonts w:ascii="Times New Roman" w:hAnsi="Times New Roman" w:cs="Times New Roman"/>
-          <w:sz w:val="24"/>
-          <w:szCs w:val="24"/>
-        </w:rPr>
-        <w:t xml:space="preserve">marking the </w:t>
-      </w:r>
-      <w:r>
-        <w:rPr>
-          <w:rFonts w:ascii="Times New Roman" w:hAnsi="Times New Roman" w:cs="Times New Roman"/>
-          <w:sz w:val="24"/>
-          <w:szCs w:val="24"/>
-        </w:rPr>
-        <w:t>edges</w:t>
-      </w:r>
-      <w:r>
-        <w:rPr>
-          <w:rFonts w:ascii="Times New Roman" w:hAnsi="Times New Roman" w:cs="Times New Roman"/>
-          <w:sz w:val="24"/>
-          <w:szCs w:val="24"/>
-        </w:rPr>
-        <w:t xml:space="preserve"> of the observation pyramid</w:t>
-      </w:r>
-    </w:p>
-    <w:p>
-      <w:pPr>
-        <w:pStyle w:val="Listaszerbekezds"/>
+      <w:proofErr w:type="gramStart"/>
+      <w:r>
+        <w:rPr>
+          <w:rFonts w:ascii="Times New Roman" w:hAnsi="Times New Roman" w:cs="Times New Roman"/>
+          <w:b/>
+          <w:sz w:val="24"/>
+          <w:szCs w:val="24"/>
+        </w:rPr>
+        <w:t>p</w:t>
+      </w:r>
+      <w:r>
+        <w:rPr>
+          <w:rFonts w:ascii="Times New Roman" w:hAnsi="Times New Roman" w:cs="Times New Roman"/>
+          <w:b/>
+          <w:sz w:val="24"/>
+          <w:szCs w:val="24"/>
+        </w:rPr>
+        <w:t>olygonal</w:t>
+      </w:r>
+      <w:proofErr w:type="gramEnd"/>
+      <w:r>
+        <w:rPr>
+          <w:rFonts w:ascii="Times New Roman" w:hAnsi="Times New Roman" w:cs="Times New Roman"/>
+          <w:b/>
+          <w:sz w:val="24"/>
+          <w:szCs w:val="24"/>
+        </w:rPr>
+        <w:t xml:space="preserve"> </w:t>
+      </w:r>
+      <w:r>
+        <w:rPr>
+          <w:rFonts w:ascii="Times New Roman" w:hAnsi="Times New Roman" w:cs="Times New Roman"/>
+          <w:b/>
+          <w:sz w:val="24"/>
+          <w:szCs w:val="24"/>
+        </w:rPr>
+        <w:t>/</w:t>
+      </w:r>
+      <w:r>
+        <w:rPr>
+          <w:rFonts w:ascii="Times New Roman" w:hAnsi="Times New Roman" w:cs="Times New Roman"/>
+          <w:sz w:val="24"/>
+          <w:szCs w:val="24"/>
+        </w:rPr>
+        <w:t xml:space="preserve"> [</w:t>
+      </w:r>
+      <w:proofErr w:type="spellStart"/>
+      <w:r>
+        <w:rPr>
+          <w:rFonts w:ascii="Times New Roman" w:hAnsi="Times New Roman" w:cs="Times New Roman"/>
+          <w:sz w:val="24"/>
+          <w:szCs w:val="24"/>
+        </w:rPr>
+        <w:t>struct</w:t>
+      </w:r>
+      <w:proofErr w:type="spellEnd"/>
+      <w:r>
+        <w:rPr>
+          <w:rFonts w:ascii="Times New Roman" w:hAnsi="Times New Roman" w:cs="Times New Roman"/>
+          <w:sz w:val="24"/>
+          <w:szCs w:val="24"/>
+        </w:rPr>
+        <w:t>]: Contains data regarding any polynomial based observation pyramid.</w:t>
+      </w:r>
+    </w:p>
+    <w:p>
+      <w:pPr>
+        <w:pStyle w:val="ListParagraph"/>
         <w:numPr>
           <w:ilvl w:val="3"/>
           <w:numId w:val="16"/>
@@ -1359,42 +3411,59 @@
       <w:r>
         <w:rPr>
           <w:rFonts w:ascii="Times New Roman" w:hAnsi="Times New Roman" w:cs="Times New Roman"/>
-          <w:sz w:val="24"/>
-          <w:szCs w:val="24"/>
-        </w:rPr>
-        <w:t>point_one</w:t>
+          <w:b/>
+          <w:sz w:val="24"/>
+          <w:szCs w:val="24"/>
+        </w:rPr>
+        <w:lastRenderedPageBreak/>
+        <w:t>nr_points</w:t>
       </w:r>
       <w:proofErr w:type="spellEnd"/>
       <w:r>
         <w:rPr>
           <w:rFonts w:ascii="Times New Roman" w:hAnsi="Times New Roman" w:cs="Times New Roman"/>
-          <w:sz w:val="24"/>
-          <w:szCs w:val="24"/>
-        </w:rPr>
-        <w:t xml:space="preserve"> [</w:t>
-      </w:r>
-      <w:proofErr w:type="spellStart"/>
-      <w:r>
-        <w:rPr>
-          <w:rFonts w:ascii="Times New Roman" w:hAnsi="Times New Roman" w:cs="Times New Roman"/>
-          <w:sz w:val="24"/>
-          <w:szCs w:val="24"/>
-        </w:rPr>
-        <w:t>rzphi</w:t>
-      </w:r>
-      <w:proofErr w:type="spellEnd"/>
-      <w:r>
-        <w:rPr>
-          <w:rFonts w:ascii="Times New Roman" w:hAnsi="Times New Roman" w:cs="Times New Roman"/>
-          <w:sz w:val="24"/>
-          <w:szCs w:val="24"/>
-        </w:rPr>
-        <w:t>]</w:t>
-      </w:r>
-    </w:p>
-    <w:p>
-      <w:pPr>
-        <w:pStyle w:val="Listaszerbekezds"/>
+          <w:b/>
+          <w:sz w:val="24"/>
+          <w:szCs w:val="24"/>
+        </w:rPr>
+        <w:t xml:space="preserve"> </w:t>
+      </w:r>
+      <w:r>
+        <w:rPr>
+          <w:rFonts w:ascii="Times New Roman" w:hAnsi="Times New Roman" w:cs="Times New Roman"/>
+          <w:sz w:val="24"/>
+          <w:szCs w:val="24"/>
+        </w:rPr>
+        <w:t>[-]</w:t>
+      </w:r>
+      <w:r>
+        <w:rPr>
+          <w:rFonts w:ascii="Times New Roman" w:hAnsi="Times New Roman" w:cs="Times New Roman"/>
+          <w:sz w:val="24"/>
+          <w:szCs w:val="24"/>
+        </w:rPr>
+        <w:t xml:space="preserve"> </w:t>
+      </w:r>
+      <w:r>
+        <w:rPr>
+          <w:rFonts w:ascii="Times New Roman" w:hAnsi="Times New Roman" w:cs="Times New Roman"/>
+          <w:sz w:val="24"/>
+          <w:szCs w:val="24"/>
+        </w:rPr>
+        <w:t>[INT_0D]: Number of points</w:t>
+      </w:r>
+      <w:r>
+        <w:rPr>
+          <w:rFonts w:ascii="Times New Roman" w:hAnsi="Times New Roman" w:cs="Times New Roman"/>
+          <w:sz w:val="24"/>
+          <w:szCs w:val="24"/>
+        </w:rPr>
+        <w:t xml:space="preserve"> shaping the polygon based observation volume. </w:t>
+      </w:r>
+    </w:p>
+    <w:p>
+      <w:pPr>
+        <w:pStyle w:val="ListParagraph"/>
         <w:numPr>
           <w:ilvl w:val="3"/>
           <w:numId w:val="16"/>
@@ -1407,48 +3476,64 @@
           <w:szCs w:val="24"/>
         </w:rPr>
       </w:pPr>
-      <w:proofErr w:type="spellStart"/>
-      <w:r>
-        <w:rPr>
-          <w:rFonts w:ascii="Times New Roman" w:hAnsi="Times New Roman" w:cs="Times New Roman"/>
-          <w:sz w:val="24"/>
-          <w:szCs w:val="24"/>
-        </w:rPr>
-        <w:t>point_two</w:t>
-      </w:r>
-      <w:proofErr w:type="spellEnd"/>
-      <w:r>
-        <w:rPr>
-          <w:rFonts w:ascii="Times New Roman" w:hAnsi="Times New Roman" w:cs="Times New Roman"/>
-          <w:sz w:val="24"/>
-          <w:szCs w:val="24"/>
-        </w:rPr>
-        <w:t xml:space="preserve"> [</w:t>
-      </w:r>
-      <w:proofErr w:type="spellStart"/>
-      <w:r>
-        <w:rPr>
-          <w:rFonts w:ascii="Times New Roman" w:hAnsi="Times New Roman" w:cs="Times New Roman"/>
-          <w:sz w:val="24"/>
-          <w:szCs w:val="24"/>
-        </w:rPr>
-        <w:t>rzphi</w:t>
-      </w:r>
-      <w:proofErr w:type="spellEnd"/>
-      <w:r>
-        <w:rPr>
-          <w:rFonts w:ascii="Times New Roman" w:hAnsi="Times New Roman" w:cs="Times New Roman"/>
-          <w:sz w:val="24"/>
-          <w:szCs w:val="24"/>
-        </w:rPr>
-        <w:t>]</w:t>
-      </w:r>
-    </w:p>
-    <w:p>
-      <w:pPr>
-        <w:pStyle w:val="Listaszerbekezds"/>
+      <w:proofErr w:type="gramStart"/>
+      <w:r>
+        <w:rPr>
+          <w:rFonts w:ascii="Times New Roman" w:hAnsi="Times New Roman" w:cs="Times New Roman"/>
+          <w:b/>
+          <w:sz w:val="24"/>
+          <w:szCs w:val="24"/>
+        </w:rPr>
+        <w:t>position</w:t>
+      </w:r>
+      <w:proofErr w:type="gramEnd"/>
+      <w:r>
+        <w:rPr>
+          <w:rFonts w:ascii="Times New Roman" w:hAnsi="Times New Roman" w:cs="Times New Roman"/>
+          <w:b/>
+          <w:sz w:val="24"/>
+          <w:szCs w:val="24"/>
+        </w:rPr>
+        <w:t xml:space="preserve"> </w:t>
+      </w:r>
+      <w:r>
+        <w:rPr>
+          <w:rFonts w:ascii="Times New Roman" w:hAnsi="Times New Roman" w:cs="Times New Roman"/>
+          <w:sz w:val="24"/>
+          <w:szCs w:val="24"/>
+        </w:rPr>
+        <w:t>(i2)</w:t>
+      </w:r>
+      <w:r>
+        <w:rPr>
+          <w:rFonts w:ascii="Times New Roman" w:hAnsi="Times New Roman" w:cs="Times New Roman"/>
+          <w:sz w:val="24"/>
+          <w:szCs w:val="24"/>
+        </w:rPr>
+        <w:t>:</w:t>
+      </w:r>
+      <w:r>
+        <w:rPr>
+          <w:rFonts w:ascii="Times New Roman" w:hAnsi="Times New Roman" w:cs="Times New Roman"/>
+          <w:sz w:val="24"/>
+          <w:szCs w:val="24"/>
+        </w:rPr>
+        <w:t xml:space="preserve"> </w:t>
+      </w:r>
+      <w:r>
+        <w:rPr>
+          <w:rFonts w:ascii="Times New Roman" w:hAnsi="Times New Roman" w:cs="Times New Roman"/>
+          <w:sz w:val="24"/>
+          <w:szCs w:val="24"/>
+        </w:rPr>
+        <w:t>Coordinates of the points shaping the polygon of the observation volume.</w:t>
+      </w:r>
+    </w:p>
+    <w:p>
+      <w:pPr>
+        <w:pStyle w:val="ListParagraph"/>
         <w:numPr>
-          <w:ilvl w:val="3"/>
+          <w:ilvl w:val="4"/>
           <w:numId w:val="16"/>
         </w:numPr>
         <w:spacing w:line="240" w:lineRule="auto"/>
@@ -1459,48 +3544,48 @@
           <w:szCs w:val="24"/>
         </w:rPr>
       </w:pPr>
-      <w:proofErr w:type="spellStart"/>
-      <w:r>
-        <w:rPr>
-          <w:rFonts w:ascii="Times New Roman" w:hAnsi="Times New Roman" w:cs="Times New Roman"/>
-          <w:sz w:val="24"/>
-          <w:szCs w:val="24"/>
-        </w:rPr>
-        <w:t>point_three</w:t>
-      </w:r>
-      <w:proofErr w:type="spellEnd"/>
-      <w:r>
-        <w:rPr>
-          <w:rFonts w:ascii="Times New Roman" w:hAnsi="Times New Roman" w:cs="Times New Roman"/>
-          <w:sz w:val="24"/>
-          <w:szCs w:val="24"/>
-        </w:rPr>
-        <w:t xml:space="preserve"> [</w:t>
-      </w:r>
-      <w:proofErr w:type="spellStart"/>
-      <w:r>
-        <w:rPr>
-          <w:rFonts w:ascii="Times New Roman" w:hAnsi="Times New Roman" w:cs="Times New Roman"/>
-          <w:sz w:val="24"/>
-          <w:szCs w:val="24"/>
-        </w:rPr>
-        <w:t>rzphi</w:t>
-      </w:r>
-      <w:proofErr w:type="spellEnd"/>
-      <w:r>
-        <w:rPr>
-          <w:rFonts w:ascii="Times New Roman" w:hAnsi="Times New Roman" w:cs="Times New Roman"/>
-          <w:sz w:val="24"/>
-          <w:szCs w:val="24"/>
-        </w:rPr>
-        <w:t>]</w:t>
-      </w:r>
-    </w:p>
-    <w:p>
-      <w:pPr>
-        <w:pStyle w:val="Listaszerbekezds"/>
+      <w:proofErr w:type="gramStart"/>
+      <w:r>
+        <w:rPr>
+          <w:rFonts w:ascii="Times New Roman" w:hAnsi="Times New Roman" w:cs="Times New Roman"/>
+          <w:b/>
+          <w:sz w:val="24"/>
+          <w:szCs w:val="24"/>
+        </w:rPr>
+        <w:t>r</w:t>
+      </w:r>
+      <w:proofErr w:type="gramEnd"/>
+      <w:r>
+        <w:rPr>
+          <w:rFonts w:ascii="Times New Roman" w:hAnsi="Times New Roman" w:cs="Times New Roman"/>
+          <w:b/>
+          <w:sz w:val="24"/>
+          <w:szCs w:val="24"/>
+        </w:rPr>
+        <w:t xml:space="preserve"> </w:t>
+      </w:r>
+      <w:r>
+        <w:rPr>
+          <w:rFonts w:ascii="Times New Roman" w:hAnsi="Times New Roman" w:cs="Times New Roman"/>
+          <w:sz w:val="24"/>
+          <w:szCs w:val="24"/>
+        </w:rPr>
+        <w:t>[m] [FLT_0D]:</w:t>
+      </w:r>
+      <w:r>
+        <w:rPr>
+          <w:rFonts w:ascii="Times New Roman" w:hAnsi="Times New Roman" w:cs="Times New Roman"/>
+          <w:sz w:val="24"/>
+          <w:szCs w:val="24"/>
+        </w:rPr>
+        <w:t xml:space="preserve"> Major radius.</w:t>
+      </w:r>
+    </w:p>
+    <w:p>
+      <w:pPr>
+        <w:pStyle w:val="ListParagraph"/>
         <w:numPr>
-          <w:ilvl w:val="3"/>
+          <w:ilvl w:val="4"/>
           <w:numId w:val="16"/>
         </w:numPr>
         <w:spacing w:line="240" w:lineRule="auto"/>
@@ -1515,15 +3600,137 @@
       <w:r>
         <w:rPr>
           <w:rFonts w:ascii="Times New Roman" w:hAnsi="Times New Roman" w:cs="Times New Roman"/>
-          <w:sz w:val="24"/>
-          <w:szCs w:val="24"/>
-        </w:rPr>
-        <w:t>point_four</w:t>
+          <w:b/>
+          <w:sz w:val="24"/>
+          <w:szCs w:val="24"/>
+        </w:rPr>
+        <w:t>r_error_upper</w:t>
       </w:r>
       <w:proofErr w:type="spellEnd"/>
       <w:r>
         <w:rPr>
           <w:rFonts w:ascii="Times New Roman" w:hAnsi="Times New Roman" w:cs="Times New Roman"/>
+          <w:b/>
+          <w:sz w:val="24"/>
+          <w:szCs w:val="24"/>
+        </w:rPr>
+        <w:t xml:space="preserve"> </w:t>
+      </w:r>
+      <w:r>
+        <w:rPr>
+          <w:rFonts w:ascii="Times New Roman" w:hAnsi="Times New Roman" w:cs="Times New Roman"/>
+          <w:sz w:val="24"/>
+          <w:szCs w:val="24"/>
+        </w:rPr>
+        <w:t>[m] [FLT_0D]:</w:t>
+      </w:r>
+      <w:r>
+        <w:rPr>
+          <w:rFonts w:ascii="Times New Roman" w:hAnsi="Times New Roman" w:cs="Times New Roman"/>
+          <w:sz w:val="24"/>
+          <w:szCs w:val="24"/>
+        </w:rPr>
+        <w:t xml:space="preserve"> Upper error for “r”.</w:t>
+      </w:r>
+    </w:p>
+    <w:p>
+      <w:pPr>
+        <w:pStyle w:val="ListParagraph"/>
+        <w:numPr>
+          <w:ilvl w:val="4"/>
+          <w:numId w:val="16"/>
+        </w:numPr>
+        <w:spacing w:line="240" w:lineRule="auto"/>
+        <w:jc w:val="both"/>
+        <w:rPr>
+          <w:rFonts w:ascii="Times New Roman" w:hAnsi="Times New Roman" w:cs="Times New Roman"/>
+          <w:sz w:val="24"/>
+          <w:szCs w:val="24"/>
+        </w:rPr>
+      </w:pPr>
+      <w:proofErr w:type="spellStart"/>
+      <w:r>
+        <w:rPr>
+          <w:rFonts w:ascii="Times New Roman" w:hAnsi="Times New Roman" w:cs="Times New Roman"/>
+          <w:b/>
+          <w:sz w:val="24"/>
+          <w:szCs w:val="24"/>
+        </w:rPr>
+        <w:t>r_error_lower</w:t>
+      </w:r>
+      <w:proofErr w:type="spellEnd"/>
+      <w:r>
+        <w:rPr>
+          <w:rFonts w:ascii="Times New Roman" w:hAnsi="Times New Roman" w:cs="Times New Roman"/>
+          <w:b/>
+          <w:sz w:val="24"/>
+          <w:szCs w:val="24"/>
+        </w:rPr>
+        <w:t xml:space="preserve"> </w:t>
+      </w:r>
+      <w:r>
+        <w:rPr>
+          <w:rFonts w:ascii="Times New Roman" w:hAnsi="Times New Roman" w:cs="Times New Roman"/>
+          <w:sz w:val="24"/>
+          <w:szCs w:val="24"/>
+        </w:rPr>
+        <w:t>[m] [FLT_0D]:</w:t>
+      </w:r>
+      <w:r>
+        <w:rPr>
+          <w:rFonts w:ascii="Times New Roman" w:hAnsi="Times New Roman" w:cs="Times New Roman"/>
+          <w:sz w:val="24"/>
+          <w:szCs w:val="24"/>
+        </w:rPr>
+        <w:t xml:space="preserve"> Lower error for “r”.</w:t>
+      </w:r>
+    </w:p>
+    <w:p>
+      <w:pPr>
+        <w:pStyle w:val="ListParagraph"/>
+        <w:numPr>
+          <w:ilvl w:val="4"/>
+          <w:numId w:val="16"/>
+        </w:numPr>
+        <w:spacing w:line="240" w:lineRule="auto"/>
+        <w:jc w:val="both"/>
+        <w:rPr>
+          <w:rFonts w:ascii="Times New Roman" w:hAnsi="Times New Roman" w:cs="Times New Roman"/>
+          <w:sz w:val="24"/>
+          <w:szCs w:val="24"/>
+        </w:rPr>
+      </w:pPr>
+      <w:proofErr w:type="spellStart"/>
+      <w:r>
+        <w:rPr>
+          <w:rFonts w:ascii="Times New Roman" w:hAnsi="Times New Roman" w:cs="Times New Roman"/>
+          <w:b/>
+          <w:sz w:val="24"/>
+          <w:szCs w:val="24"/>
+        </w:rPr>
+        <w:t>r_error_index</w:t>
+      </w:r>
+      <w:proofErr w:type="spellEnd"/>
+      <w:r>
+        <w:rPr>
+          <w:rFonts w:ascii="Times New Roman" w:hAnsi="Times New Roman" w:cs="Times New Roman"/>
+          <w:b/>
+          <w:sz w:val="24"/>
+          <w:szCs w:val="24"/>
+        </w:rPr>
+        <w:t xml:space="preserve"> </w:t>
+      </w:r>
+      <w:r>
+        <w:rPr>
+          <w:rFonts w:ascii="Times New Roman" w:hAnsi="Times New Roman" w:cs="Times New Roman"/>
+          <w:sz w:val="24"/>
+          <w:szCs w:val="24"/>
+        </w:rPr>
+        <w:t>[-]</w:t>
+      </w:r>
+      <w:r>
+        <w:rPr>
+          <w:rFonts w:ascii="Times New Roman" w:hAnsi="Times New Roman" w:cs="Times New Roman"/>
           <w:sz w:val="24"/>
           <w:szCs w:val="24"/>
         </w:rPr>
@@ -1536,7 +3743,7 @@
           <w:sz w:val="24"/>
           <w:szCs w:val="24"/>
         </w:rPr>
-        <w:t>rzphi</w:t>
+        <w:t>int_type</w:t>
       </w:r>
       <w:proofErr w:type="spellEnd"/>
       <w:r>
@@ -1545,12 +3752,536 @@
           <w:sz w:val="24"/>
           <w:szCs w:val="24"/>
         </w:rPr>
-        <w:t>]</w:t>
-      </w:r>
-    </w:p>
-    <w:p>
-      <w:pPr>
-        <w:pStyle w:val="Listaszerbekezds"/>
+        <w:t>]:</w:t>
+      </w:r>
+      <w:r>
+        <w:rPr>
+          <w:rFonts w:ascii="Times New Roman" w:hAnsi="Times New Roman" w:cs="Times New Roman"/>
+          <w:sz w:val="24"/>
+          <w:szCs w:val="24"/>
+        </w:rPr>
+        <w:t xml:space="preserve"> Index in the error description list for “r”.</w:t>
+      </w:r>
+    </w:p>
+    <w:p>
+      <w:pPr>
+        <w:pStyle w:val="ListParagraph"/>
+        <w:numPr>
+          <w:ilvl w:val="4"/>
+          <w:numId w:val="16"/>
+        </w:numPr>
+        <w:spacing w:line="240" w:lineRule="auto"/>
+        <w:jc w:val="both"/>
+        <w:rPr>
+          <w:rFonts w:ascii="Times New Roman" w:hAnsi="Times New Roman" w:cs="Times New Roman"/>
+          <w:sz w:val="24"/>
+          <w:szCs w:val="24"/>
+        </w:rPr>
+      </w:pPr>
+      <w:proofErr w:type="gramStart"/>
+      <w:r>
+        <w:rPr>
+          <w:rFonts w:ascii="Times New Roman" w:hAnsi="Times New Roman" w:cs="Times New Roman"/>
+          <w:b/>
+          <w:sz w:val="24"/>
+          <w:szCs w:val="24"/>
+        </w:rPr>
+        <w:t>z</w:t>
+      </w:r>
+      <w:proofErr w:type="gramEnd"/>
+      <w:r>
+        <w:rPr>
+          <w:rFonts w:ascii="Times New Roman" w:hAnsi="Times New Roman" w:cs="Times New Roman"/>
+          <w:b/>
+          <w:sz w:val="24"/>
+          <w:szCs w:val="24"/>
+        </w:rPr>
+        <w:t xml:space="preserve"> </w:t>
+      </w:r>
+      <w:r>
+        <w:rPr>
+          <w:rFonts w:ascii="Times New Roman" w:hAnsi="Times New Roman" w:cs="Times New Roman"/>
+          <w:sz w:val="24"/>
+          <w:szCs w:val="24"/>
+        </w:rPr>
+        <w:t>[m] [FLT_0D]:</w:t>
+      </w:r>
+      <w:r>
+        <w:rPr>
+          <w:rFonts w:ascii="Times New Roman" w:hAnsi="Times New Roman" w:cs="Times New Roman"/>
+          <w:sz w:val="24"/>
+          <w:szCs w:val="24"/>
+        </w:rPr>
+        <w:t xml:space="preserve"> Height.</w:t>
+      </w:r>
+    </w:p>
+    <w:p>
+      <w:pPr>
+        <w:pStyle w:val="ListParagraph"/>
+        <w:numPr>
+          <w:ilvl w:val="4"/>
+          <w:numId w:val="16"/>
+        </w:numPr>
+        <w:spacing w:line="240" w:lineRule="auto"/>
+        <w:jc w:val="both"/>
+        <w:rPr>
+          <w:rFonts w:ascii="Times New Roman" w:hAnsi="Times New Roman" w:cs="Times New Roman"/>
+          <w:sz w:val="24"/>
+          <w:szCs w:val="24"/>
+        </w:rPr>
+      </w:pPr>
+      <w:proofErr w:type="spellStart"/>
+      <w:r>
+        <w:rPr>
+          <w:rFonts w:ascii="Times New Roman" w:hAnsi="Times New Roman" w:cs="Times New Roman"/>
+          <w:b/>
+          <w:sz w:val="24"/>
+          <w:szCs w:val="24"/>
+        </w:rPr>
+        <w:t>z_error_upper</w:t>
+      </w:r>
+      <w:proofErr w:type="spellEnd"/>
+      <w:r>
+        <w:rPr>
+          <w:rFonts w:ascii="Times New Roman" w:hAnsi="Times New Roman" w:cs="Times New Roman"/>
+          <w:b/>
+          <w:sz w:val="24"/>
+          <w:szCs w:val="24"/>
+        </w:rPr>
+        <w:t xml:space="preserve"> </w:t>
+      </w:r>
+      <w:r>
+        <w:rPr>
+          <w:rFonts w:ascii="Times New Roman" w:hAnsi="Times New Roman" w:cs="Times New Roman"/>
+          <w:sz w:val="24"/>
+          <w:szCs w:val="24"/>
+        </w:rPr>
+        <w:t>[m] [FLT_0D]:</w:t>
+      </w:r>
+      <w:r>
+        <w:rPr>
+          <w:rFonts w:ascii="Times New Roman" w:hAnsi="Times New Roman" w:cs="Times New Roman"/>
+          <w:sz w:val="24"/>
+          <w:szCs w:val="24"/>
+        </w:rPr>
+        <w:t xml:space="preserve"> Upper error for “z”.</w:t>
+      </w:r>
+    </w:p>
+    <w:p>
+      <w:pPr>
+        <w:pStyle w:val="ListParagraph"/>
+        <w:numPr>
+          <w:ilvl w:val="4"/>
+          <w:numId w:val="16"/>
+        </w:numPr>
+        <w:spacing w:line="240" w:lineRule="auto"/>
+        <w:jc w:val="both"/>
+        <w:rPr>
+          <w:rFonts w:ascii="Times New Roman" w:hAnsi="Times New Roman" w:cs="Times New Roman"/>
+          <w:sz w:val="24"/>
+          <w:szCs w:val="24"/>
+        </w:rPr>
+      </w:pPr>
+      <w:proofErr w:type="spellStart"/>
+      <w:r>
+        <w:rPr>
+          <w:rFonts w:ascii="Times New Roman" w:hAnsi="Times New Roman" w:cs="Times New Roman"/>
+          <w:b/>
+          <w:sz w:val="24"/>
+          <w:szCs w:val="24"/>
+        </w:rPr>
+        <w:t>z_error_lower</w:t>
+      </w:r>
+      <w:proofErr w:type="spellEnd"/>
+      <w:r>
+        <w:rPr>
+          <w:rFonts w:ascii="Times New Roman" w:hAnsi="Times New Roman" w:cs="Times New Roman"/>
+          <w:b/>
+          <w:sz w:val="24"/>
+          <w:szCs w:val="24"/>
+        </w:rPr>
+        <w:t xml:space="preserve"> </w:t>
+      </w:r>
+      <w:r>
+        <w:rPr>
+          <w:rFonts w:ascii="Times New Roman" w:hAnsi="Times New Roman" w:cs="Times New Roman"/>
+          <w:sz w:val="24"/>
+          <w:szCs w:val="24"/>
+        </w:rPr>
+        <w:t>[m] [FLT_0D]:</w:t>
+      </w:r>
+      <w:r>
+        <w:rPr>
+          <w:rFonts w:ascii="Times New Roman" w:hAnsi="Times New Roman" w:cs="Times New Roman"/>
+          <w:sz w:val="24"/>
+          <w:szCs w:val="24"/>
+        </w:rPr>
+        <w:t xml:space="preserve"> Lower error for “z”.</w:t>
+      </w:r>
+    </w:p>
+    <w:p>
+      <w:pPr>
+        <w:pStyle w:val="ListParagraph"/>
+        <w:numPr>
+          <w:ilvl w:val="4"/>
+          <w:numId w:val="16"/>
+        </w:numPr>
+        <w:spacing w:line="240" w:lineRule="auto"/>
+        <w:jc w:val="both"/>
+        <w:rPr>
+          <w:rFonts w:ascii="Times New Roman" w:hAnsi="Times New Roman" w:cs="Times New Roman"/>
+          <w:sz w:val="24"/>
+          <w:szCs w:val="24"/>
+        </w:rPr>
+      </w:pPr>
+      <w:proofErr w:type="spellStart"/>
+      <w:r>
+        <w:rPr>
+          <w:rFonts w:ascii="Times New Roman" w:hAnsi="Times New Roman" w:cs="Times New Roman"/>
+          <w:b/>
+          <w:sz w:val="24"/>
+          <w:szCs w:val="24"/>
+        </w:rPr>
+        <w:t>z_error_index</w:t>
+      </w:r>
+      <w:proofErr w:type="spellEnd"/>
+      <w:r>
+        <w:rPr>
+          <w:rFonts w:ascii="Times New Roman" w:hAnsi="Times New Roman" w:cs="Times New Roman"/>
+          <w:b/>
+          <w:sz w:val="24"/>
+          <w:szCs w:val="24"/>
+        </w:rPr>
+        <w:t xml:space="preserve"> </w:t>
+      </w:r>
+      <w:r>
+        <w:rPr>
+          <w:rFonts w:ascii="Times New Roman" w:hAnsi="Times New Roman" w:cs="Times New Roman"/>
+          <w:sz w:val="24"/>
+          <w:szCs w:val="24"/>
+        </w:rPr>
+        <w:t>[-]</w:t>
+      </w:r>
+      <w:r>
+        <w:rPr>
+          <w:rFonts w:ascii="Times New Roman" w:hAnsi="Times New Roman" w:cs="Times New Roman"/>
+          <w:sz w:val="24"/>
+          <w:szCs w:val="24"/>
+        </w:rPr>
+        <w:t xml:space="preserve"> [</w:t>
+      </w:r>
+      <w:proofErr w:type="spellStart"/>
+      <w:r>
+        <w:rPr>
+          <w:rFonts w:ascii="Times New Roman" w:hAnsi="Times New Roman" w:cs="Times New Roman"/>
+          <w:sz w:val="24"/>
+          <w:szCs w:val="24"/>
+        </w:rPr>
+        <w:t>int_type</w:t>
+      </w:r>
+      <w:proofErr w:type="spellEnd"/>
+      <w:r>
+        <w:rPr>
+          <w:rFonts w:ascii="Times New Roman" w:hAnsi="Times New Roman" w:cs="Times New Roman"/>
+          <w:sz w:val="24"/>
+          <w:szCs w:val="24"/>
+        </w:rPr>
+        <w:t>]:</w:t>
+      </w:r>
+      <w:r>
+        <w:rPr>
+          <w:rFonts w:ascii="Times New Roman" w:hAnsi="Times New Roman" w:cs="Times New Roman"/>
+          <w:sz w:val="24"/>
+          <w:szCs w:val="24"/>
+        </w:rPr>
+        <w:t xml:space="preserve"> Index in the error description list for “z”.</w:t>
+      </w:r>
+    </w:p>
+    <w:p>
+      <w:pPr>
+        <w:pStyle w:val="ListParagraph"/>
+        <w:numPr>
+          <w:ilvl w:val="4"/>
+          <w:numId w:val="16"/>
+        </w:numPr>
+        <w:spacing w:line="240" w:lineRule="auto"/>
+        <w:jc w:val="both"/>
+        <w:rPr>
+          <w:rFonts w:ascii="Times New Roman" w:hAnsi="Times New Roman" w:cs="Times New Roman"/>
+          <w:sz w:val="24"/>
+          <w:szCs w:val="24"/>
+        </w:rPr>
+      </w:pPr>
+      <w:proofErr w:type="gramStart"/>
+      <w:r>
+        <w:rPr>
+          <w:rFonts w:ascii="Times New Roman" w:hAnsi="Times New Roman" w:cs="Times New Roman"/>
+          <w:b/>
+          <w:sz w:val="24"/>
+          <w:szCs w:val="24"/>
+        </w:rPr>
+        <w:t>phi</w:t>
+      </w:r>
+      <w:proofErr w:type="gramEnd"/>
+      <w:r>
+        <w:rPr>
+          <w:rFonts w:ascii="Times New Roman" w:hAnsi="Times New Roman" w:cs="Times New Roman"/>
+          <w:b/>
+          <w:sz w:val="24"/>
+          <w:szCs w:val="24"/>
+        </w:rPr>
+        <w:t xml:space="preserve"> </w:t>
+      </w:r>
+      <w:r>
+        <w:rPr>
+          <w:rFonts w:ascii="Times New Roman" w:hAnsi="Times New Roman" w:cs="Times New Roman"/>
+          <w:sz w:val="24"/>
+          <w:szCs w:val="24"/>
+        </w:rPr>
+        <w:t>[</w:t>
+      </w:r>
+      <w:r>
+        <w:rPr>
+          <w:rFonts w:ascii="Times New Roman" w:hAnsi="Times New Roman" w:cs="Times New Roman"/>
+          <w:sz w:val="24"/>
+          <w:szCs w:val="24"/>
+        </w:rPr>
+        <w:t>rad</w:t>
+      </w:r>
+      <w:r>
+        <w:rPr>
+          <w:rFonts w:ascii="Times New Roman" w:hAnsi="Times New Roman" w:cs="Times New Roman"/>
+          <w:sz w:val="24"/>
+          <w:szCs w:val="24"/>
+        </w:rPr>
+        <w:t>] [FLT_0D]:</w:t>
+      </w:r>
+      <w:r>
+        <w:rPr>
+          <w:rFonts w:ascii="Times New Roman" w:hAnsi="Times New Roman" w:cs="Times New Roman"/>
+          <w:sz w:val="24"/>
+          <w:szCs w:val="24"/>
+        </w:rPr>
+        <w:t xml:space="preserve"> </w:t>
+      </w:r>
+      <w:r>
+        <w:rPr>
+          <w:rFonts w:ascii="Times New Roman" w:hAnsi="Times New Roman" w:cs="Times New Roman"/>
+          <w:sz w:val="24"/>
+          <w:szCs w:val="24"/>
+        </w:rPr>
+        <w:t>Toroidal angle.</w:t>
+      </w:r>
+    </w:p>
+    <w:p>
+      <w:pPr>
+        <w:pStyle w:val="ListParagraph"/>
+        <w:numPr>
+          <w:ilvl w:val="4"/>
+          <w:numId w:val="16"/>
+        </w:numPr>
+        <w:spacing w:line="240" w:lineRule="auto"/>
+        <w:jc w:val="both"/>
+        <w:rPr>
+          <w:rFonts w:ascii="Times New Roman" w:hAnsi="Times New Roman" w:cs="Times New Roman"/>
+          <w:sz w:val="24"/>
+          <w:szCs w:val="24"/>
+        </w:rPr>
+      </w:pPr>
+      <w:proofErr w:type="spellStart"/>
+      <w:r>
+        <w:rPr>
+          <w:rFonts w:ascii="Times New Roman" w:hAnsi="Times New Roman" w:cs="Times New Roman"/>
+          <w:b/>
+          <w:sz w:val="24"/>
+          <w:szCs w:val="24"/>
+        </w:rPr>
+        <w:t>phi_error_upper</w:t>
+      </w:r>
+      <w:proofErr w:type="spellEnd"/>
+      <w:r>
+        <w:rPr>
+          <w:rFonts w:ascii="Times New Roman" w:hAnsi="Times New Roman" w:cs="Times New Roman"/>
+          <w:b/>
+          <w:sz w:val="24"/>
+          <w:szCs w:val="24"/>
+        </w:rPr>
+        <w:t xml:space="preserve"> </w:t>
+      </w:r>
+      <w:r>
+        <w:rPr>
+          <w:rFonts w:ascii="Times New Roman" w:hAnsi="Times New Roman" w:cs="Times New Roman"/>
+          <w:sz w:val="24"/>
+          <w:szCs w:val="24"/>
+        </w:rPr>
+        <w:t>[rad</w:t>
+      </w:r>
+      <w:r>
+        <w:rPr>
+          <w:rFonts w:ascii="Times New Roman" w:hAnsi="Times New Roman" w:cs="Times New Roman"/>
+          <w:sz w:val="24"/>
+          <w:szCs w:val="24"/>
+        </w:rPr>
+        <w:t>] [FLT_0D]:</w:t>
+      </w:r>
+      <w:r>
+        <w:rPr>
+          <w:rFonts w:ascii="Times New Roman" w:hAnsi="Times New Roman" w:cs="Times New Roman"/>
+          <w:sz w:val="24"/>
+          <w:szCs w:val="24"/>
+        </w:rPr>
+        <w:t xml:space="preserve"> Upper error for “phi”.</w:t>
+      </w:r>
+    </w:p>
+    <w:p>
+      <w:pPr>
+        <w:pStyle w:val="ListParagraph"/>
+        <w:numPr>
+          <w:ilvl w:val="4"/>
+          <w:numId w:val="16"/>
+        </w:numPr>
+        <w:spacing w:line="240" w:lineRule="auto"/>
+        <w:jc w:val="both"/>
+        <w:rPr>
+          <w:rFonts w:ascii="Times New Roman" w:hAnsi="Times New Roman" w:cs="Times New Roman"/>
+          <w:sz w:val="24"/>
+          <w:szCs w:val="24"/>
+        </w:rPr>
+      </w:pPr>
+      <w:proofErr w:type="spellStart"/>
+      <w:r>
+        <w:rPr>
+          <w:rFonts w:ascii="Times New Roman" w:hAnsi="Times New Roman" w:cs="Times New Roman"/>
+          <w:b/>
+          <w:sz w:val="24"/>
+          <w:szCs w:val="24"/>
+        </w:rPr>
+        <w:t>phi_error_lower</w:t>
+      </w:r>
+      <w:proofErr w:type="spellEnd"/>
+      <w:r>
+        <w:rPr>
+          <w:rFonts w:ascii="Times New Roman" w:hAnsi="Times New Roman" w:cs="Times New Roman"/>
+          <w:b/>
+          <w:sz w:val="24"/>
+          <w:szCs w:val="24"/>
+        </w:rPr>
+        <w:t xml:space="preserve"> </w:t>
+      </w:r>
+      <w:r>
+        <w:rPr>
+          <w:rFonts w:ascii="Times New Roman" w:hAnsi="Times New Roman" w:cs="Times New Roman"/>
+          <w:sz w:val="24"/>
+          <w:szCs w:val="24"/>
+        </w:rPr>
+        <w:t>[</w:t>
+      </w:r>
+      <w:r>
+        <w:rPr>
+          <w:rFonts w:ascii="Times New Roman" w:hAnsi="Times New Roman" w:cs="Times New Roman"/>
+          <w:sz w:val="24"/>
+          <w:szCs w:val="24"/>
+        </w:rPr>
+        <w:t>rad</w:t>
+      </w:r>
+      <w:r>
+        <w:rPr>
+          <w:rFonts w:ascii="Times New Roman" w:hAnsi="Times New Roman" w:cs="Times New Roman"/>
+          <w:sz w:val="24"/>
+          <w:szCs w:val="24"/>
+        </w:rPr>
+        <w:t>] [FLT_0D]:</w:t>
+      </w:r>
+      <w:r>
+        <w:rPr>
+          <w:rFonts w:ascii="Times New Roman" w:hAnsi="Times New Roman" w:cs="Times New Roman"/>
+          <w:sz w:val="24"/>
+          <w:szCs w:val="24"/>
+        </w:rPr>
+        <w:t xml:space="preserve"> Lower error for “phi”.</w:t>
+      </w:r>
+    </w:p>
+    <w:p>
+      <w:pPr>
+        <w:pStyle w:val="ListParagraph"/>
+        <w:numPr>
+          <w:ilvl w:val="4"/>
+          <w:numId w:val="16"/>
+        </w:numPr>
+        <w:spacing w:line="240" w:lineRule="auto"/>
+        <w:jc w:val="both"/>
+        <w:rPr>
+          <w:rFonts w:ascii="Times New Roman" w:hAnsi="Times New Roman" w:cs="Times New Roman"/>
+          <w:sz w:val="24"/>
+          <w:szCs w:val="24"/>
+        </w:rPr>
+      </w:pPr>
+      <w:proofErr w:type="spellStart"/>
+      <w:r>
+        <w:rPr>
+          <w:rFonts w:ascii="Times New Roman" w:hAnsi="Times New Roman" w:cs="Times New Roman"/>
+          <w:b/>
+          <w:sz w:val="24"/>
+          <w:szCs w:val="24"/>
+        </w:rPr>
+        <w:t>phi_error_index</w:t>
+      </w:r>
+      <w:proofErr w:type="spellEnd"/>
+      <w:r>
+        <w:rPr>
+          <w:rFonts w:ascii="Times New Roman" w:hAnsi="Times New Roman" w:cs="Times New Roman"/>
+          <w:b/>
+          <w:sz w:val="24"/>
+          <w:szCs w:val="24"/>
+        </w:rPr>
+        <w:t xml:space="preserve"> </w:t>
+      </w:r>
+      <w:r>
+        <w:rPr>
+          <w:rFonts w:ascii="Times New Roman" w:hAnsi="Times New Roman" w:cs="Times New Roman"/>
+          <w:sz w:val="24"/>
+          <w:szCs w:val="24"/>
+        </w:rPr>
+        <w:t>[-]</w:t>
+      </w:r>
+      <w:r>
+        <w:rPr>
+          <w:rFonts w:ascii="Times New Roman" w:hAnsi="Times New Roman" w:cs="Times New Roman"/>
+          <w:sz w:val="24"/>
+          <w:szCs w:val="24"/>
+        </w:rPr>
+        <w:t xml:space="preserve"> [</w:t>
+      </w:r>
+      <w:proofErr w:type="spellStart"/>
+      <w:r>
+        <w:rPr>
+          <w:rFonts w:ascii="Times New Roman" w:hAnsi="Times New Roman" w:cs="Times New Roman"/>
+          <w:sz w:val="24"/>
+          <w:szCs w:val="24"/>
+        </w:rPr>
+        <w:t>int_type</w:t>
+      </w:r>
+      <w:proofErr w:type="spellEnd"/>
+      <w:r>
+        <w:rPr>
+          <w:rFonts w:ascii="Times New Roman" w:hAnsi="Times New Roman" w:cs="Times New Roman"/>
+          <w:sz w:val="24"/>
+          <w:szCs w:val="24"/>
+        </w:rPr>
+        <w:t>]:</w:t>
+      </w:r>
+      <w:r>
+        <w:rPr>
+          <w:rFonts w:ascii="Times New Roman" w:hAnsi="Times New Roman" w:cs="Times New Roman"/>
+          <w:sz w:val="24"/>
+          <w:szCs w:val="24"/>
+        </w:rPr>
+        <w:t xml:space="preserve"> Index in the error description list for “phi”.</w:t>
+      </w:r>
+    </w:p>
+    <w:p>
+      <w:pPr>
+        <w:pStyle w:val="ListParagraph"/>
         <w:numPr>
           <w:ilvl w:val="1"/>
           <w:numId w:val="16"/>
@@ -1577,10 +4308,27 @@
       <w:r>
         <w:rPr>
           <w:rFonts w:ascii="Times New Roman" w:hAnsi="Times New Roman" w:cs="Times New Roman"/>
-          <w:sz w:val="24"/>
-          <w:szCs w:val="24"/>
-        </w:rPr>
-        <w:t xml:space="preserve"> (:) For </w:t>
+          <w:b/>
+          <w:sz w:val="24"/>
+          <w:szCs w:val="24"/>
+        </w:rPr>
+        <w:t xml:space="preserve"> </w:t>
+      </w:r>
+      <w:r>
+        <w:rPr>
+          <w:rFonts w:ascii="Times New Roman" w:hAnsi="Times New Roman" w:cs="Times New Roman"/>
+          <w:sz w:val="24"/>
+          <w:szCs w:val="24"/>
+        </w:rPr>
+        <w:t xml:space="preserve">(i2): </w:t>
+      </w:r>
+      <w:r>
+        <w:rPr>
+          <w:rFonts w:ascii="Times New Roman" w:hAnsi="Times New Roman" w:cs="Times New Roman"/>
+          <w:sz w:val="24"/>
+          <w:szCs w:val="24"/>
+        </w:rPr>
+        <w:t xml:space="preserve">For </w:t>
       </w:r>
       <w:r>
         <w:rPr>
@@ -1609,7 +4357,7 @@
     </w:p>
     <w:p>
       <w:pPr>
-        <w:pStyle w:val="Listaszerbekezds"/>
+        <w:pStyle w:val="ListParagraph"/>
         <w:numPr>
           <w:ilvl w:val="2"/>
           <w:numId w:val="16"/>
@@ -1684,7 +4432,7 @@
     </w:p>
     <w:p>
       <w:pPr>
-        <w:pStyle w:val="Listaszerbekezds"/>
+        <w:pStyle w:val="ListParagraph"/>
         <w:numPr>
           <w:ilvl w:val="2"/>
           <w:numId w:val="16"/>
@@ -1763,7 +4511,7 @@
     </w:p>
     <w:p>
       <w:pPr>
-        <w:pStyle w:val="Listaszerbekezds"/>
+        <w:pStyle w:val="ListParagraph"/>
         <w:numPr>
           <w:ilvl w:val="0"/>
           <w:numId w:val="16"/>
@@ -1833,18 +4581,7 @@
     </w:p>
     <w:p>
       <w:pPr>
-        <w:spacing w:line="240" w:lineRule="auto"/>
-        <w:jc w:val="both"/>
-        <w:rPr>
-          <w:rFonts w:ascii="Times New Roman" w:hAnsi="Times New Roman" w:cs="Times New Roman"/>
-          <w:sz w:val="24"/>
-          <w:szCs w:val="24"/>
-        </w:rPr>
-      </w:pPr>
-    </w:p>
-    <w:p>
-      <w:pPr>
-        <w:pStyle w:val="Listaszerbekezds"/>
+        <w:pStyle w:val="ListParagraph"/>
         <w:numPr>
           <w:ilvl w:val="1"/>
           <w:numId w:val="16"/>
@@ -1875,7 +4612,16 @@
           <w:sz w:val="24"/>
           <w:szCs w:val="24"/>
         </w:rPr>
-        <w:t xml:space="preserve"> (i1):  </w:t>
+        <w:t xml:space="preserve"> (i1</w:t>
+      </w:r>
+      <w:r>
+        <w:rPr>
+          <w:rFonts w:ascii="Times New Roman" w:hAnsi="Times New Roman" w:cs="Times New Roman"/>
+          <w:b/>
+          <w:sz w:val="24"/>
+          <w:szCs w:val="24"/>
+        </w:rPr>
+        <w:t xml:space="preserve">):  </w:t>
       </w:r>
       <w:r>
         <w:rPr>
@@ -1904,7 +4650,7 @@
     </w:p>
     <w:p>
       <w:pPr>
-        <w:pStyle w:val="Listaszerbekezds"/>
+        <w:pStyle w:val="ListParagraph"/>
         <w:numPr>
           <w:ilvl w:val="2"/>
           <w:numId w:val="16"/>
@@ -1944,7 +4690,7 @@
     </w:p>
     <w:p>
       <w:pPr>
-        <w:pStyle w:val="Listaszerbekezds"/>
+        <w:pStyle w:val="ListParagraph"/>
         <w:numPr>
           <w:ilvl w:val="2"/>
           <w:numId w:val="16"/>
@@ -1977,7 +4723,7 @@
     </w:p>
     <w:p>
       <w:pPr>
-        <w:pStyle w:val="Listaszerbekezds"/>
+        <w:pStyle w:val="ListParagraph"/>
         <w:numPr>
           <w:ilvl w:val="2"/>
           <w:numId w:val="16"/>
@@ -1997,7 +4743,6 @@
           <w:sz w:val="24"/>
           <w:szCs w:val="24"/>
         </w:rPr>
-        <w:lastRenderedPageBreak/>
         <w:t xml:space="preserve">noisy </w:t>
       </w:r>
       <w:r>
@@ -2011,7 +4756,7 @@
     </w:p>
     <w:p>
       <w:pPr>
-        <w:pStyle w:val="Listaszerbekezds"/>
+        <w:pStyle w:val="ListParagraph"/>
         <w:numPr>
           <w:ilvl w:val="2"/>
           <w:numId w:val="16"/>
@@ -2052,7 +4797,7 @@
     </w:p>
     <w:p>
       <w:pPr>
-        <w:pStyle w:val="Listaszerbekezds"/>
+        <w:pStyle w:val="ListParagraph"/>
         <w:numPr>
           <w:ilvl w:val="1"/>
           <w:numId w:val="16"/>
@@ -2082,7 +4827,16 @@
           <w:sz w:val="24"/>
           <w:szCs w:val="24"/>
         </w:rPr>
-        <w:t xml:space="preserve"> (i1):</w:t>
+        <w:t xml:space="preserve"> (i1</w:t>
+      </w:r>
+      <w:r>
+        <w:rPr>
+          <w:rFonts w:ascii="Times New Roman" w:hAnsi="Times New Roman" w:cs="Times New Roman"/>
+          <w:b/>
+          <w:sz w:val="24"/>
+          <w:szCs w:val="24"/>
+        </w:rPr>
+        <w:t>):</w:t>
       </w:r>
       <w:r>
         <w:rPr>
@@ -2111,7 +4865,7 @@
     </w:p>
     <w:p>
       <w:pPr>
-        <w:pStyle w:val="Listaszerbekezds"/>
+        <w:pStyle w:val="ListParagraph"/>
         <w:numPr>
           <w:ilvl w:val="0"/>
           <w:numId w:val="17"/>
@@ -2151,7 +4905,7 @@
     </w:p>
     <w:p>
       <w:pPr>
-        <w:pStyle w:val="Listaszerbekezds"/>
+        <w:pStyle w:val="ListParagraph"/>
         <w:numPr>
           <w:ilvl w:val="0"/>
           <w:numId w:val="17"/>
@@ -2192,7 +4946,7 @@
     </w:p>
     <w:p>
       <w:pPr>
-        <w:pStyle w:val="Listaszerbekezds"/>
+        <w:pStyle w:val="ListParagraph"/>
         <w:numPr>
           <w:ilvl w:val="0"/>
           <w:numId w:val="17"/>
@@ -2224,7 +4978,7 @@
     </w:p>
     <w:p>
       <w:pPr>
-        <w:pStyle w:val="Listaszerbekezds"/>
+        <w:pStyle w:val="ListParagraph"/>
         <w:numPr>
           <w:ilvl w:val="1"/>
           <w:numId w:val="16"/>
@@ -2273,19 +5027,8 @@
           <w:sz w:val="24"/>
           <w:szCs w:val="24"/>
         </w:rPr>
-        <w:t xml:space="preserve"> (</w:t>
-      </w:r>
-      <w:proofErr w:type="spellStart"/>
-      <w:r>
-        <w:rPr>
-          <w:rFonts w:ascii="Times New Roman" w:hAnsi="Times New Roman" w:cs="Times New Roman"/>
-          <w:b/>
-          <w:sz w:val="24"/>
-          <w:szCs w:val="24"/>
-        </w:rPr>
-        <w:t>il</w:t>
-      </w:r>
-      <w:proofErr w:type="spellEnd"/>
+        <w:t xml:space="preserve"> (i1</w:t>
+      </w:r>
       <w:r>
         <w:rPr>
           <w:rFonts w:ascii="Times New Roman" w:hAnsi="Times New Roman" w:cs="Times New Roman"/>
@@ -2354,7 +5097,7 @@
     </w:p>
     <w:p>
       <w:pPr>
-        <w:pStyle w:val="Listaszerbekezds"/>
+        <w:pStyle w:val="ListParagraph"/>
         <w:numPr>
           <w:ilvl w:val="2"/>
           <w:numId w:val="6"/>
@@ -2451,7 +5194,7 @@
     </w:p>
     <w:p>
       <w:pPr>
-        <w:pStyle w:val="Listaszerbekezds"/>
+        <w:pStyle w:val="ListParagraph"/>
         <w:numPr>
           <w:ilvl w:val="3"/>
           <w:numId w:val="6"/>
@@ -2472,6 +5215,7 @@
           <w:szCs w:val="24"/>
           <w:u w:val="single"/>
         </w:rPr>
+        <w:lastRenderedPageBreak/>
         <w:t>r</w:t>
       </w:r>
       <w:r>
@@ -2511,7 +5255,7 @@
     </w:p>
     <w:p>
       <w:pPr>
-        <w:pStyle w:val="Listaszerbekezds"/>
+        <w:pStyle w:val="ListParagraph"/>
         <w:numPr>
           <w:ilvl w:val="3"/>
           <w:numId w:val="6"/>
@@ -2562,7 +5306,7 @@
     </w:p>
     <w:p>
       <w:pPr>
-        <w:pStyle w:val="Listaszerbekezds"/>
+        <w:pStyle w:val="ListParagraph"/>
         <w:numPr>
           <w:ilvl w:val="3"/>
           <w:numId w:val="6"/>
@@ -2646,7 +5390,7 @@
     </w:p>
     <w:p>
       <w:pPr>
-        <w:pStyle w:val="Listaszerbekezds"/>
+        <w:pStyle w:val="ListParagraph"/>
         <w:numPr>
           <w:ilvl w:val="3"/>
           <w:numId w:val="6"/>
@@ -2706,7 +5450,7 @@
     </w:p>
     <w:p>
       <w:pPr>
-        <w:pStyle w:val="Listaszerbekezds"/>
+        <w:pStyle w:val="ListParagraph"/>
         <w:numPr>
           <w:ilvl w:val="2"/>
           <w:numId w:val="6"/>
@@ -2762,8 +5506,6 @@
         </w:rPr>
         <w:t xml:space="preserve">actual </w:t>
       </w:r>
-      <w:bookmarkStart w:id="0" w:name="_GoBack"/>
-      <w:bookmarkEnd w:id="0"/>
       <w:r>
         <w:rPr>
           <w:rFonts w:ascii="Times New Roman" w:hAnsi="Times New Roman" w:cs="Times New Roman"/>
@@ -2775,7 +5517,7 @@
     </w:p>
     <w:p>
       <w:pPr>
-        <w:pStyle w:val="Listaszerbekezds"/>
+        <w:pStyle w:val="ListParagraph"/>
         <w:numPr>
           <w:ilvl w:val="3"/>
           <w:numId w:val="6"/>
@@ -2810,7 +5552,7 @@
     </w:p>
     <w:p>
       <w:pPr>
-        <w:pStyle w:val="Listaszerbekezds"/>
+        <w:pStyle w:val="ListParagraph"/>
         <w:numPr>
           <w:ilvl w:val="3"/>
           <w:numId w:val="6"/>
@@ -2845,7 +5587,7 @@
     </w:p>
     <w:p>
       <w:pPr>
-        <w:pStyle w:val="Listaszerbekezds"/>
+        <w:pStyle w:val="ListParagraph"/>
         <w:numPr>
           <w:ilvl w:val="3"/>
           <w:numId w:val="6"/>
@@ -2896,7 +5638,7 @@
     </w:p>
     <w:p>
       <w:pPr>
-        <w:pStyle w:val="Listaszerbekezds"/>
+        <w:pStyle w:val="ListParagraph"/>
         <w:numPr>
           <w:ilvl w:val="3"/>
           <w:numId w:val="6"/>
@@ -2964,7 +5706,7 @@
     </w:p>
     <w:p>
       <w:pPr>
-        <w:pStyle w:val="Listaszerbekezds"/>
+        <w:pStyle w:val="ListParagraph"/>
         <w:ind w:left="2880"/>
         <w:jc w:val="both"/>
         <w:rPr>
@@ -2977,7 +5719,7 @@
     </w:p>
     <w:sectPr>
       <w:pgSz w:w="11906" w:h="16838"/>
-      <w:pgMar w:top="1417" w:right="1417" w:bottom="1417" w:left="1417" w:header="708" w:footer="708" w:gutter="0"/>
+      <w:pgMar w:top="1440" w:right="1080" w:bottom="1440" w:left="1080" w:header="708" w:footer="708" w:gutter="0"/>
       <w:cols w:space="708"/>
       <w:docGrid w:linePitch="360"/>
     </w:sectPr>
@@ -2986,7 +5728,7 @@
 </file>
 
 <file path=word/numbering.xml><?xml version="1.0" encoding="utf-8"?>
-<w:numbering xmlns:wpc="http://schemas.microsoft.com/office/word/2010/wordprocessingCanvas" xmlns:cx="http://schemas.microsoft.com/office/drawing/2014/chartex" xmlns:mc="http://schemas.openxmlformats.org/markup-compatibility/2006" xmlns:o="urn:schemas-microsoft-com:office:office" xmlns:r="http://schemas.openxmlformats.org/officeDocument/2006/relationships" xmlns:m="http://schemas.openxmlformats.org/officeDocument/2006/math" xmlns:v="urn:schemas-microsoft-com:vml" xmlns:wp14="http://schemas.microsoft.com/office/word/2010/wordprocessingDrawing" xmlns:wp="http://schemas.openxmlformats.org/drawingml/2006/wordprocessingDrawing" xmlns:w10="urn:schemas-microsoft-com:office:word" xmlns:w="http://schemas.openxmlformats.org/wordprocessingml/2006/main" xmlns:w14="http://schemas.microsoft.com/office/word/2010/wordml" xmlns:w15="http://schemas.microsoft.com/office/word/2012/wordml" xmlns:w16se="http://schemas.microsoft.com/office/word/2015/wordml/symex" xmlns:wpg="http://schemas.microsoft.com/office/word/2010/wordprocessingGroup" xmlns:wpi="http://schemas.microsoft.com/office/word/2010/wordprocessingInk" xmlns:wne="http://schemas.microsoft.com/office/word/2006/wordml" xmlns:wps="http://schemas.microsoft.com/office/word/2010/wordprocessingShape" mc:Ignorable="w14 w15 w16se wp14">
+<w:numbering xmlns:wpc="http://schemas.microsoft.com/office/word/2010/wordprocessingCanvas" xmlns:mc="http://schemas.openxmlformats.org/markup-compatibility/2006" xmlns:o="urn:schemas-microsoft-com:office:office" xmlns:r="http://schemas.openxmlformats.org/officeDocument/2006/relationships" xmlns:m="http://schemas.openxmlformats.org/officeDocument/2006/math" xmlns:v="urn:schemas-microsoft-com:vml" xmlns:wp14="http://schemas.microsoft.com/office/word/2010/wordprocessingDrawing" xmlns:wp="http://schemas.openxmlformats.org/drawingml/2006/wordprocessingDrawing" xmlns:w10="urn:schemas-microsoft-com:office:word" xmlns:w="http://schemas.openxmlformats.org/wordprocessingml/2006/main" xmlns:w14="http://schemas.microsoft.com/office/word/2010/wordml" xmlns:w15="http://schemas.microsoft.com/office/word/2012/wordml" xmlns:wpg="http://schemas.microsoft.com/office/word/2010/wordprocessingGroup" xmlns:wpi="http://schemas.microsoft.com/office/word/2010/wordprocessingInk" xmlns:wne="http://schemas.microsoft.com/office/word/2006/wordml" xmlns:wps="http://schemas.microsoft.com/office/word/2010/wordprocessingShape" mc:Ignorable="w14 w15 wp14">
   <w:abstractNum w:abstractNumId="0" w15:restartNumberingAfterBreak="0">
     <w:nsid w:val="014E28CB"/>
     <w:multiLevelType w:val="hybridMultilevel"/>
@@ -4237,7 +6979,7 @@
         <w:ind w:left="2880" w:hanging="360"/>
       </w:pPr>
     </w:lvl>
-    <w:lvl w:ilvl="4" w:tplc="08090019" w:tentative="1">
+    <w:lvl w:ilvl="4" w:tplc="08090019">
       <w:start w:val="1"/>
       <w:numFmt w:val="lowerLetter"/>
       <w:lvlText w:val="%5."/>
@@ -4635,7 +7377,7 @@
 </file>
 
 <file path=word/styles.xml><?xml version="1.0" encoding="utf-8"?>
-<w:styles xmlns:mc="http://schemas.openxmlformats.org/markup-compatibility/2006" xmlns:r="http://schemas.openxmlformats.org/officeDocument/2006/relationships" xmlns:w="http://schemas.openxmlformats.org/wordprocessingml/2006/main" xmlns:w14="http://schemas.microsoft.com/office/word/2010/wordml" xmlns:w15="http://schemas.microsoft.com/office/word/2012/wordml" xmlns:w16se="http://schemas.microsoft.com/office/word/2015/wordml/symex" mc:Ignorable="w14 w15 w16se">
+<w:styles xmlns:mc="http://schemas.openxmlformats.org/markup-compatibility/2006" xmlns:r="http://schemas.openxmlformats.org/officeDocument/2006/relationships" xmlns:w="http://schemas.openxmlformats.org/wordprocessingml/2006/main" xmlns:w14="http://schemas.microsoft.com/office/word/2010/wordml" xmlns:w15="http://schemas.microsoft.com/office/word/2012/wordml" mc:Ignorable="w14 w15">
   <w:docDefaults>
     <w:rPrDefault>
       <w:rPr>
@@ -5024,18 +7766,18 @@
     <w:lsdException w:name="List Table 6 Colorful Accent 6" w:uiPriority="51"/>
     <w:lsdException w:name="List Table 7 Colorful Accent 6" w:uiPriority="52"/>
   </w:latentStyles>
-  <w:style w:type="paragraph" w:default="1" w:styleId="Norml">
+  <w:style w:type="paragraph" w:default="1" w:styleId="Normal">
     <w:name w:val="Normal"/>
     <w:qFormat/>
     <w:rPr>
       <w:lang w:val="en-US"/>
     </w:rPr>
   </w:style>
-  <w:style w:type="paragraph" w:styleId="Cmsor1">
+  <w:style w:type="paragraph" w:styleId="Heading1">
     <w:name w:val="heading 1"/>
-    <w:basedOn w:val="Norml"/>
-    <w:next w:val="Norml"/>
-    <w:link w:val="Cmsor1Char"/>
+    <w:basedOn w:val="Normal"/>
+    <w:next w:val="Normal"/>
+    <w:link w:val="Heading1Char"/>
     <w:uiPriority w:val="9"/>
     <w:qFormat/>
     <w:rsid w:val="005B1498"/>
@@ -5054,13 +7796,13 @@
       <w:szCs w:val="28"/>
     </w:rPr>
   </w:style>
-  <w:style w:type="character" w:default="1" w:styleId="Bekezdsalapbettpusa">
+  <w:style w:type="character" w:default="1" w:styleId="DefaultParagraphFont">
     <w:name w:val="Default Paragraph Font"/>
     <w:uiPriority w:val="1"/>
     <w:semiHidden/>
     <w:unhideWhenUsed/>
   </w:style>
-  <w:style w:type="table" w:default="1" w:styleId="Normltblzat">
+  <w:style w:type="table" w:default="1" w:styleId="TableNormal">
     <w:name w:val="Normal Table"/>
     <w:uiPriority w:val="99"/>
     <w:semiHidden/>
@@ -5075,15 +7817,15 @@
       </w:tblCellMar>
     </w:tblPr>
   </w:style>
-  <w:style w:type="numbering" w:default="1" w:styleId="Nemlista">
+  <w:style w:type="numbering" w:default="1" w:styleId="NoList">
     <w:name w:val="No List"/>
     <w:uiPriority w:val="99"/>
     <w:semiHidden/>
     <w:unhideWhenUsed/>
   </w:style>
-  <w:style w:type="paragraph" w:styleId="Listaszerbekezds">
+  <w:style w:type="paragraph" w:styleId="ListParagraph">
     <w:name w:val="List Paragraph"/>
-    <w:basedOn w:val="Norml"/>
+    <w:basedOn w:val="Normal"/>
     <w:uiPriority w:val="34"/>
     <w:qFormat/>
     <w:rsid w:val="00BA5D33"/>
@@ -5092,10 +7834,10 @@
       <w:contextualSpacing/>
     </w:pPr>
   </w:style>
-  <w:style w:type="paragraph" w:styleId="Buborkszveg">
+  <w:style w:type="paragraph" w:styleId="BalloonText">
     <w:name w:val="Balloon Text"/>
-    <w:basedOn w:val="Norml"/>
-    <w:link w:val="BuborkszvegChar"/>
+    <w:basedOn w:val="Normal"/>
+    <w:link w:val="BalloonTextChar"/>
     <w:uiPriority w:val="99"/>
     <w:semiHidden/>
     <w:unhideWhenUsed/>
@@ -5109,10 +7851,10 @@
       <w:szCs w:val="18"/>
     </w:rPr>
   </w:style>
-  <w:style w:type="character" w:customStyle="1" w:styleId="BuborkszvegChar">
-    <w:name w:val="Buborékszöveg Char"/>
-    <w:basedOn w:val="Bekezdsalapbettpusa"/>
-    <w:link w:val="Buborkszveg"/>
+  <w:style w:type="character" w:customStyle="1" w:styleId="BalloonTextChar">
+    <w:name w:val="Balloon Text Char"/>
+    <w:basedOn w:val="DefaultParagraphFont"/>
+    <w:link w:val="BalloonText"/>
     <w:uiPriority w:val="99"/>
     <w:semiHidden/>
     <w:rsid w:val="002D6FED"/>
@@ -5123,9 +7865,9 @@
       <w:lang w:val="hu-HU"/>
     </w:rPr>
   </w:style>
-  <w:style w:type="character" w:styleId="Hiperhivatkozs">
+  <w:style w:type="character" w:styleId="Hyperlink">
     <w:name w:val="Hyperlink"/>
-    <w:basedOn w:val="Bekezdsalapbettpusa"/>
+    <w:basedOn w:val="DefaultParagraphFont"/>
     <w:uiPriority w:val="99"/>
     <w:unhideWhenUsed/>
     <w:rsid w:val="00CB2E85"/>
@@ -5134,10 +7876,10 @@
       <w:u w:val="single"/>
     </w:rPr>
   </w:style>
-  <w:style w:type="character" w:customStyle="1" w:styleId="Cmsor1Char">
-    <w:name w:val="Címsor 1 Char"/>
-    <w:basedOn w:val="Bekezdsalapbettpusa"/>
-    <w:link w:val="Cmsor1"/>
+  <w:style w:type="character" w:customStyle="1" w:styleId="Heading1Char">
+    <w:name w:val="Heading 1 Char"/>
+    <w:basedOn w:val="DefaultParagraphFont"/>
+    <w:link w:val="Heading1"/>
     <w:uiPriority w:val="9"/>
     <w:rsid w:val="005B1498"/>
     <w:rPr>
@@ -5150,11 +7892,11 @@
       <w:lang w:val="en-US"/>
     </w:rPr>
   </w:style>
-  <w:style w:type="paragraph" w:styleId="Cm">
+  <w:style w:type="paragraph" w:styleId="Title">
     <w:name w:val="Title"/>
-    <w:basedOn w:val="Norml"/>
-    <w:next w:val="Norml"/>
-    <w:link w:val="CmChar"/>
+    <w:basedOn w:val="Normal"/>
+    <w:next w:val="Normal"/>
+    <w:link w:val="TitleChar"/>
     <w:uiPriority w:val="10"/>
     <w:qFormat/>
     <w:rsid w:val="005B1498"/>
@@ -5174,10 +7916,10 @@
       <w:szCs w:val="52"/>
     </w:rPr>
   </w:style>
-  <w:style w:type="character" w:customStyle="1" w:styleId="CmChar">
-    <w:name w:val="Cím Char"/>
-    <w:basedOn w:val="Bekezdsalapbettpusa"/>
-    <w:link w:val="Cm"/>
+  <w:style w:type="character" w:customStyle="1" w:styleId="TitleChar">
+    <w:name w:val="Title Char"/>
+    <w:basedOn w:val="DefaultParagraphFont"/>
+    <w:link w:val="Title"/>
     <w:uiPriority w:val="10"/>
     <w:rsid w:val="005B1498"/>
     <w:rPr>
@@ -5452,4 +8194,16 @@
     </a:ext>
   </a:extLst>
 </a:theme>
+</file>
+
+<file path=customXml/item1.xml><?xml version="1.0" encoding="utf-8"?>
+<b:Sources xmlns:b="http://schemas.openxmlformats.org/officeDocument/2006/bibliography" xmlns="http://schemas.openxmlformats.org/officeDocument/2006/bibliography" SelectedStyle="\APASixthEditionOfficeOnline.xsl" StyleName="APA" Version="6"/>
+</file>
+
+<file path=customXml/itemProps1.xml><?xml version="1.0" encoding="utf-8"?>
+<ds:datastoreItem xmlns:ds="http://schemas.openxmlformats.org/officeDocument/2006/customXml" ds:itemID="{EECE6EBF-A527-4157-BAE7-B9695252C17C}">
+  <ds:schemaRefs>
+    <ds:schemaRef ds:uri="http://schemas.openxmlformats.org/officeDocument/2006/bibliography"/>
+  </ds:schemaRefs>
+</ds:datastoreItem>
 </file>
</xml_diff>

<commit_message>
#6 Modifications to IDS structure: Clarifications to optical transfer matrix
</commit_message>
<xml_diff>
--- a/documentation/data_interfaces/BES-IDS_proposal.docx
+++ b/documentation/data_interfaces/BES-IDS_proposal.docx
@@ -4224,15 +4224,57 @@
           <w:sz w:val="24"/>
           <w:szCs w:val="24"/>
         </w:rPr>
-        <w:t xml:space="preserve"> optics presents a data structure that contains emission weights of various 3D ROI-s</w:t>
-      </w:r>
-      <w:r>
-        <w:rPr>
-          <w:rFonts w:ascii="Times New Roman" w:hAnsi="Times New Roman" w:cs="Times New Roman"/>
-          <w:sz w:val="24"/>
-          <w:szCs w:val="24"/>
-        </w:rPr>
-        <w:t xml:space="preserve"> designated for each detector or channel.</w:t>
+        <w:t xml:space="preserve"> optics</w:t>
+      </w:r>
+      <w:r>
+        <w:rPr>
+          <w:rFonts w:ascii="Times New Roman" w:hAnsi="Times New Roman" w:cs="Times New Roman"/>
+          <w:sz w:val="24"/>
+          <w:szCs w:val="24"/>
+        </w:rPr>
+        <w:t>,</w:t>
+      </w:r>
+      <w:r>
+        <w:rPr>
+          <w:rFonts w:ascii="Times New Roman" w:hAnsi="Times New Roman" w:cs="Times New Roman"/>
+          <w:sz w:val="24"/>
+          <w:szCs w:val="24"/>
+        </w:rPr>
+        <w:t xml:space="preserve"> presents a data structure that contains emission weights</w:t>
+      </w:r>
+      <w:r>
+        <w:rPr>
+          <w:rFonts w:ascii="Times New Roman" w:hAnsi="Times New Roman" w:cs="Times New Roman"/>
+          <w:sz w:val="24"/>
+          <w:szCs w:val="24"/>
+        </w:rPr>
+        <w:t xml:space="preserve"> for beam points located within</w:t>
+      </w:r>
+      <w:r>
+        <w:rPr>
+          <w:rFonts w:ascii="Times New Roman" w:hAnsi="Times New Roman" w:cs="Times New Roman"/>
+          <w:sz w:val="24"/>
+          <w:szCs w:val="24"/>
+        </w:rPr>
+        <w:t xml:space="preserve"> various 3D ROI-s</w:t>
+      </w:r>
+      <w:r>
+        <w:rPr>
+          <w:rFonts w:ascii="Times New Roman" w:hAnsi="Times New Roman" w:cs="Times New Roman"/>
+          <w:sz w:val="24"/>
+          <w:szCs w:val="24"/>
+        </w:rPr>
+        <w:t xml:space="preserve"> designated for</w:t>
+      </w:r>
+      <w:bookmarkStart w:id="0" w:name="_GoBack"/>
+      <w:bookmarkEnd w:id="0"/>
+      <w:r>
+        <w:rPr>
+          <w:rFonts w:ascii="Times New Roman" w:hAnsi="Times New Roman" w:cs="Times New Roman"/>
+          <w:sz w:val="24"/>
+          <w:szCs w:val="24"/>
+        </w:rPr>
+        <w:t xml:space="preserve"> each detector or channel.</w:t>
       </w:r>
     </w:p>
     <w:p>
@@ -4324,7 +4366,15 @@
           <w:sz w:val="24"/>
           <w:szCs w:val="24"/>
         </w:rPr>
-        <w:t>a certain point in space</w:t>
+        <w:t xml:space="preserve">a certain point </w:t>
+      </w:r>
+      <w:r>
+        <w:rPr>
+          <w:rFonts w:ascii="Times New Roman" w:hAnsi="Times New Roman" w:cs="Times New Roman"/>
+          <w:sz w:val="24"/>
+          <w:szCs w:val="24"/>
+        </w:rPr>
+        <w:t>within the ROI</w:t>
       </w:r>
       <w:r>
         <w:rPr>
@@ -4585,6 +4635,14 @@
           <w:sz w:val="24"/>
           <w:szCs w:val="24"/>
         </w:rPr>
+        <w:t xml:space="preserve"> within the specific ROI</w:t>
+      </w:r>
+      <w:r>
+        <w:rPr>
+          <w:rFonts w:ascii="Times New Roman" w:hAnsi="Times New Roman" w:cs="Times New Roman"/>
+          <w:sz w:val="24"/>
+          <w:szCs w:val="24"/>
+        </w:rPr>
         <w:t>.</w:t>
       </w:r>
     </w:p>
@@ -5604,6 +5662,7 @@
           <w:sz w:val="24"/>
           <w:szCs w:val="24"/>
         </w:rPr>
+        <w:lastRenderedPageBreak/>
         <w:t>modelled_signal</w:t>
       </w:r>
       <w:proofErr w:type="spellEnd"/>
@@ -5682,7 +5741,6 @@
           <w:sz w:val="24"/>
           <w:szCs w:val="24"/>
         </w:rPr>
-        <w:lastRenderedPageBreak/>
         <w:t>clean</w:t>
       </w:r>
       <w:proofErr w:type="gramEnd"/>
@@ -5899,31 +5957,7 @@
           <w:sz w:val="24"/>
           <w:szCs w:val="24"/>
         </w:rPr>
-        <w:t xml:space="preserve"> </w:t>
-      </w:r>
-      <w:r>
-        <w:rPr>
-          <w:rFonts w:ascii="Times New Roman" w:hAnsi="Times New Roman" w:cs="Times New Roman"/>
-          <w:sz w:val="24"/>
-          <w:szCs w:val="24"/>
-        </w:rPr>
-        <w:t>Index in the error description list for “</w:t>
-      </w:r>
-      <w:r>
-        <w:rPr>
-          <w:rFonts w:ascii="Times New Roman" w:hAnsi="Times New Roman" w:cs="Times New Roman"/>
-          <w:sz w:val="24"/>
-          <w:szCs w:val="24"/>
-        </w:rPr>
-        <w:t>clean</w:t>
-      </w:r>
-      <w:r>
-        <w:rPr>
-          <w:rFonts w:ascii="Times New Roman" w:hAnsi="Times New Roman" w:cs="Times New Roman"/>
-          <w:sz w:val="24"/>
-          <w:szCs w:val="24"/>
-        </w:rPr>
-        <w:t>”.</w:t>
+        <w:t xml:space="preserve"> Index in the error description list for “clean”.</w:t>
       </w:r>
     </w:p>
     <w:p>
@@ -6001,16 +6035,7 @@
           <w:sz w:val="24"/>
           <w:szCs w:val="24"/>
         </w:rPr>
-        <w:t>noisy</w:t>
-      </w:r>
-      <w:r>
-        <w:rPr>
-          <w:rFonts w:ascii="Times New Roman" w:hAnsi="Times New Roman" w:cs="Times New Roman"/>
-          <w:b/>
-          <w:sz w:val="24"/>
-          <w:szCs w:val="24"/>
-        </w:rPr>
-        <w:t>_error_upper</w:t>
+        <w:t>noisy_error_upper</w:t>
       </w:r>
       <w:proofErr w:type="spellEnd"/>
       <w:r>
@@ -6062,16 +6087,7 @@
           <w:sz w:val="24"/>
           <w:szCs w:val="24"/>
         </w:rPr>
-        <w:t>noisy</w:t>
-      </w:r>
-      <w:r>
-        <w:rPr>
-          <w:rFonts w:ascii="Times New Roman" w:hAnsi="Times New Roman" w:cs="Times New Roman"/>
-          <w:b/>
-          <w:sz w:val="24"/>
-          <w:szCs w:val="24"/>
-        </w:rPr>
-        <w:t>_error_lower</w:t>
+        <w:t>noisy_error_lower</w:t>
       </w:r>
       <w:proofErr w:type="spellEnd"/>
       <w:r>
@@ -6123,16 +6139,7 @@
           <w:sz w:val="24"/>
           <w:szCs w:val="24"/>
         </w:rPr>
-        <w:t>noisy</w:t>
-      </w:r>
-      <w:r>
-        <w:rPr>
-          <w:rFonts w:ascii="Times New Roman" w:hAnsi="Times New Roman" w:cs="Times New Roman"/>
-          <w:b/>
-          <w:sz w:val="24"/>
-          <w:szCs w:val="24"/>
-        </w:rPr>
-        <w:t>_error_index</w:t>
+        <w:t>noisy_error_index</w:t>
       </w:r>
       <w:proofErr w:type="spellEnd"/>
       <w:r>
@@ -6192,31 +6199,7 @@
           <w:sz w:val="24"/>
           <w:szCs w:val="24"/>
         </w:rPr>
-        <w:t xml:space="preserve"> </w:t>
-      </w:r>
-      <w:r>
-        <w:rPr>
-          <w:rFonts w:ascii="Times New Roman" w:hAnsi="Times New Roman" w:cs="Times New Roman"/>
-          <w:sz w:val="24"/>
-          <w:szCs w:val="24"/>
-        </w:rPr>
-        <w:t>Index in the error description list for “</w:t>
-      </w:r>
-      <w:r>
-        <w:rPr>
-          <w:rFonts w:ascii="Times New Roman" w:hAnsi="Times New Roman" w:cs="Times New Roman"/>
-          <w:sz w:val="24"/>
-          <w:szCs w:val="24"/>
-        </w:rPr>
-        <w:t>noisy</w:t>
-      </w:r>
-      <w:r>
-        <w:rPr>
-          <w:rFonts w:ascii="Times New Roman" w:hAnsi="Times New Roman" w:cs="Times New Roman"/>
-          <w:sz w:val="24"/>
-          <w:szCs w:val="24"/>
-        </w:rPr>
-        <w:t>”.</w:t>
+        <w:t xml:space="preserve"> Index in the error description list for “noisy”.</w:t>
       </w:r>
     </w:p>
     <w:p>
@@ -6657,31 +6640,7 @@
           <w:sz w:val="24"/>
           <w:szCs w:val="24"/>
         </w:rPr>
-        <w:t xml:space="preserve"> </w:t>
-      </w:r>
-      <w:r>
-        <w:rPr>
-          <w:rFonts w:ascii="Times New Roman" w:hAnsi="Times New Roman" w:cs="Times New Roman"/>
-          <w:sz w:val="24"/>
-          <w:szCs w:val="24"/>
-        </w:rPr>
-        <w:t>Index in the error description list for “</w:t>
-      </w:r>
-      <w:r>
-        <w:rPr>
-          <w:rFonts w:ascii="Times New Roman" w:hAnsi="Times New Roman" w:cs="Times New Roman"/>
-          <w:sz w:val="24"/>
-          <w:szCs w:val="24"/>
-        </w:rPr>
-        <w:t>signal</w:t>
-      </w:r>
-      <w:r>
-        <w:rPr>
-          <w:rFonts w:ascii="Times New Roman" w:hAnsi="Times New Roman" w:cs="Times New Roman"/>
-          <w:sz w:val="24"/>
-          <w:szCs w:val="24"/>
-        </w:rPr>
-        <w:t>”.</w:t>
+        <w:t xml:space="preserve"> Index in the error description list for “signal”.</w:t>
       </w:r>
     </w:p>
     <w:p>
@@ -6733,23 +6692,7 @@
           <w:sz w:val="24"/>
           <w:szCs w:val="24"/>
         </w:rPr>
-        <w:t xml:space="preserve">: Generic time specific to </w:t>
-      </w:r>
-      <w:r>
-        <w:rPr>
-          <w:rFonts w:ascii="Times New Roman" w:hAnsi="Times New Roman" w:cs="Times New Roman"/>
-          <w:sz w:val="24"/>
-          <w:szCs w:val="24"/>
-        </w:rPr>
-        <w:t>measurements</w:t>
-      </w:r>
-      <w:r>
-        <w:rPr>
-          <w:rFonts w:ascii="Times New Roman" w:hAnsi="Times New Roman" w:cs="Times New Roman"/>
-          <w:sz w:val="24"/>
-          <w:szCs w:val="24"/>
-        </w:rPr>
-        <w:t>.</w:t>
+        <w:t>: Generic time specific to measurements.</w:t>
       </w:r>
     </w:p>
     <w:p>
@@ -7498,49 +7441,25 @@
           <w:sz w:val="24"/>
           <w:szCs w:val="24"/>
         </w:rPr>
-        <w:t xml:space="preserve"> </w:t>
-      </w:r>
-      <w:r>
-        <w:rPr>
-          <w:rFonts w:ascii="Times New Roman" w:hAnsi="Times New Roman" w:cs="Times New Roman"/>
-          <w:sz w:val="24"/>
-          <w:szCs w:val="24"/>
-        </w:rPr>
-        <w:t>Upper error for “</w:t>
-      </w:r>
-      <w:proofErr w:type="spellStart"/>
-      <w:r>
-        <w:rPr>
-          <w:rFonts w:ascii="Times New Roman" w:hAnsi="Times New Roman" w:cs="Times New Roman"/>
-          <w:sz w:val="24"/>
-          <w:szCs w:val="24"/>
-        </w:rPr>
-        <w:t>z</w:t>
-      </w:r>
-      <w:r>
-        <w:rPr>
-          <w:rFonts w:ascii="Times New Roman" w:hAnsi="Times New Roman" w:cs="Times New Roman"/>
-          <w:sz w:val="24"/>
-          <w:szCs w:val="24"/>
-        </w:rPr>
-        <w:t>_extent</w:t>
-      </w:r>
-      <w:proofErr w:type="spellEnd"/>
-      <w:r>
-        <w:rPr>
-          <w:rFonts w:ascii="Times New Roman" w:hAnsi="Times New Roman" w:cs="Times New Roman"/>
-          <w:sz w:val="24"/>
-          <w:szCs w:val="24"/>
-        </w:rPr>
-        <w:t>”</w:t>
-      </w:r>
-      <w:r>
-        <w:rPr>
-          <w:rFonts w:ascii="Times New Roman" w:hAnsi="Times New Roman" w:cs="Times New Roman"/>
-          <w:sz w:val="24"/>
-          <w:szCs w:val="24"/>
-        </w:rPr>
-        <w:t>.</w:t>
+        <w:t xml:space="preserve"> Upper error for “</w:t>
+      </w:r>
+      <w:proofErr w:type="spellStart"/>
+      <w:r>
+        <w:rPr>
+          <w:rFonts w:ascii="Times New Roman" w:hAnsi="Times New Roman" w:cs="Times New Roman"/>
+          <w:sz w:val="24"/>
+          <w:szCs w:val="24"/>
+        </w:rPr>
+        <w:t>z_extent</w:t>
+      </w:r>
+      <w:proofErr w:type="spellEnd"/>
+      <w:r>
+        <w:rPr>
+          <w:rFonts w:ascii="Times New Roman" w:hAnsi="Times New Roman" w:cs="Times New Roman"/>
+          <w:sz w:val="24"/>
+          <w:szCs w:val="24"/>
+        </w:rPr>
+        <w:t>”.</w:t>
       </w:r>
     </w:p>
     <w:p>
@@ -7608,32 +7527,16 @@
           <w:sz w:val="24"/>
           <w:szCs w:val="24"/>
         </w:rPr>
-        <w:t xml:space="preserve"> </w:t>
-      </w:r>
-      <w:r>
-        <w:rPr>
-          <w:rFonts w:ascii="Times New Roman" w:hAnsi="Times New Roman" w:cs="Times New Roman"/>
-          <w:sz w:val="24"/>
-          <w:szCs w:val="24"/>
-        </w:rPr>
-        <w:t>Lower error for “</w:t>
-      </w:r>
-      <w:proofErr w:type="spellStart"/>
-      <w:r>
-        <w:rPr>
-          <w:rFonts w:ascii="Times New Roman" w:hAnsi="Times New Roman" w:cs="Times New Roman"/>
-          <w:sz w:val="24"/>
-          <w:szCs w:val="24"/>
-        </w:rPr>
-        <w:t>z</w:t>
-      </w:r>
-      <w:r>
-        <w:rPr>
-          <w:rFonts w:ascii="Times New Roman" w:hAnsi="Times New Roman" w:cs="Times New Roman"/>
-          <w:sz w:val="24"/>
-          <w:szCs w:val="24"/>
-        </w:rPr>
-        <w:t>_extent</w:t>
+        <w:t xml:space="preserve"> Lower error for “</w:t>
+      </w:r>
+      <w:proofErr w:type="spellStart"/>
+      <w:r>
+        <w:rPr>
+          <w:rFonts w:ascii="Times New Roman" w:hAnsi="Times New Roman" w:cs="Times New Roman"/>
+          <w:sz w:val="24"/>
+          <w:szCs w:val="24"/>
+        </w:rPr>
+        <w:t>z_extent</w:t>
       </w:r>
       <w:proofErr w:type="spellEnd"/>
       <w:r>
@@ -7728,32 +7631,16 @@
           <w:sz w:val="24"/>
           <w:szCs w:val="24"/>
         </w:rPr>
-        <w:t xml:space="preserve"> </w:t>
-      </w:r>
-      <w:r>
-        <w:rPr>
-          <w:rFonts w:ascii="Times New Roman" w:hAnsi="Times New Roman" w:cs="Times New Roman"/>
-          <w:sz w:val="24"/>
-          <w:szCs w:val="24"/>
-        </w:rPr>
-        <w:t>Index in the error description list for “</w:t>
-      </w:r>
-      <w:proofErr w:type="spellStart"/>
-      <w:r>
-        <w:rPr>
-          <w:rFonts w:ascii="Times New Roman" w:hAnsi="Times New Roman" w:cs="Times New Roman"/>
-          <w:sz w:val="24"/>
-          <w:szCs w:val="24"/>
-        </w:rPr>
-        <w:t>z</w:t>
-      </w:r>
-      <w:r>
-        <w:rPr>
-          <w:rFonts w:ascii="Times New Roman" w:hAnsi="Times New Roman" w:cs="Times New Roman"/>
-          <w:sz w:val="24"/>
-          <w:szCs w:val="24"/>
-        </w:rPr>
-        <w:t>_extent</w:t>
+        <w:t xml:space="preserve"> Index in the error description list for “</w:t>
+      </w:r>
+      <w:proofErr w:type="spellStart"/>
+      <w:r>
+        <w:rPr>
+          <w:rFonts w:ascii="Times New Roman" w:hAnsi="Times New Roman" w:cs="Times New Roman"/>
+          <w:sz w:val="24"/>
+          <w:szCs w:val="24"/>
+        </w:rPr>
+        <w:t>z_extent</w:t>
       </w:r>
       <w:proofErr w:type="spellEnd"/>
       <w:r>
@@ -7914,49 +7801,25 @@
           <w:sz w:val="24"/>
           <w:szCs w:val="24"/>
         </w:rPr>
-        <w:t xml:space="preserve"> </w:t>
-      </w:r>
-      <w:r>
-        <w:rPr>
-          <w:rFonts w:ascii="Times New Roman" w:hAnsi="Times New Roman" w:cs="Times New Roman"/>
-          <w:sz w:val="24"/>
-          <w:szCs w:val="24"/>
-        </w:rPr>
-        <w:t>Upper error for “</w:t>
-      </w:r>
-      <w:proofErr w:type="spellStart"/>
-      <w:r>
-        <w:rPr>
-          <w:rFonts w:ascii="Times New Roman" w:hAnsi="Times New Roman" w:cs="Times New Roman"/>
-          <w:sz w:val="24"/>
-          <w:szCs w:val="24"/>
-        </w:rPr>
-        <w:t>r_</w:t>
-      </w:r>
-      <w:r>
-        <w:rPr>
-          <w:rFonts w:ascii="Times New Roman" w:hAnsi="Times New Roman" w:cs="Times New Roman"/>
-          <w:sz w:val="24"/>
-          <w:szCs w:val="24"/>
-        </w:rPr>
-        <w:t>center</w:t>
-      </w:r>
-      <w:proofErr w:type="spellEnd"/>
-      <w:r>
-        <w:rPr>
-          <w:rFonts w:ascii="Times New Roman" w:hAnsi="Times New Roman" w:cs="Times New Roman"/>
-          <w:sz w:val="24"/>
-          <w:szCs w:val="24"/>
-        </w:rPr>
-        <w:t>”</w:t>
-      </w:r>
-      <w:r>
-        <w:rPr>
-          <w:rFonts w:ascii="Times New Roman" w:hAnsi="Times New Roman" w:cs="Times New Roman"/>
-          <w:sz w:val="24"/>
-          <w:szCs w:val="24"/>
-        </w:rPr>
-        <w:t>.</w:t>
+        <w:t xml:space="preserve"> Upper error for “</w:t>
+      </w:r>
+      <w:proofErr w:type="spellStart"/>
+      <w:r>
+        <w:rPr>
+          <w:rFonts w:ascii="Times New Roman" w:hAnsi="Times New Roman" w:cs="Times New Roman"/>
+          <w:sz w:val="24"/>
+          <w:szCs w:val="24"/>
+        </w:rPr>
+        <w:t>r_center</w:t>
+      </w:r>
+      <w:proofErr w:type="spellEnd"/>
+      <w:r>
+        <w:rPr>
+          <w:rFonts w:ascii="Times New Roman" w:hAnsi="Times New Roman" w:cs="Times New Roman"/>
+          <w:sz w:val="24"/>
+          <w:szCs w:val="24"/>
+        </w:rPr>
+        <w:t>”.</w:t>
       </w:r>
     </w:p>
     <w:p>
@@ -8024,32 +7887,16 @@
           <w:sz w:val="24"/>
           <w:szCs w:val="24"/>
         </w:rPr>
-        <w:t xml:space="preserve"> </w:t>
-      </w:r>
-      <w:r>
-        <w:rPr>
-          <w:rFonts w:ascii="Times New Roman" w:hAnsi="Times New Roman" w:cs="Times New Roman"/>
-          <w:sz w:val="24"/>
-          <w:szCs w:val="24"/>
-        </w:rPr>
-        <w:t>Lower error for “</w:t>
-      </w:r>
-      <w:proofErr w:type="spellStart"/>
-      <w:r>
-        <w:rPr>
-          <w:rFonts w:ascii="Times New Roman" w:hAnsi="Times New Roman" w:cs="Times New Roman"/>
-          <w:sz w:val="24"/>
-          <w:szCs w:val="24"/>
-        </w:rPr>
-        <w:t>r_</w:t>
-      </w:r>
-      <w:r>
-        <w:rPr>
-          <w:rFonts w:ascii="Times New Roman" w:hAnsi="Times New Roman" w:cs="Times New Roman"/>
-          <w:sz w:val="24"/>
-          <w:szCs w:val="24"/>
-        </w:rPr>
-        <w:t>center</w:t>
+        <w:t xml:space="preserve"> Lower error for “</w:t>
+      </w:r>
+      <w:proofErr w:type="spellStart"/>
+      <w:r>
+        <w:rPr>
+          <w:rFonts w:ascii="Times New Roman" w:hAnsi="Times New Roman" w:cs="Times New Roman"/>
+          <w:sz w:val="24"/>
+          <w:szCs w:val="24"/>
+        </w:rPr>
+        <w:t>r_center</w:t>
       </w:r>
       <w:proofErr w:type="spellEnd"/>
       <w:r>
@@ -8084,6 +7931,7 @@
           <w:sz w:val="24"/>
           <w:szCs w:val="24"/>
         </w:rPr>
+        <w:lastRenderedPageBreak/>
         <w:t>r_center_error_index</w:t>
       </w:r>
       <w:proofErr w:type="spellEnd"/>
@@ -8144,15 +7992,7 @@
           <w:sz w:val="24"/>
           <w:szCs w:val="24"/>
         </w:rPr>
-        <w:t xml:space="preserve"> </w:t>
-      </w:r>
-      <w:r>
-        <w:rPr>
-          <w:rFonts w:ascii="Times New Roman" w:hAnsi="Times New Roman" w:cs="Times New Roman"/>
-          <w:sz w:val="24"/>
-          <w:szCs w:val="24"/>
-        </w:rPr>
-        <w:t>Index in the error description list for “</w:t>
+        <w:t xml:space="preserve"> Index in the error description list for “</w:t>
       </w:r>
       <w:proofErr w:type="spellStart"/>
       <w:r>
@@ -8264,7 +8104,6 @@
           <w:sz w:val="24"/>
           <w:szCs w:val="24"/>
         </w:rPr>
-        <w:lastRenderedPageBreak/>
         <w:t>z_center_error_upper</w:t>
       </w:r>
       <w:proofErr w:type="spellEnd"/>
@@ -8307,57 +8146,25 @@
           <w:sz w:val="24"/>
           <w:szCs w:val="24"/>
         </w:rPr>
-        <w:t xml:space="preserve"> </w:t>
-      </w:r>
-      <w:r>
-        <w:rPr>
-          <w:rFonts w:ascii="Times New Roman" w:hAnsi="Times New Roman" w:cs="Times New Roman"/>
-          <w:sz w:val="24"/>
-          <w:szCs w:val="24"/>
-        </w:rPr>
-        <w:t>Upper error for “</w:t>
-      </w:r>
-      <w:proofErr w:type="spellStart"/>
-      <w:r>
-        <w:rPr>
-          <w:rFonts w:ascii="Times New Roman" w:hAnsi="Times New Roman" w:cs="Times New Roman"/>
-          <w:sz w:val="24"/>
-          <w:szCs w:val="24"/>
-        </w:rPr>
-        <w:t>z</w:t>
-      </w:r>
-      <w:r>
-        <w:rPr>
-          <w:rFonts w:ascii="Times New Roman" w:hAnsi="Times New Roman" w:cs="Times New Roman"/>
-          <w:sz w:val="24"/>
-          <w:szCs w:val="24"/>
-        </w:rPr>
-        <w:t>_</w:t>
-      </w:r>
-      <w:r>
-        <w:rPr>
-          <w:rFonts w:ascii="Times New Roman" w:hAnsi="Times New Roman" w:cs="Times New Roman"/>
-          <w:sz w:val="24"/>
-          <w:szCs w:val="24"/>
-        </w:rPr>
-        <w:t>center</w:t>
-      </w:r>
-      <w:proofErr w:type="spellEnd"/>
-      <w:r>
-        <w:rPr>
-          <w:rFonts w:ascii="Times New Roman" w:hAnsi="Times New Roman" w:cs="Times New Roman"/>
-          <w:sz w:val="24"/>
-          <w:szCs w:val="24"/>
-        </w:rPr>
-        <w:t>”</w:t>
-      </w:r>
-      <w:r>
-        <w:rPr>
-          <w:rFonts w:ascii="Times New Roman" w:hAnsi="Times New Roman" w:cs="Times New Roman"/>
-          <w:sz w:val="24"/>
-          <w:szCs w:val="24"/>
-        </w:rPr>
-        <w:t>.</w:t>
+        <w:t xml:space="preserve"> Upper error for “</w:t>
+      </w:r>
+      <w:proofErr w:type="spellStart"/>
+      <w:r>
+        <w:rPr>
+          <w:rFonts w:ascii="Times New Roman" w:hAnsi="Times New Roman" w:cs="Times New Roman"/>
+          <w:sz w:val="24"/>
+          <w:szCs w:val="24"/>
+        </w:rPr>
+        <w:t>z_center</w:t>
+      </w:r>
+      <w:proofErr w:type="spellEnd"/>
+      <w:r>
+        <w:rPr>
+          <w:rFonts w:ascii="Times New Roman" w:hAnsi="Times New Roman" w:cs="Times New Roman"/>
+          <w:sz w:val="24"/>
+          <w:szCs w:val="24"/>
+        </w:rPr>
+        <w:t>”.</w:t>
       </w:r>
     </w:p>
     <w:p>
@@ -8425,40 +8232,16 @@
           <w:sz w:val="24"/>
           <w:szCs w:val="24"/>
         </w:rPr>
-        <w:t xml:space="preserve"> </w:t>
-      </w:r>
-      <w:r>
-        <w:rPr>
-          <w:rFonts w:ascii="Times New Roman" w:hAnsi="Times New Roman" w:cs="Times New Roman"/>
-          <w:sz w:val="24"/>
-          <w:szCs w:val="24"/>
-        </w:rPr>
-        <w:t>Lower error for “</w:t>
-      </w:r>
-      <w:proofErr w:type="spellStart"/>
-      <w:r>
-        <w:rPr>
-          <w:rFonts w:ascii="Times New Roman" w:hAnsi="Times New Roman" w:cs="Times New Roman"/>
-          <w:sz w:val="24"/>
-          <w:szCs w:val="24"/>
-        </w:rPr>
-        <w:t>z</w:t>
-      </w:r>
-      <w:r>
-        <w:rPr>
-          <w:rFonts w:ascii="Times New Roman" w:hAnsi="Times New Roman" w:cs="Times New Roman"/>
-          <w:sz w:val="24"/>
-          <w:szCs w:val="24"/>
-        </w:rPr>
-        <w:t>_</w:t>
-      </w:r>
-      <w:r>
-        <w:rPr>
-          <w:rFonts w:ascii="Times New Roman" w:hAnsi="Times New Roman" w:cs="Times New Roman"/>
-          <w:sz w:val="24"/>
-          <w:szCs w:val="24"/>
-        </w:rPr>
-        <w:t>center</w:t>
+        <w:t xml:space="preserve"> Lower error for “</w:t>
+      </w:r>
+      <w:proofErr w:type="spellStart"/>
+      <w:r>
+        <w:rPr>
+          <w:rFonts w:ascii="Times New Roman" w:hAnsi="Times New Roman" w:cs="Times New Roman"/>
+          <w:sz w:val="24"/>
+          <w:szCs w:val="24"/>
+        </w:rPr>
+        <w:t>z_center</w:t>
       </w:r>
       <w:proofErr w:type="spellEnd"/>
       <w:r>
@@ -8553,40 +8336,16 @@
           <w:sz w:val="24"/>
           <w:szCs w:val="24"/>
         </w:rPr>
-        <w:t xml:space="preserve"> </w:t>
-      </w:r>
-      <w:r>
-        <w:rPr>
-          <w:rFonts w:ascii="Times New Roman" w:hAnsi="Times New Roman" w:cs="Times New Roman"/>
-          <w:sz w:val="24"/>
-          <w:szCs w:val="24"/>
-        </w:rPr>
-        <w:t>Index in the error description list for “</w:t>
-      </w:r>
-      <w:proofErr w:type="spellStart"/>
-      <w:r>
-        <w:rPr>
-          <w:rFonts w:ascii="Times New Roman" w:hAnsi="Times New Roman" w:cs="Times New Roman"/>
-          <w:sz w:val="24"/>
-          <w:szCs w:val="24"/>
-        </w:rPr>
-        <w:t>z</w:t>
-      </w:r>
-      <w:r>
-        <w:rPr>
-          <w:rFonts w:ascii="Times New Roman" w:hAnsi="Times New Roman" w:cs="Times New Roman"/>
-          <w:sz w:val="24"/>
-          <w:szCs w:val="24"/>
-        </w:rPr>
-        <w:t>_</w:t>
-      </w:r>
-      <w:r>
-        <w:rPr>
-          <w:rFonts w:ascii="Times New Roman" w:hAnsi="Times New Roman" w:cs="Times New Roman"/>
-          <w:sz w:val="24"/>
-          <w:szCs w:val="24"/>
-        </w:rPr>
-        <w:t>center</w:t>
+        <w:t xml:space="preserve"> Index in the error description list for “</w:t>
+      </w:r>
+      <w:proofErr w:type="spellStart"/>
+      <w:r>
+        <w:rPr>
+          <w:rFonts w:ascii="Times New Roman" w:hAnsi="Times New Roman" w:cs="Times New Roman"/>
+          <w:sz w:val="24"/>
+          <w:szCs w:val="24"/>
+        </w:rPr>
+        <w:t>z_center</w:t>
       </w:r>
       <w:proofErr w:type="spellEnd"/>
       <w:r>
@@ -10054,8 +9813,6 @@
           <w:u w:val="single"/>
         </w:rPr>
       </w:pPr>
-      <w:bookmarkStart w:id="0" w:name="_GoBack"/>
-      <w:bookmarkEnd w:id="0"/>
     </w:p>
     <w:sectPr>
       <w:pgSz w:w="11906" w:h="16838"/>
@@ -12541,7 +12298,7 @@
 </file>
 
 <file path=customXml/itemProps1.xml><?xml version="1.0" encoding="utf-8"?>
-<ds:datastoreItem xmlns:ds="http://schemas.openxmlformats.org/officeDocument/2006/customXml" ds:itemID="{5B6D29E1-9799-418F-A441-CF7B09EAB5D6}">
+<ds:datastoreItem xmlns:ds="http://schemas.openxmlformats.org/officeDocument/2006/customXml" ds:itemID="{4ADBC836-CA44-41BA-9772-10D33A6DD80B}">
   <ds:schemaRefs>
     <ds:schemaRef ds:uri="http://schemas.openxmlformats.org/officeDocument/2006/bibliography"/>
   </ds:schemaRefs>

</xml_diff>

<commit_message>
#6 Changed date of documents
</commit_message>
<xml_diff>
--- a/documentation/data_interfaces/BES-IDS_proposal.docx
+++ b/documentation/data_interfaces/BES-IDS_proposal.docx
@@ -160,8 +160,19 @@
           <w:sz w:val="24"/>
           <w:szCs w:val="24"/>
         </w:rPr>
-        <w:t>Date: 18</w:t>
-      </w:r>
+        <w:t xml:space="preserve">Date: </w:t>
+      </w:r>
+      <w:r>
+        <w:rPr>
+          <w:rFonts w:ascii="Times New Roman" w:hAnsi="Times New Roman" w:cs="Times New Roman"/>
+          <w:i/>
+          <w:sz w:val="24"/>
+          <w:szCs w:val="24"/>
+        </w:rPr>
+        <w:t>26,</w:t>
+      </w:r>
+      <w:bookmarkStart w:id="0" w:name="_GoBack"/>
+      <w:bookmarkEnd w:id="0"/>
       <w:r>
         <w:rPr>
           <w:rFonts w:ascii="Times New Roman" w:hAnsi="Times New Roman" w:cs="Times New Roman"/>
@@ -9703,8 +9714,6 @@
           <w:u w:val="single"/>
         </w:rPr>
       </w:pPr>
-      <w:bookmarkStart w:id="0" w:name="_GoBack"/>
-      <w:bookmarkEnd w:id="0"/>
       <w:proofErr w:type="spellStart"/>
       <w:r>
         <w:rPr>
@@ -12291,7 +12300,7 @@
 </file>
 
 <file path=customXml/itemProps1.xml><?xml version="1.0" encoding="utf-8"?>
-<ds:datastoreItem xmlns:ds="http://schemas.openxmlformats.org/officeDocument/2006/customXml" ds:itemID="{8352333C-D999-4260-B49D-11F3F929AA45}">
+<ds:datastoreItem xmlns:ds="http://schemas.openxmlformats.org/officeDocument/2006/customXml" ds:itemID="{54EEC926-168F-42D9-81F4-CCFB5EFAC17B}">
   <ds:schemaRefs>
     <ds:schemaRef ds:uri="http://schemas.openxmlformats.org/officeDocument/2006/bibliography"/>
   </ds:schemaRefs>

</xml_diff>